<commit_message>
COMMIT CODE FOR USE CASE 1
</commit_message>
<xml_diff>
--- a/Παραδοτέο 3/Use Cases v0.3.docx
+++ b/Παραδοτέο 3/Use Cases v0.3.docx
@@ -251,8 +251,13 @@
       <w:r>
         <w:t xml:space="preserve"> </w:t>
       </w:r>
-      <w:r>
-        <w:t>4o έτος</w:t>
+      <w:proofErr w:type="spellStart"/>
+      <w:r>
+        <w:t>4o</w:t>
+      </w:r>
+      <w:proofErr w:type="spellEnd"/>
+      <w:r>
+        <w:t xml:space="preserve"> έτος</w:t>
       </w:r>
     </w:p>
     <w:p>
@@ -295,11 +300,16 @@
         <w:t xml:space="preserve"> </w:t>
       </w:r>
       <w:r>
-        <w:t xml:space="preserve"> ΑΜ:1051332</w:t>
-      </w:r>
-      <w:r>
         <w:t xml:space="preserve"> </w:t>
       </w:r>
+      <w:proofErr w:type="spellStart"/>
+      <w:r>
+        <w:t>ΑΜ:1051332</w:t>
+      </w:r>
+      <w:proofErr w:type="spellEnd"/>
+      <w:r>
+        <w:t xml:space="preserve"> </w:t>
+      </w:r>
       <w:r>
         <w:t xml:space="preserve"> 9° </w:t>
       </w:r>
@@ -322,8 +332,13 @@
       <w:r>
         <w:t xml:space="preserve"> </w:t>
       </w:r>
-      <w:r>
-        <w:t>14ο έτος</w:t>
+      <w:proofErr w:type="spellStart"/>
+      <w:r>
+        <w:t>14ο</w:t>
+      </w:r>
+      <w:proofErr w:type="spellEnd"/>
+      <w:r>
+        <w:t xml:space="preserve"> έτος</w:t>
       </w:r>
     </w:p>
     <w:p>
@@ -342,7 +357,15 @@
         <w:t xml:space="preserve"> </w:t>
       </w:r>
       <w:r>
-        <w:t xml:space="preserve"> 5ο </w:t>
+        <w:t xml:space="preserve"> </w:t>
+      </w:r>
+      <w:proofErr w:type="spellStart"/>
+      <w:r>
+        <w:t>5ο</w:t>
+      </w:r>
+      <w:proofErr w:type="spellEnd"/>
+      <w:r>
+        <w:t xml:space="preserve"> </w:t>
       </w:r>
       <w:r>
         <w:t>έ</w:t>
@@ -578,7 +601,7 @@
         <w:rPr>
           <w:lang w:val="en-US"/>
         </w:rPr>
-        <w:t>Smart Vehicle Location Tracking</w:t>
+        <w:t>Vehicle Tracking</w:t>
       </w:r>
     </w:p>
     <w:p>
@@ -2005,6 +2028,15 @@
     <w:p>
       <w:pPr>
         <w:rPr>
+          <w:b/>
+          <w:bCs/>
+          <w:color w:val="000000" w:themeColor="text1"/>
+        </w:rPr>
+      </w:pPr>
+    </w:p>
+    <w:p>
+      <w:pPr>
+        <w:rPr>
           <w:color w:val="000000" w:themeColor="text1"/>
           <w:sz w:val="32"/>
           <w:szCs w:val="32"/>
@@ -2317,6 +2349,15 @@
     <w:p>
       <w:pPr>
         <w:rPr>
+          <w:b/>
+          <w:bCs/>
+          <w:color w:val="000000" w:themeColor="text1"/>
+        </w:rPr>
+      </w:pPr>
+    </w:p>
+    <w:p>
+      <w:pPr>
+        <w:rPr>
           <w:color w:val="000000" w:themeColor="text1"/>
           <w:sz w:val="32"/>
           <w:szCs w:val="32"/>
@@ -2580,22 +2621,6 @@
     <w:p>
       <w:pPr>
         <w:rPr>
-          <w:sz w:val="32"/>
-          <w:szCs w:val="32"/>
-        </w:rPr>
-      </w:pPr>
-    </w:p>
-    <w:p>
-      <w:pPr>
-        <w:rPr>
-          <w:sz w:val="32"/>
-          <w:szCs w:val="32"/>
-        </w:rPr>
-      </w:pPr>
-    </w:p>
-    <w:p>
-      <w:pPr>
-        <w:rPr>
           <w:b/>
           <w:bCs/>
           <w:sz w:val="28"/>
@@ -2611,6 +2636,7 @@
           <w:szCs w:val="28"/>
           <w:lang w:val="en-US"/>
         </w:rPr>
+        <w:lastRenderedPageBreak/>
         <w:t xml:space="preserve">Use Case </w:t>
       </w:r>
       <w:r>
@@ -2892,7 +2918,13 @@
         </w:numPr>
       </w:pPr>
       <w:r>
-        <w:t>Ο χρήστης επιλέγει τοποθεσία.</w:t>
+        <w:t xml:space="preserve">Ο χρήστης επιλέγει </w:t>
+      </w:r>
+      <w:r>
+        <w:t>Αντιπροσωπεία</w:t>
+      </w:r>
+      <w:r>
+        <w:t>.</w:t>
       </w:r>
     </w:p>
     <w:p>
@@ -3874,20 +3906,7 @@
         <w:rPr>
           <w:color w:val="000000" w:themeColor="text1"/>
         </w:rPr>
-        <w:t>Αντιπροσωπεία (</w:t>
-      </w:r>
-      <w:r>
-        <w:rPr>
-          <w:color w:val="000000" w:themeColor="text1"/>
-          <w:lang w:val="en-US"/>
-        </w:rPr>
-        <w:t>Dealership</w:t>
-      </w:r>
-      <w:r>
-        <w:rPr>
-          <w:color w:val="000000" w:themeColor="text1"/>
-        </w:rPr>
-        <w:t>).</w:t>
+        <w:t>Αντιπροσωπεία.</w:t>
       </w:r>
     </w:p>
     <w:p>
@@ -3925,7 +3944,32 @@
         <w:rPr>
           <w:color w:val="000000" w:themeColor="text1"/>
         </w:rPr>
-        <w:t>υποδεικνύει την</w:t>
+        <w:t xml:space="preserve">δημιουργεί </w:t>
+      </w:r>
+      <w:r>
+        <w:rPr>
+          <w:color w:val="000000" w:themeColor="text1"/>
+          <w:lang w:val="en-US"/>
+        </w:rPr>
+        <w:t>Notification</w:t>
+      </w:r>
+      <w:r>
+        <w:rPr>
+          <w:color w:val="000000" w:themeColor="text1"/>
+        </w:rPr>
+        <w:t xml:space="preserve"> </w:t>
+      </w:r>
+      <w:r>
+        <w:rPr>
+          <w:color w:val="000000" w:themeColor="text1"/>
+        </w:rPr>
+        <w:t xml:space="preserve">για </w:t>
+      </w:r>
+      <w:r>
+        <w:rPr>
+          <w:color w:val="000000" w:themeColor="text1"/>
+        </w:rPr>
+        <w:t>την</w:t>
       </w:r>
       <w:r>
         <w:rPr>
@@ -3937,7 +3981,21 @@
         <w:rPr>
           <w:color w:val="000000" w:themeColor="text1"/>
         </w:rPr>
-        <w:t>κωδικού παραλαβής.</w:t>
+        <w:t xml:space="preserve">κωδικού </w:t>
+      </w:r>
+    </w:p>
+    <w:p>
+      <w:pPr>
+        <w:ind w:firstLine="720"/>
+        <w:rPr>
+          <w:color w:val="000000" w:themeColor="text1"/>
+        </w:rPr>
+      </w:pPr>
+      <w:r>
+        <w:rPr>
+          <w:color w:val="000000" w:themeColor="text1"/>
+        </w:rPr>
+        <w:t>παραλαβής.</w:t>
       </w:r>
     </w:p>
     <w:p>
@@ -3996,7 +4054,19 @@
         <w:rPr>
           <w:color w:val="000000" w:themeColor="text1"/>
         </w:rPr>
-        <w:t>Το σύστημα επιστρέφει στο Βήμα 11 της Βασικής Ροής.</w:t>
+        <w:t xml:space="preserve">Το σύστημα επιστρέφει στο Βήμα </w:t>
+      </w:r>
+      <w:r>
+        <w:rPr>
+          <w:color w:val="000000" w:themeColor="text1"/>
+        </w:rPr>
+        <w:t xml:space="preserve">12 </w:t>
+      </w:r>
+      <w:r>
+        <w:rPr>
+          <w:color w:val="000000" w:themeColor="text1"/>
+        </w:rPr>
+        <w:t>της Βασικής Ροής.</w:t>
       </w:r>
     </w:p>
     <w:p>
@@ -5368,33 +5438,25 @@
         <w:rPr>
           <w:color w:val="000000" w:themeColor="text1"/>
         </w:rPr>
-        <w:t>εμφανίζοντας την οθόνη «</w:t>
-      </w:r>
-      <w:r>
-        <w:rPr>
-          <w:color w:val="000000" w:themeColor="text1"/>
-          <w:lang w:val="en-US"/>
-        </w:rPr>
-        <w:t>Geographic</w:t>
-      </w:r>
-      <w:r>
-        <w:rPr>
-          <w:color w:val="000000" w:themeColor="text1"/>
-        </w:rPr>
-        <w:t xml:space="preserve"> </w:t>
-      </w:r>
-      <w:r>
-        <w:rPr>
-          <w:color w:val="000000" w:themeColor="text1"/>
-          <w:lang w:val="en-US"/>
-        </w:rPr>
-        <w:t>Boundaries</w:t>
-      </w:r>
-      <w:r>
-        <w:rPr>
-          <w:color w:val="000000" w:themeColor="text1"/>
-        </w:rPr>
-        <w:t>»</w:t>
+        <w:t xml:space="preserve">εμφανίζοντας </w:t>
+      </w:r>
+      <w:r>
+        <w:rPr>
+          <w:color w:val="000000" w:themeColor="text1"/>
+        </w:rPr>
+        <w:t xml:space="preserve">τα δεδομένα </w:t>
+      </w:r>
+      <w:r>
+        <w:rPr>
+          <w:color w:val="000000" w:themeColor="text1"/>
+        </w:rPr>
+        <w:t xml:space="preserve">σε χάρτη </w:t>
+      </w:r>
+      <w:r>
+        <w:rPr>
+          <w:color w:val="000000" w:themeColor="text1"/>
+        </w:rPr>
+        <w:t>στην οθόνη</w:t>
       </w:r>
       <w:r>
         <w:rPr>
@@ -5720,13 +5782,10 @@
         <w:spacing w:before="100" w:beforeAutospacing="1" w:after="100" w:afterAutospacing="1"/>
         <w:outlineLvl w:val="2"/>
         <w:rPr>
-          <w:rFonts w:eastAsia="Times New Roman" w:cstheme="minorHAnsi"/>
-          <w:b/>
-          <w:bCs/>
-          <w:color w:val="000000" w:themeColor="text1"/>
-          <w:kern w:val="0"/>
-          <w:lang w:eastAsia="el-GR"/>
-          <w14:ligatures w14:val="none"/>
+          <w:b/>
+          <w:bCs/>
+          <w:color w:val="000000" w:themeColor="text1"/>
+          <w:lang w:val="en-US"/>
         </w:rPr>
       </w:pPr>
     </w:p>
@@ -5814,7 +5873,17 @@
           <w:lang w:val="en-US" w:eastAsia="el-GR"/>
           <w14:ligatures w14:val="none"/>
         </w:rPr>
-        <w:t>cloud</w:t>
+        <w:t>C</w:t>
+      </w:r>
+      <w:r>
+        <w:rPr>
+          <w:rFonts w:eastAsia="Times New Roman" w:cstheme="minorHAnsi"/>
+          <w:color w:val="000000" w:themeColor="text1"/>
+          <w:kern w:val="0"/>
+          <w:lang w:val="en-US" w:eastAsia="el-GR"/>
+          <w14:ligatures w14:val="none"/>
+        </w:rPr>
+        <w:t>loud</w:t>
       </w:r>
       <w:r>
         <w:rPr>
@@ -6085,20 +6154,6 @@
       <w:pPr>
         <w:rPr>
           <w:color w:val="000000" w:themeColor="text1"/>
-        </w:rPr>
-      </w:pPr>
-    </w:p>
-    <w:p>
-      <w:pPr>
-        <w:rPr>
-          <w:color w:val="000000" w:themeColor="text1"/>
-        </w:rPr>
-      </w:pPr>
-    </w:p>
-    <w:p>
-      <w:pPr>
-        <w:rPr>
-          <w:color w:val="000000" w:themeColor="text1"/>
           <w:lang w:val="en-US"/>
         </w:rPr>
       </w:pPr>
@@ -6193,6 +6248,23 @@
           <w:color w:val="000000" w:themeColor="text1"/>
         </w:rPr>
       </w:pPr>
+      <w:r>
+        <w:rPr>
+          <w:b/>
+          <w:bCs/>
+          <w:color w:val="000000" w:themeColor="text1"/>
+          <w:lang w:val="en-US"/>
+        </w:rPr>
+        <w:t>Note</w:t>
+      </w:r>
+      <w:r>
+        <w:rPr>
+          <w:b/>
+          <w:bCs/>
+          <w:color w:val="000000" w:themeColor="text1"/>
+        </w:rPr>
+        <w:t xml:space="preserve">: </w:t>
+      </w:r>
       <w:r>
         <w:rPr>
           <w:color w:val="000000" w:themeColor="text1"/>
@@ -8375,7 +8447,6 @@
         <w:rPr>
           <w:color w:val="000000" w:themeColor="text1"/>
         </w:rPr>
-        <w:lastRenderedPageBreak/>
         <w:t>Το σύστημα εμφανίζει σ</w:t>
       </w:r>
       <w:r>
@@ -12326,7 +12397,6 @@
           <w:color w:val="000000" w:themeColor="text1"/>
           <w:lang w:val="en-US"/>
         </w:rPr>
-        <w:lastRenderedPageBreak/>
         <w:t>To</w:t>
       </w:r>
       <w:r>
@@ -13174,7 +13244,6 @@
           <w:rFonts w:cstheme="minorHAnsi"/>
           <w:color w:val="000000" w:themeColor="text1"/>
         </w:rPr>
-        <w:lastRenderedPageBreak/>
         <w:t>Το σύστημα επιστρέφει στο Βήμα 3.4. της εναλλακτικής ροής 1.</w:t>
       </w:r>
     </w:p>
@@ -14185,6 +14254,7 @@
         <w:rPr>
           <w:color w:val="000000" w:themeColor="text1"/>
         </w:rPr>
+        <w:lastRenderedPageBreak/>
         <w:t xml:space="preserve">Το σύστημα επιστρέφει στην οθόνη </w:t>
       </w:r>
       <w:r>
@@ -16810,7 +16880,6 @@
         <w:rPr>
           <w:color w:val="000000" w:themeColor="text1"/>
         </w:rPr>
-        <w:lastRenderedPageBreak/>
         <w:t>Κατά την επίλυση του περιστατικού ο αιτών επιβεβαιώνει την επισκευή ενεργοποιώντας την διαδικασία επιβράβευσης.</w:t>
       </w:r>
     </w:p>
@@ -16863,6 +16932,7 @@
         <w:rPr>
           <w:color w:val="000000" w:themeColor="text1"/>
         </w:rPr>
+        <w:lastRenderedPageBreak/>
         <w:t xml:space="preserve">Το σύστημα επιστρέφει στην αρχική οθόνη </w:t>
       </w:r>
       <w:r>
@@ -17344,7 +17414,10 @@
         <w:footnoteRef/>
       </w:r>
       <w:r>
-        <w:t xml:space="preserve"> Για παράδειγμα η ίδια συσκευή μπορεί να επιχειρεί να καταχωρήσει πολλαπλούς λογαριασμούς χρησιμοποιώντας διαφορετικούς συνδέσμους παραπομπής.</w:t>
+        <w:t xml:space="preserve"> </w:t>
+      </w:r>
+      <w:r>
+        <w:t>Για παράδειγμα η ίδια συσκευή μπορεί να επιχειρεί να καταχωρήσει πολλαπλούς λογαριασμούς χρησιμοποιώντας διαφορετικούς συνδέσμους παραπομπής.</w:t>
       </w:r>
     </w:p>
   </w:footnote>

</xml_diff>

<commit_message>
changes in use case 9
</commit_message>
<xml_diff>
--- a/Παραδοτέο 3/Use Cases v0.3.docx
+++ b/Παραδοτέο 3/Use Cases v0.3.docx
@@ -10138,26 +10138,6 @@
     <w:p>
       <w:pPr>
         <w:rPr>
-          <w:rFonts w:cstheme="minorHAnsi"/>
-          <w:b/>
-          <w:bCs/>
-          <w:color w:val="000000" w:themeColor="text1"/>
-        </w:rPr>
-      </w:pPr>
-    </w:p>
-    <w:p>
-      <w:pPr>
-        <w:rPr>
-          <w:rFonts w:cstheme="minorHAnsi"/>
-          <w:b/>
-          <w:bCs/>
-          <w:color w:val="000000" w:themeColor="text1"/>
-        </w:rPr>
-      </w:pPr>
-    </w:p>
-    <w:p>
-      <w:pPr>
-        <w:rPr>
           <w:b/>
           <w:bCs/>
           <w:color w:val="000000" w:themeColor="text1"/>
@@ -11511,6 +11491,15 @@
           <w:b/>
           <w:bCs/>
           <w:color w:val="000000" w:themeColor="text1"/>
+        </w:rPr>
+      </w:pPr>
+    </w:p>
+    <w:p>
+      <w:pPr>
+        <w:rPr>
+          <w:b/>
+          <w:bCs/>
+          <w:color w:val="000000" w:themeColor="text1"/>
           <w:sz w:val="28"/>
           <w:szCs w:val="28"/>
           <w:lang w:val="en-US"/>
@@ -11534,6 +11523,8 @@
           <w:b/>
           <w:bCs/>
           <w:color w:val="000000" w:themeColor="text1"/>
+          <w:sz w:val="28"/>
+          <w:szCs w:val="28"/>
           <w:lang w:val="en-US"/>
         </w:rPr>
       </w:pPr>
@@ -12328,7 +12319,7 @@
           <w:rFonts w:cstheme="minorHAnsi"/>
           <w:color w:val="000000" w:themeColor="text1"/>
         </w:rPr>
-        <w:t xml:space="preserve"> το ιστορικό αναζήτησης και τις αλληλεπιδράσεις του χρήστη </w:t>
+        <w:t xml:space="preserve"> τις αλληλεπιδράσεις του χρήστη </w:t>
       </w:r>
       <w:r>
         <w:rPr>
@@ -12363,7 +12354,6 @@
           <w:rFonts w:cstheme="minorHAnsi"/>
           <w:color w:val="000000" w:themeColor="text1"/>
         </w:rPr>
-        <w:lastRenderedPageBreak/>
         <w:t xml:space="preserve">Το σύστημα επιστρέφει στην οθόνη </w:t>
       </w:r>
       <w:r>
@@ -12381,37 +12371,6 @@
         </w:rPr>
         <w:t>.</w:t>
       </w:r>
-    </w:p>
-    <w:p>
-      <w:pPr>
-        <w:pStyle w:val="a6"/>
-        <w:rPr>
-          <w:rFonts w:cstheme="minorHAnsi"/>
-          <w:b/>
-          <w:bCs/>
-          <w:color w:val="000000" w:themeColor="text1"/>
-        </w:rPr>
-      </w:pPr>
-    </w:p>
-    <w:p>
-      <w:pPr>
-        <w:rPr>
-          <w:rFonts w:cstheme="minorHAnsi"/>
-          <w:b/>
-          <w:bCs/>
-          <w:color w:val="000000" w:themeColor="text1"/>
-        </w:rPr>
-      </w:pPr>
-    </w:p>
-    <w:p>
-      <w:pPr>
-        <w:rPr>
-          <w:rFonts w:cstheme="minorHAnsi"/>
-          <w:b/>
-          <w:bCs/>
-          <w:color w:val="000000" w:themeColor="text1"/>
-        </w:rPr>
-      </w:pPr>
     </w:p>
     <w:p>
       <w:pPr>
@@ -13175,6 +13134,58 @@
     <w:p>
       <w:pPr>
         <w:rPr>
+          <w:rFonts w:ascii="Times New Roman" w:eastAsia="Times New Roman" w:hAnsi="Times New Roman" w:cs="Times New Roman"/>
+          <w:b/>
+          <w:bCs/>
+          <w:color w:val="000000" w:themeColor="text1"/>
+          <w:kern w:val="0"/>
+          <w:lang w:eastAsia="el-GR"/>
+          <w14:ligatures w14:val="none"/>
+        </w:rPr>
+      </w:pPr>
+    </w:p>
+    <w:p>
+      <w:pPr>
+        <w:rPr>
+          <w:rFonts w:ascii="Times New Roman" w:eastAsia="Times New Roman" w:hAnsi="Times New Roman" w:cs="Times New Roman"/>
+          <w:b/>
+          <w:bCs/>
+          <w:color w:val="000000" w:themeColor="text1"/>
+          <w:kern w:val="0"/>
+          <w:lang w:eastAsia="el-GR"/>
+          <w14:ligatures w14:val="none"/>
+        </w:rPr>
+      </w:pPr>
+    </w:p>
+    <w:p>
+      <w:pPr>
+        <w:rPr>
+          <w:rFonts w:ascii="Times New Roman" w:eastAsia="Times New Roman" w:hAnsi="Times New Roman" w:cs="Times New Roman"/>
+          <w:b/>
+          <w:bCs/>
+          <w:color w:val="000000" w:themeColor="text1"/>
+          <w:kern w:val="0"/>
+          <w:lang w:eastAsia="el-GR"/>
+          <w14:ligatures w14:val="none"/>
+        </w:rPr>
+      </w:pPr>
+    </w:p>
+    <w:p>
+      <w:pPr>
+        <w:rPr>
+          <w:rFonts w:ascii="Times New Roman" w:eastAsia="Times New Roman" w:hAnsi="Times New Roman" w:cs="Times New Roman"/>
+          <w:b/>
+          <w:bCs/>
+          <w:color w:val="000000" w:themeColor="text1"/>
+          <w:kern w:val="0"/>
+          <w:lang w:eastAsia="el-GR"/>
+          <w14:ligatures w14:val="none"/>
+        </w:rPr>
+      </w:pPr>
+    </w:p>
+    <w:p>
+      <w:pPr>
+        <w:rPr>
           <w:rFonts w:cstheme="minorHAnsi"/>
           <w:b/>
           <w:bCs/>
@@ -15430,20 +15441,7 @@
         <w:rPr>
           <w:color w:val="000000" w:themeColor="text1"/>
         </w:rPr>
-        <w:t>Ειδοποίηση (</w:t>
-      </w:r>
-      <w:r>
-        <w:rPr>
-          <w:color w:val="000000" w:themeColor="text1"/>
-          <w:lang w:val="en-US"/>
-        </w:rPr>
-        <w:t>Notification</w:t>
-      </w:r>
-      <w:r>
-        <w:rPr>
-          <w:color w:val="000000" w:themeColor="text1"/>
-        </w:rPr>
-        <w:t>)</w:t>
+        <w:t>Ειδοποίηση</w:t>
       </w:r>
       <w:r>
         <w:rPr>
@@ -15896,7 +15894,7 @@
         <w:pStyle w:val="a6"/>
         <w:numPr>
           <w:ilvl w:val="1"/>
-          <w:numId w:val="94"/>
+          <w:numId w:val="116"/>
         </w:numPr>
         <w:rPr>
           <w:b/>
@@ -15966,7 +15964,7 @@
         <w:pStyle w:val="a6"/>
         <w:numPr>
           <w:ilvl w:val="1"/>
-          <w:numId w:val="94"/>
+          <w:numId w:val="116"/>
         </w:numPr>
         <w:rPr>
           <w:color w:val="000000" w:themeColor="text1"/>
@@ -16024,7 +16022,7 @@
         <w:pStyle w:val="a6"/>
         <w:numPr>
           <w:ilvl w:val="1"/>
-          <w:numId w:val="94"/>
+          <w:numId w:val="116"/>
         </w:numPr>
         <w:rPr>
           <w:color w:val="000000" w:themeColor="text1"/>
@@ -16056,7 +16054,7 @@
         <w:pStyle w:val="a6"/>
         <w:numPr>
           <w:ilvl w:val="1"/>
-          <w:numId w:val="94"/>
+          <w:numId w:val="116"/>
         </w:numPr>
         <w:rPr>
           <w:color w:val="000000" w:themeColor="text1"/>
@@ -16082,7 +16080,7 @@
         <w:pStyle w:val="a6"/>
         <w:numPr>
           <w:ilvl w:val="1"/>
-          <w:numId w:val="94"/>
+          <w:numId w:val="116"/>
         </w:numPr>
         <w:rPr>
           <w:color w:val="000000" w:themeColor="text1"/>
@@ -16114,7 +16112,7 @@
         <w:pStyle w:val="a6"/>
         <w:numPr>
           <w:ilvl w:val="1"/>
-          <w:numId w:val="94"/>
+          <w:numId w:val="116"/>
         </w:numPr>
         <w:rPr>
           <w:color w:val="000000" w:themeColor="text1"/>
@@ -16275,7 +16273,7 @@
         <w:pStyle w:val="a6"/>
         <w:numPr>
           <w:ilvl w:val="1"/>
-          <w:numId w:val="98"/>
+          <w:numId w:val="117"/>
         </w:numPr>
         <w:rPr>
           <w:color w:val="000000" w:themeColor="text1"/>
@@ -16306,6 +16304,15 @@
         </w:rPr>
         <w:t xml:space="preserve"> </w:t>
       </w:r>
+    </w:p>
+    <w:p>
+      <w:pPr>
+        <w:pStyle w:val="a6"/>
+        <w:ind w:left="360" w:firstLine="360"/>
+        <w:rPr>
+          <w:color w:val="000000" w:themeColor="text1"/>
+        </w:rPr>
+      </w:pPr>
       <w:r>
         <w:rPr>
           <w:color w:val="000000" w:themeColor="text1"/>
@@ -16326,7 +16333,7 @@
         <w:pStyle w:val="a6"/>
         <w:numPr>
           <w:ilvl w:val="1"/>
-          <w:numId w:val="98"/>
+          <w:numId w:val="117"/>
         </w:numPr>
         <w:rPr>
           <w:color w:val="000000" w:themeColor="text1"/>
@@ -16370,7 +16377,7 @@
         <w:pStyle w:val="a6"/>
         <w:numPr>
           <w:ilvl w:val="1"/>
-          <w:numId w:val="98"/>
+          <w:numId w:val="117"/>
         </w:numPr>
         <w:rPr>
           <w:color w:val="000000" w:themeColor="text1"/>
@@ -16398,7 +16405,21 @@
         <w:rPr>
           <w:color w:val="000000" w:themeColor="text1"/>
         </w:rPr>
-        <w:t>και εμφανίζει την πορεία του προς το περιστατικό στην αντίστοιχη οθόνη</w:t>
+        <w:t xml:space="preserve">και εμφανίζει την </w:t>
+      </w:r>
+    </w:p>
+    <w:p>
+      <w:pPr>
+        <w:ind w:firstLine="720"/>
+        <w:rPr>
+          <w:color w:val="000000" w:themeColor="text1"/>
+        </w:rPr>
+      </w:pPr>
+      <w:r>
+        <w:rPr>
+          <w:color w:val="000000" w:themeColor="text1"/>
+        </w:rPr>
+        <w:t>πορεία του προς το περιστατικό στην αντίστοιχη οθόνη</w:t>
       </w:r>
     </w:p>
     <w:p>
@@ -16413,7 +16434,7 @@
         <w:pStyle w:val="a6"/>
         <w:numPr>
           <w:ilvl w:val="1"/>
-          <w:numId w:val="98"/>
+          <w:numId w:val="117"/>
         </w:numPr>
         <w:rPr>
           <w:color w:val="000000" w:themeColor="text1"/>
@@ -16439,7 +16460,7 @@
         <w:pStyle w:val="a6"/>
         <w:numPr>
           <w:ilvl w:val="1"/>
-          <w:numId w:val="98"/>
+          <w:numId w:val="117"/>
         </w:numPr>
         <w:rPr>
           <w:color w:val="000000" w:themeColor="text1"/>
@@ -16471,7 +16492,7 @@
         <w:pStyle w:val="a6"/>
         <w:numPr>
           <w:ilvl w:val="1"/>
-          <w:numId w:val="98"/>
+          <w:numId w:val="117"/>
         </w:numPr>
         <w:rPr>
           <w:color w:val="000000" w:themeColor="text1"/>
@@ -16527,7 +16548,7 @@
         <w:pStyle w:val="a6"/>
         <w:numPr>
           <w:ilvl w:val="1"/>
-          <w:numId w:val="98"/>
+          <w:numId w:val="117"/>
         </w:numPr>
         <w:rPr>
           <w:color w:val="000000" w:themeColor="text1"/>
@@ -17619,6 +17640,129 @@
     </w:lvl>
   </w:abstractNum>
   <w:abstractNum w:abstractNumId="7" w15:restartNumberingAfterBreak="0">
+    <w:nsid w:val="071D11C4"/>
+    <w:multiLevelType w:val="multilevel"/>
+    <w:tmpl w:val="ED020526"/>
+    <w:lvl w:ilvl="0">
+      <w:start w:val="6"/>
+      <w:numFmt w:val="decimal"/>
+      <w:lvlText w:val="%1."/>
+      <w:lvlJc w:val="left"/>
+      <w:pPr>
+        <w:ind w:left="360" w:hanging="360"/>
+      </w:pPr>
+      <w:rPr>
+        <w:rFonts w:hint="default"/>
+        <w:b w:val="0"/>
+      </w:rPr>
+    </w:lvl>
+    <w:lvl w:ilvl="1">
+      <w:start w:val="1"/>
+      <w:numFmt w:val="decimal"/>
+      <w:lvlText w:val="%1.%2."/>
+      <w:lvlJc w:val="left"/>
+      <w:pPr>
+        <w:ind w:left="720" w:hanging="720"/>
+      </w:pPr>
+      <w:rPr>
+        <w:rFonts w:hint="default"/>
+        <w:b/>
+        <w:bCs w:val="0"/>
+      </w:rPr>
+    </w:lvl>
+    <w:lvl w:ilvl="2">
+      <w:start w:val="1"/>
+      <w:numFmt w:val="decimal"/>
+      <w:lvlText w:val="%1.%2.%3."/>
+      <w:lvlJc w:val="left"/>
+      <w:pPr>
+        <w:ind w:left="720" w:hanging="720"/>
+      </w:pPr>
+      <w:rPr>
+        <w:rFonts w:hint="default"/>
+        <w:b w:val="0"/>
+      </w:rPr>
+    </w:lvl>
+    <w:lvl w:ilvl="3">
+      <w:start w:val="1"/>
+      <w:numFmt w:val="decimal"/>
+      <w:lvlText w:val="%1.%2.%3.%4."/>
+      <w:lvlJc w:val="left"/>
+      <w:pPr>
+        <w:ind w:left="1080" w:hanging="1080"/>
+      </w:pPr>
+      <w:rPr>
+        <w:rFonts w:hint="default"/>
+        <w:b w:val="0"/>
+      </w:rPr>
+    </w:lvl>
+    <w:lvl w:ilvl="4">
+      <w:start w:val="1"/>
+      <w:numFmt w:val="decimal"/>
+      <w:lvlText w:val="%1.%2.%3.%4.%5."/>
+      <w:lvlJc w:val="left"/>
+      <w:pPr>
+        <w:ind w:left="1080" w:hanging="1080"/>
+      </w:pPr>
+      <w:rPr>
+        <w:rFonts w:hint="default"/>
+        <w:b w:val="0"/>
+      </w:rPr>
+    </w:lvl>
+    <w:lvl w:ilvl="5">
+      <w:start w:val="1"/>
+      <w:numFmt w:val="decimal"/>
+      <w:lvlText w:val="%1.%2.%3.%4.%5.%6."/>
+      <w:lvlJc w:val="left"/>
+      <w:pPr>
+        <w:ind w:left="1440" w:hanging="1440"/>
+      </w:pPr>
+      <w:rPr>
+        <w:rFonts w:hint="default"/>
+        <w:b w:val="0"/>
+      </w:rPr>
+    </w:lvl>
+    <w:lvl w:ilvl="6">
+      <w:start w:val="1"/>
+      <w:numFmt w:val="decimal"/>
+      <w:lvlText w:val="%1.%2.%3.%4.%5.%6.%7."/>
+      <w:lvlJc w:val="left"/>
+      <w:pPr>
+        <w:ind w:left="1440" w:hanging="1440"/>
+      </w:pPr>
+      <w:rPr>
+        <w:rFonts w:hint="default"/>
+        <w:b w:val="0"/>
+      </w:rPr>
+    </w:lvl>
+    <w:lvl w:ilvl="7">
+      <w:start w:val="1"/>
+      <w:numFmt w:val="decimal"/>
+      <w:lvlText w:val="%1.%2.%3.%4.%5.%6.%7.%8."/>
+      <w:lvlJc w:val="left"/>
+      <w:pPr>
+        <w:ind w:left="1800" w:hanging="1800"/>
+      </w:pPr>
+      <w:rPr>
+        <w:rFonts w:hint="default"/>
+        <w:b w:val="0"/>
+      </w:rPr>
+    </w:lvl>
+    <w:lvl w:ilvl="8">
+      <w:start w:val="1"/>
+      <w:numFmt w:val="decimal"/>
+      <w:lvlText w:val="%1.%2.%3.%4.%5.%6.%7.%8.%9."/>
+      <w:lvlJc w:val="left"/>
+      <w:pPr>
+        <w:ind w:left="1800" w:hanging="1800"/>
+      </w:pPr>
+      <w:rPr>
+        <w:rFonts w:hint="default"/>
+        <w:b w:val="0"/>
+      </w:rPr>
+    </w:lvl>
+  </w:abstractNum>
+  <w:abstractNum w:abstractNumId="8" w15:restartNumberingAfterBreak="0">
     <w:nsid w:val="07C00B13"/>
     <w:multiLevelType w:val="multilevel"/>
     <w:tmpl w:val="2C226480"/>
@@ -17731,7 +17875,7 @@
       </w:rPr>
     </w:lvl>
   </w:abstractNum>
-  <w:abstractNum w:abstractNumId="8" w15:restartNumberingAfterBreak="0">
+  <w:abstractNum w:abstractNumId="9" w15:restartNumberingAfterBreak="0">
     <w:nsid w:val="08432A76"/>
     <w:multiLevelType w:val="multilevel"/>
     <w:tmpl w:val="7CC036B0"/>
@@ -17844,7 +17988,7 @@
       </w:pPr>
     </w:lvl>
   </w:abstractNum>
-  <w:abstractNum w:abstractNumId="9" w15:restartNumberingAfterBreak="0">
+  <w:abstractNum w:abstractNumId="10" w15:restartNumberingAfterBreak="0">
     <w:nsid w:val="088B6697"/>
     <w:multiLevelType w:val="multilevel"/>
     <w:tmpl w:val="F6166D90"/>
@@ -17966,7 +18110,7 @@
       </w:rPr>
     </w:lvl>
   </w:abstractNum>
-  <w:abstractNum w:abstractNumId="10" w15:restartNumberingAfterBreak="0">
+  <w:abstractNum w:abstractNumId="11" w15:restartNumberingAfterBreak="0">
     <w:nsid w:val="0AFD3086"/>
     <w:multiLevelType w:val="multilevel"/>
     <w:tmpl w:val="56F0A3FC"/>
@@ -18081,7 +18225,7 @@
       </w:rPr>
     </w:lvl>
   </w:abstractNum>
-  <w:abstractNum w:abstractNumId="11" w15:restartNumberingAfterBreak="0">
+  <w:abstractNum w:abstractNumId="12" w15:restartNumberingAfterBreak="0">
     <w:nsid w:val="0B0C05CD"/>
     <w:multiLevelType w:val="multilevel"/>
     <w:tmpl w:val="7024ABD6"/>
@@ -18203,7 +18347,7 @@
       </w:rPr>
     </w:lvl>
   </w:abstractNum>
-  <w:abstractNum w:abstractNumId="12" w15:restartNumberingAfterBreak="0">
+  <w:abstractNum w:abstractNumId="13" w15:restartNumberingAfterBreak="0">
     <w:nsid w:val="0CA255C7"/>
     <w:multiLevelType w:val="multilevel"/>
     <w:tmpl w:val="0B12EF06"/>
@@ -18316,7 +18460,7 @@
       </w:rPr>
     </w:lvl>
   </w:abstractNum>
-  <w:abstractNum w:abstractNumId="13" w15:restartNumberingAfterBreak="0">
+  <w:abstractNum w:abstractNumId="14" w15:restartNumberingAfterBreak="0">
     <w:nsid w:val="0D90723D"/>
     <w:multiLevelType w:val="multilevel"/>
     <w:tmpl w:val="B624305A"/>
@@ -18429,7 +18573,7 @@
       </w:rPr>
     </w:lvl>
   </w:abstractNum>
-  <w:abstractNum w:abstractNumId="14" w15:restartNumberingAfterBreak="0">
+  <w:abstractNum w:abstractNumId="15" w15:restartNumberingAfterBreak="0">
     <w:nsid w:val="0DB05CC9"/>
     <w:multiLevelType w:val="hybridMultilevel"/>
     <w:tmpl w:val="2A6854AA"/>
@@ -18518,7 +18662,7 @@
       </w:pPr>
     </w:lvl>
   </w:abstractNum>
-  <w:abstractNum w:abstractNumId="15" w15:restartNumberingAfterBreak="0">
+  <w:abstractNum w:abstractNumId="16" w15:restartNumberingAfterBreak="0">
     <w:nsid w:val="0DDE4031"/>
     <w:multiLevelType w:val="multilevel"/>
     <w:tmpl w:val="8A8245DC"/>
@@ -18639,7 +18783,7 @@
       </w:pPr>
     </w:lvl>
   </w:abstractNum>
-  <w:abstractNum w:abstractNumId="16" w15:restartNumberingAfterBreak="0">
+  <w:abstractNum w:abstractNumId="17" w15:restartNumberingAfterBreak="0">
     <w:nsid w:val="105961C2"/>
     <w:multiLevelType w:val="multilevel"/>
     <w:tmpl w:val="040A5C26"/>
@@ -18752,7 +18896,7 @@
       </w:rPr>
     </w:lvl>
   </w:abstractNum>
-  <w:abstractNum w:abstractNumId="17" w15:restartNumberingAfterBreak="0">
+  <w:abstractNum w:abstractNumId="18" w15:restartNumberingAfterBreak="0">
     <w:nsid w:val="1288274A"/>
     <w:multiLevelType w:val="multilevel"/>
     <w:tmpl w:val="FFA613BC"/>
@@ -18865,7 +19009,7 @@
       </w:rPr>
     </w:lvl>
   </w:abstractNum>
-  <w:abstractNum w:abstractNumId="18" w15:restartNumberingAfterBreak="0">
+  <w:abstractNum w:abstractNumId="19" w15:restartNumberingAfterBreak="0">
     <w:nsid w:val="13AC56D2"/>
     <w:multiLevelType w:val="multilevel"/>
     <w:tmpl w:val="FFB69684"/>
@@ -18978,7 +19122,7 @@
       </w:pPr>
     </w:lvl>
   </w:abstractNum>
-  <w:abstractNum w:abstractNumId="19" w15:restartNumberingAfterBreak="0">
+  <w:abstractNum w:abstractNumId="20" w15:restartNumberingAfterBreak="0">
     <w:nsid w:val="13E454AF"/>
     <w:multiLevelType w:val="multilevel"/>
     <w:tmpl w:val="01100FF0"/>
@@ -19091,7 +19235,7 @@
       </w:rPr>
     </w:lvl>
   </w:abstractNum>
-  <w:abstractNum w:abstractNumId="20" w15:restartNumberingAfterBreak="0">
+  <w:abstractNum w:abstractNumId="21" w15:restartNumberingAfterBreak="0">
     <w:nsid w:val="14913102"/>
     <w:multiLevelType w:val="multilevel"/>
     <w:tmpl w:val="BEE6EE06"/>
@@ -19204,7 +19348,7 @@
       </w:rPr>
     </w:lvl>
   </w:abstractNum>
-  <w:abstractNum w:abstractNumId="21" w15:restartNumberingAfterBreak="0">
+  <w:abstractNum w:abstractNumId="22" w15:restartNumberingAfterBreak="0">
     <w:nsid w:val="1601599B"/>
     <w:multiLevelType w:val="multilevel"/>
     <w:tmpl w:val="C8366632"/>
@@ -19317,7 +19461,7 @@
       </w:pPr>
     </w:lvl>
   </w:abstractNum>
-  <w:abstractNum w:abstractNumId="22" w15:restartNumberingAfterBreak="0">
+  <w:abstractNum w:abstractNumId="23" w15:restartNumberingAfterBreak="0">
     <w:nsid w:val="166D7963"/>
     <w:multiLevelType w:val="multilevel"/>
     <w:tmpl w:val="53A0A7E2"/>
@@ -19430,7 +19574,7 @@
       </w:pPr>
     </w:lvl>
   </w:abstractNum>
-  <w:abstractNum w:abstractNumId="23" w15:restartNumberingAfterBreak="0">
+  <w:abstractNum w:abstractNumId="24" w15:restartNumberingAfterBreak="0">
     <w:nsid w:val="18FF2AE0"/>
     <w:multiLevelType w:val="multilevel"/>
     <w:tmpl w:val="3D704ED4"/>
@@ -19543,7 +19687,7 @@
       </w:pPr>
     </w:lvl>
   </w:abstractNum>
-  <w:abstractNum w:abstractNumId="24" w15:restartNumberingAfterBreak="0">
+  <w:abstractNum w:abstractNumId="25" w15:restartNumberingAfterBreak="0">
     <w:nsid w:val="1D6D0F69"/>
     <w:multiLevelType w:val="multilevel"/>
     <w:tmpl w:val="A254125A"/>
@@ -19656,7 +19800,7 @@
       </w:pPr>
     </w:lvl>
   </w:abstractNum>
-  <w:abstractNum w:abstractNumId="25" w15:restartNumberingAfterBreak="0">
+  <w:abstractNum w:abstractNumId="26" w15:restartNumberingAfterBreak="0">
     <w:nsid w:val="1DF866DA"/>
     <w:multiLevelType w:val="hybridMultilevel"/>
     <w:tmpl w:val="6FC42D42"/>
@@ -19745,7 +19889,7 @@
       </w:pPr>
     </w:lvl>
   </w:abstractNum>
-  <w:abstractNum w:abstractNumId="26" w15:restartNumberingAfterBreak="0">
+  <w:abstractNum w:abstractNumId="27" w15:restartNumberingAfterBreak="0">
     <w:nsid w:val="1E3E5C50"/>
     <w:multiLevelType w:val="multilevel"/>
     <w:tmpl w:val="3DC4FF54"/>
@@ -19860,7 +20004,7 @@
       </w:rPr>
     </w:lvl>
   </w:abstractNum>
-  <w:abstractNum w:abstractNumId="27" w15:restartNumberingAfterBreak="0">
+  <w:abstractNum w:abstractNumId="28" w15:restartNumberingAfterBreak="0">
     <w:nsid w:val="1F8321E5"/>
     <w:multiLevelType w:val="multilevel"/>
     <w:tmpl w:val="2C38AD00"/>
@@ -19973,7 +20117,7 @@
       </w:rPr>
     </w:lvl>
   </w:abstractNum>
-  <w:abstractNum w:abstractNumId="28" w15:restartNumberingAfterBreak="0">
+  <w:abstractNum w:abstractNumId="29" w15:restartNumberingAfterBreak="0">
     <w:nsid w:val="203D6D01"/>
     <w:multiLevelType w:val="multilevel"/>
     <w:tmpl w:val="1A5E0838"/>
@@ -20086,7 +20230,7 @@
       </w:rPr>
     </w:lvl>
   </w:abstractNum>
-  <w:abstractNum w:abstractNumId="29" w15:restartNumberingAfterBreak="0">
+  <w:abstractNum w:abstractNumId="30" w15:restartNumberingAfterBreak="0">
     <w:nsid w:val="20620BDD"/>
     <w:multiLevelType w:val="hybridMultilevel"/>
     <w:tmpl w:val="0748A72C"/>
@@ -20199,7 +20343,7 @@
       </w:rPr>
     </w:lvl>
   </w:abstractNum>
-  <w:abstractNum w:abstractNumId="30" w15:restartNumberingAfterBreak="0">
+  <w:abstractNum w:abstractNumId="31" w15:restartNumberingAfterBreak="0">
     <w:nsid w:val="24E35848"/>
     <w:multiLevelType w:val="multilevel"/>
     <w:tmpl w:val="79483E44"/>
@@ -20322,7 +20466,7 @@
       </w:rPr>
     </w:lvl>
   </w:abstractNum>
-  <w:abstractNum w:abstractNumId="31" w15:restartNumberingAfterBreak="0">
+  <w:abstractNum w:abstractNumId="32" w15:restartNumberingAfterBreak="0">
     <w:nsid w:val="25235C89"/>
     <w:multiLevelType w:val="multilevel"/>
     <w:tmpl w:val="947CCC68"/>
@@ -20437,7 +20581,7 @@
       </w:rPr>
     </w:lvl>
   </w:abstractNum>
-  <w:abstractNum w:abstractNumId="32" w15:restartNumberingAfterBreak="0">
+  <w:abstractNum w:abstractNumId="33" w15:restartNumberingAfterBreak="0">
     <w:nsid w:val="2767639F"/>
     <w:multiLevelType w:val="multilevel"/>
     <w:tmpl w:val="38CC4846"/>
@@ -20550,7 +20694,7 @@
       </w:rPr>
     </w:lvl>
   </w:abstractNum>
-  <w:abstractNum w:abstractNumId="33" w15:restartNumberingAfterBreak="0">
+  <w:abstractNum w:abstractNumId="34" w15:restartNumberingAfterBreak="0">
     <w:nsid w:val="27E2346E"/>
     <w:multiLevelType w:val="multilevel"/>
     <w:tmpl w:val="F9C6C404"/>
@@ -20665,7 +20809,7 @@
       </w:rPr>
     </w:lvl>
   </w:abstractNum>
-  <w:abstractNum w:abstractNumId="34" w15:restartNumberingAfterBreak="0">
+  <w:abstractNum w:abstractNumId="35" w15:restartNumberingAfterBreak="0">
     <w:nsid w:val="28433E4C"/>
     <w:multiLevelType w:val="multilevel"/>
     <w:tmpl w:val="767036F6"/>
@@ -20778,7 +20922,7 @@
       </w:rPr>
     </w:lvl>
   </w:abstractNum>
-  <w:abstractNum w:abstractNumId="35" w15:restartNumberingAfterBreak="0">
+  <w:abstractNum w:abstractNumId="36" w15:restartNumberingAfterBreak="0">
     <w:nsid w:val="29AE2D38"/>
     <w:multiLevelType w:val="multilevel"/>
     <w:tmpl w:val="9EBC422A"/>
@@ -20901,7 +21045,7 @@
       </w:rPr>
     </w:lvl>
   </w:abstractNum>
-  <w:abstractNum w:abstractNumId="36" w15:restartNumberingAfterBreak="0">
+  <w:abstractNum w:abstractNumId="37" w15:restartNumberingAfterBreak="0">
     <w:nsid w:val="2C2956E2"/>
     <w:multiLevelType w:val="multilevel"/>
     <w:tmpl w:val="E3944EC8"/>
@@ -21018,7 +21162,7 @@
       </w:pPr>
     </w:lvl>
   </w:abstractNum>
-  <w:abstractNum w:abstractNumId="37" w15:restartNumberingAfterBreak="0">
+  <w:abstractNum w:abstractNumId="38" w15:restartNumberingAfterBreak="0">
     <w:nsid w:val="2C380EBC"/>
     <w:multiLevelType w:val="multilevel"/>
     <w:tmpl w:val="D7FA2BC0"/>
@@ -21131,7 +21275,7 @@
       </w:pPr>
     </w:lvl>
   </w:abstractNum>
-  <w:abstractNum w:abstractNumId="38" w15:restartNumberingAfterBreak="0">
+  <w:abstractNum w:abstractNumId="39" w15:restartNumberingAfterBreak="0">
     <w:nsid w:val="2E896E17"/>
     <w:multiLevelType w:val="multilevel"/>
     <w:tmpl w:val="E736C0B8"/>
@@ -21246,7 +21390,7 @@
       </w:rPr>
     </w:lvl>
   </w:abstractNum>
-  <w:abstractNum w:abstractNumId="39" w15:restartNumberingAfterBreak="0">
+  <w:abstractNum w:abstractNumId="40" w15:restartNumberingAfterBreak="0">
     <w:nsid w:val="2F7E2CF4"/>
     <w:multiLevelType w:val="multilevel"/>
     <w:tmpl w:val="F6607542"/>
@@ -21362,7 +21506,7 @@
       </w:rPr>
     </w:lvl>
   </w:abstractNum>
-  <w:abstractNum w:abstractNumId="40" w15:restartNumberingAfterBreak="0">
+  <w:abstractNum w:abstractNumId="41" w15:restartNumberingAfterBreak="0">
     <w:nsid w:val="2FF63B1F"/>
     <w:multiLevelType w:val="hybridMultilevel"/>
     <w:tmpl w:val="33C68430"/>
@@ -21451,7 +21595,7 @@
       </w:pPr>
     </w:lvl>
   </w:abstractNum>
-  <w:abstractNum w:abstractNumId="41" w15:restartNumberingAfterBreak="0">
+  <w:abstractNum w:abstractNumId="42" w15:restartNumberingAfterBreak="0">
     <w:nsid w:val="303C1C8F"/>
     <w:multiLevelType w:val="multilevel"/>
     <w:tmpl w:val="229C4282"/>
@@ -21566,7 +21710,7 @@
       </w:rPr>
     </w:lvl>
   </w:abstractNum>
-  <w:abstractNum w:abstractNumId="42" w15:restartNumberingAfterBreak="0">
+  <w:abstractNum w:abstractNumId="43" w15:restartNumberingAfterBreak="0">
     <w:nsid w:val="307C3DEA"/>
     <w:multiLevelType w:val="multilevel"/>
     <w:tmpl w:val="56F0A3FC"/>
@@ -21681,7 +21825,7 @@
       </w:rPr>
     </w:lvl>
   </w:abstractNum>
-  <w:abstractNum w:abstractNumId="43" w15:restartNumberingAfterBreak="0">
+  <w:abstractNum w:abstractNumId="44" w15:restartNumberingAfterBreak="0">
     <w:nsid w:val="32A40BEB"/>
     <w:multiLevelType w:val="hybridMultilevel"/>
     <w:tmpl w:val="ADD2CE26"/>
@@ -21774,7 +21918,7 @@
       </w:pPr>
     </w:lvl>
   </w:abstractNum>
-  <w:abstractNum w:abstractNumId="44" w15:restartNumberingAfterBreak="0">
+  <w:abstractNum w:abstractNumId="45" w15:restartNumberingAfterBreak="0">
     <w:nsid w:val="35E27056"/>
     <w:multiLevelType w:val="multilevel"/>
     <w:tmpl w:val="18024E38"/>
@@ -21889,7 +22033,7 @@
       </w:rPr>
     </w:lvl>
   </w:abstractNum>
-  <w:abstractNum w:abstractNumId="45" w15:restartNumberingAfterBreak="0">
+  <w:abstractNum w:abstractNumId="46" w15:restartNumberingAfterBreak="0">
     <w:nsid w:val="35F82E28"/>
     <w:multiLevelType w:val="multilevel"/>
     <w:tmpl w:val="EDC2DC4C"/>
@@ -22006,7 +22150,7 @@
       </w:pPr>
     </w:lvl>
   </w:abstractNum>
-  <w:abstractNum w:abstractNumId="46" w15:restartNumberingAfterBreak="0">
+  <w:abstractNum w:abstractNumId="47" w15:restartNumberingAfterBreak="0">
     <w:nsid w:val="3698177E"/>
     <w:multiLevelType w:val="multilevel"/>
     <w:tmpl w:val="B144FC0E"/>
@@ -22122,7 +22266,7 @@
       </w:rPr>
     </w:lvl>
   </w:abstractNum>
-  <w:abstractNum w:abstractNumId="47" w15:restartNumberingAfterBreak="0">
+  <w:abstractNum w:abstractNumId="48" w15:restartNumberingAfterBreak="0">
     <w:nsid w:val="38332F4B"/>
     <w:multiLevelType w:val="multilevel"/>
     <w:tmpl w:val="2C38AD00"/>
@@ -22235,7 +22379,7 @@
       </w:rPr>
     </w:lvl>
   </w:abstractNum>
-  <w:abstractNum w:abstractNumId="48" w15:restartNumberingAfterBreak="0">
+  <w:abstractNum w:abstractNumId="49" w15:restartNumberingAfterBreak="0">
     <w:nsid w:val="39AF35FB"/>
     <w:multiLevelType w:val="hybridMultilevel"/>
     <w:tmpl w:val="29ACFD40"/>
@@ -22324,7 +22468,7 @@
       </w:pPr>
     </w:lvl>
   </w:abstractNum>
-  <w:abstractNum w:abstractNumId="49" w15:restartNumberingAfterBreak="0">
+  <w:abstractNum w:abstractNumId="50" w15:restartNumberingAfterBreak="0">
     <w:nsid w:val="3ADA6A98"/>
     <w:multiLevelType w:val="hybridMultilevel"/>
     <w:tmpl w:val="52D8850C"/>
@@ -22410,7 +22554,122 @@
       </w:pPr>
     </w:lvl>
   </w:abstractNum>
-  <w:abstractNum w:abstractNumId="50" w15:restartNumberingAfterBreak="0">
+  <w:abstractNum w:abstractNumId="51" w15:restartNumberingAfterBreak="0">
+    <w:nsid w:val="3C955816"/>
+    <w:multiLevelType w:val="multilevel"/>
+    <w:tmpl w:val="F8D0F08C"/>
+    <w:lvl w:ilvl="0">
+      <w:start w:val="7"/>
+      <w:numFmt w:val="decimal"/>
+      <w:lvlText w:val="%1."/>
+      <w:lvlJc w:val="left"/>
+      <w:pPr>
+        <w:ind w:left="360" w:hanging="360"/>
+      </w:pPr>
+      <w:rPr>
+        <w:rFonts w:hint="default"/>
+      </w:rPr>
+    </w:lvl>
+    <w:lvl w:ilvl="1">
+      <w:start w:val="1"/>
+      <w:numFmt w:val="decimal"/>
+      <w:lvlText w:val="%1.%2."/>
+      <w:lvlJc w:val="left"/>
+      <w:pPr>
+        <w:ind w:left="360" w:hanging="360"/>
+      </w:pPr>
+      <w:rPr>
+        <w:rFonts w:hint="default"/>
+        <w:b/>
+        <w:bCs/>
+      </w:rPr>
+    </w:lvl>
+    <w:lvl w:ilvl="2">
+      <w:start w:val="1"/>
+      <w:numFmt w:val="decimal"/>
+      <w:lvlText w:val="%1.%2.%3."/>
+      <w:lvlJc w:val="left"/>
+      <w:pPr>
+        <w:ind w:left="720" w:hanging="720"/>
+      </w:pPr>
+      <w:rPr>
+        <w:rFonts w:hint="default"/>
+      </w:rPr>
+    </w:lvl>
+    <w:lvl w:ilvl="3">
+      <w:start w:val="1"/>
+      <w:numFmt w:val="decimal"/>
+      <w:lvlText w:val="%1.%2.%3.%4."/>
+      <w:lvlJc w:val="left"/>
+      <w:pPr>
+        <w:ind w:left="720" w:hanging="720"/>
+      </w:pPr>
+      <w:rPr>
+        <w:rFonts w:hint="default"/>
+      </w:rPr>
+    </w:lvl>
+    <w:lvl w:ilvl="4">
+      <w:start w:val="1"/>
+      <w:numFmt w:val="decimal"/>
+      <w:lvlText w:val="%1.%2.%3.%4.%5."/>
+      <w:lvlJc w:val="left"/>
+      <w:pPr>
+        <w:ind w:left="1080" w:hanging="1080"/>
+      </w:pPr>
+      <w:rPr>
+        <w:rFonts w:hint="default"/>
+      </w:rPr>
+    </w:lvl>
+    <w:lvl w:ilvl="5">
+      <w:start w:val="1"/>
+      <w:numFmt w:val="decimal"/>
+      <w:lvlText w:val="%1.%2.%3.%4.%5.%6."/>
+      <w:lvlJc w:val="left"/>
+      <w:pPr>
+        <w:ind w:left="1080" w:hanging="1080"/>
+      </w:pPr>
+      <w:rPr>
+        <w:rFonts w:hint="default"/>
+      </w:rPr>
+    </w:lvl>
+    <w:lvl w:ilvl="6">
+      <w:start w:val="1"/>
+      <w:numFmt w:val="decimal"/>
+      <w:lvlText w:val="%1.%2.%3.%4.%5.%6.%7."/>
+      <w:lvlJc w:val="left"/>
+      <w:pPr>
+        <w:ind w:left="1440" w:hanging="1440"/>
+      </w:pPr>
+      <w:rPr>
+        <w:rFonts w:hint="default"/>
+      </w:rPr>
+    </w:lvl>
+    <w:lvl w:ilvl="7">
+      <w:start w:val="1"/>
+      <w:numFmt w:val="decimal"/>
+      <w:lvlText w:val="%1.%2.%3.%4.%5.%6.%7.%8."/>
+      <w:lvlJc w:val="left"/>
+      <w:pPr>
+        <w:ind w:left="1440" w:hanging="1440"/>
+      </w:pPr>
+      <w:rPr>
+        <w:rFonts w:hint="default"/>
+      </w:rPr>
+    </w:lvl>
+    <w:lvl w:ilvl="8">
+      <w:start w:val="1"/>
+      <w:numFmt w:val="decimal"/>
+      <w:lvlText w:val="%1.%2.%3.%4.%5.%6.%7.%8.%9."/>
+      <w:lvlJc w:val="left"/>
+      <w:pPr>
+        <w:ind w:left="1800" w:hanging="1800"/>
+      </w:pPr>
+      <w:rPr>
+        <w:rFonts w:hint="default"/>
+      </w:rPr>
+    </w:lvl>
+  </w:abstractNum>
+  <w:abstractNum w:abstractNumId="52" w15:restartNumberingAfterBreak="0">
     <w:nsid w:val="3C9B38A3"/>
     <w:multiLevelType w:val="multilevel"/>
     <w:tmpl w:val="B3B49098"/>
@@ -22523,7 +22782,7 @@
       </w:rPr>
     </w:lvl>
   </w:abstractNum>
-  <w:abstractNum w:abstractNumId="51" w15:restartNumberingAfterBreak="0">
+  <w:abstractNum w:abstractNumId="53" w15:restartNumberingAfterBreak="0">
     <w:nsid w:val="3CCD3A61"/>
     <w:multiLevelType w:val="multilevel"/>
     <w:tmpl w:val="C0F89DFA"/>
@@ -22650,7 +22909,7 @@
       </w:rPr>
     </w:lvl>
   </w:abstractNum>
-  <w:abstractNum w:abstractNumId="52" w15:restartNumberingAfterBreak="0">
+  <w:abstractNum w:abstractNumId="54" w15:restartNumberingAfterBreak="0">
     <w:nsid w:val="3D4A0BB0"/>
     <w:multiLevelType w:val="multilevel"/>
     <w:tmpl w:val="23D87C8C"/>
@@ -22772,7 +23031,7 @@
       </w:rPr>
     </w:lvl>
   </w:abstractNum>
-  <w:abstractNum w:abstractNumId="53" w15:restartNumberingAfterBreak="0">
+  <w:abstractNum w:abstractNumId="55" w15:restartNumberingAfterBreak="0">
     <w:nsid w:val="404C6882"/>
     <w:multiLevelType w:val="multilevel"/>
     <w:tmpl w:val="2C980CDA"/>
@@ -22885,7 +23144,7 @@
       </w:pPr>
     </w:lvl>
   </w:abstractNum>
-  <w:abstractNum w:abstractNumId="54" w15:restartNumberingAfterBreak="0">
+  <w:abstractNum w:abstractNumId="56" w15:restartNumberingAfterBreak="0">
     <w:nsid w:val="409B2D7D"/>
     <w:multiLevelType w:val="multilevel"/>
     <w:tmpl w:val="873690FA"/>
@@ -22998,7 +23257,7 @@
       </w:pPr>
     </w:lvl>
   </w:abstractNum>
-  <w:abstractNum w:abstractNumId="55" w15:restartNumberingAfterBreak="0">
+  <w:abstractNum w:abstractNumId="57" w15:restartNumberingAfterBreak="0">
     <w:nsid w:val="40A23697"/>
     <w:multiLevelType w:val="multilevel"/>
     <w:tmpl w:val="20362B54"/>
@@ -23111,7 +23370,7 @@
       </w:pPr>
     </w:lvl>
   </w:abstractNum>
-  <w:abstractNum w:abstractNumId="56" w15:restartNumberingAfterBreak="0">
+  <w:abstractNum w:abstractNumId="58" w15:restartNumberingAfterBreak="0">
     <w:nsid w:val="425D2E24"/>
     <w:multiLevelType w:val="multilevel"/>
     <w:tmpl w:val="CEF64436"/>
@@ -23224,7 +23483,7 @@
       </w:pPr>
     </w:lvl>
   </w:abstractNum>
-  <w:abstractNum w:abstractNumId="57" w15:restartNumberingAfterBreak="0">
+  <w:abstractNum w:abstractNumId="59" w15:restartNumberingAfterBreak="0">
     <w:nsid w:val="42921BD1"/>
     <w:multiLevelType w:val="hybridMultilevel"/>
     <w:tmpl w:val="28FA67FE"/>
@@ -23315,7 +23574,7 @@
       </w:pPr>
     </w:lvl>
   </w:abstractNum>
-  <w:abstractNum w:abstractNumId="58" w15:restartNumberingAfterBreak="0">
+  <w:abstractNum w:abstractNumId="60" w15:restartNumberingAfterBreak="0">
     <w:nsid w:val="45267B61"/>
     <w:multiLevelType w:val="multilevel"/>
     <w:tmpl w:val="731A078A"/>
@@ -23438,7 +23697,7 @@
       </w:rPr>
     </w:lvl>
   </w:abstractNum>
-  <w:abstractNum w:abstractNumId="59" w15:restartNumberingAfterBreak="0">
+  <w:abstractNum w:abstractNumId="61" w15:restartNumberingAfterBreak="0">
     <w:nsid w:val="45714731"/>
     <w:multiLevelType w:val="hybridMultilevel"/>
     <w:tmpl w:val="564046FC"/>
@@ -23527,7 +23786,7 @@
       </w:pPr>
     </w:lvl>
   </w:abstractNum>
-  <w:abstractNum w:abstractNumId="60" w15:restartNumberingAfterBreak="0">
+  <w:abstractNum w:abstractNumId="62" w15:restartNumberingAfterBreak="0">
     <w:nsid w:val="477468F5"/>
     <w:multiLevelType w:val="multilevel"/>
     <w:tmpl w:val="7A86FD10"/>
@@ -23640,7 +23899,7 @@
       </w:pPr>
     </w:lvl>
   </w:abstractNum>
-  <w:abstractNum w:abstractNumId="61" w15:restartNumberingAfterBreak="0">
+  <w:abstractNum w:abstractNumId="63" w15:restartNumberingAfterBreak="0">
     <w:nsid w:val="478865A4"/>
     <w:multiLevelType w:val="multilevel"/>
     <w:tmpl w:val="42FC43B0"/>
@@ -23765,7 +24024,7 @@
       </w:rPr>
     </w:lvl>
   </w:abstractNum>
-  <w:abstractNum w:abstractNumId="62" w15:restartNumberingAfterBreak="0">
+  <w:abstractNum w:abstractNumId="64" w15:restartNumberingAfterBreak="0">
     <w:nsid w:val="4892542F"/>
     <w:multiLevelType w:val="multilevel"/>
     <w:tmpl w:val="AF26ED1A"/>
@@ -23878,7 +24137,7 @@
       </w:pPr>
     </w:lvl>
   </w:abstractNum>
-  <w:abstractNum w:abstractNumId="63" w15:restartNumberingAfterBreak="0">
+  <w:abstractNum w:abstractNumId="65" w15:restartNumberingAfterBreak="0">
     <w:nsid w:val="4A3B6B76"/>
     <w:multiLevelType w:val="multilevel"/>
     <w:tmpl w:val="BB3A3146"/>
@@ -23991,7 +24250,7 @@
       </w:rPr>
     </w:lvl>
   </w:abstractNum>
-  <w:abstractNum w:abstractNumId="64" w15:restartNumberingAfterBreak="0">
+  <w:abstractNum w:abstractNumId="66" w15:restartNumberingAfterBreak="0">
     <w:nsid w:val="4C0A5CA6"/>
     <w:multiLevelType w:val="multilevel"/>
     <w:tmpl w:val="8FA42BC0"/>
@@ -24111,7 +24370,7 @@
       </w:pPr>
     </w:lvl>
   </w:abstractNum>
-  <w:abstractNum w:abstractNumId="65" w15:restartNumberingAfterBreak="0">
+  <w:abstractNum w:abstractNumId="67" w15:restartNumberingAfterBreak="0">
     <w:nsid w:val="4CA8116F"/>
     <w:multiLevelType w:val="multilevel"/>
     <w:tmpl w:val="EE6666B6"/>
@@ -24224,7 +24483,7 @@
       </w:pPr>
     </w:lvl>
   </w:abstractNum>
-  <w:abstractNum w:abstractNumId="66" w15:restartNumberingAfterBreak="0">
+  <w:abstractNum w:abstractNumId="68" w15:restartNumberingAfterBreak="0">
     <w:nsid w:val="4CC855E1"/>
     <w:multiLevelType w:val="hybridMultilevel"/>
     <w:tmpl w:val="852EDC76"/>
@@ -24315,7 +24574,7 @@
       </w:pPr>
     </w:lvl>
   </w:abstractNum>
-  <w:abstractNum w:abstractNumId="67" w15:restartNumberingAfterBreak="0">
+  <w:abstractNum w:abstractNumId="69" w15:restartNumberingAfterBreak="0">
     <w:nsid w:val="4CE65B58"/>
     <w:multiLevelType w:val="hybridMultilevel"/>
     <w:tmpl w:val="0360F75C"/>
@@ -24404,7 +24663,7 @@
       </w:pPr>
     </w:lvl>
   </w:abstractNum>
-  <w:abstractNum w:abstractNumId="68" w15:restartNumberingAfterBreak="0">
+  <w:abstractNum w:abstractNumId="70" w15:restartNumberingAfterBreak="0">
     <w:nsid w:val="4D021CE1"/>
     <w:multiLevelType w:val="multilevel"/>
     <w:tmpl w:val="229C4282"/>
@@ -24519,7 +24778,7 @@
       </w:rPr>
     </w:lvl>
   </w:abstractNum>
-  <w:abstractNum w:abstractNumId="69" w15:restartNumberingAfterBreak="0">
+  <w:abstractNum w:abstractNumId="71" w15:restartNumberingAfterBreak="0">
     <w:nsid w:val="4DFB69AF"/>
     <w:multiLevelType w:val="multilevel"/>
     <w:tmpl w:val="EB583B48"/>
@@ -24636,7 +24895,7 @@
       </w:rPr>
     </w:lvl>
   </w:abstractNum>
-  <w:abstractNum w:abstractNumId="70" w15:restartNumberingAfterBreak="0">
+  <w:abstractNum w:abstractNumId="72" w15:restartNumberingAfterBreak="0">
     <w:nsid w:val="4E5B4333"/>
     <w:multiLevelType w:val="multilevel"/>
     <w:tmpl w:val="56F0A3FC"/>
@@ -24751,7 +25010,7 @@
       </w:rPr>
     </w:lvl>
   </w:abstractNum>
-  <w:abstractNum w:abstractNumId="71" w15:restartNumberingAfterBreak="0">
+  <w:abstractNum w:abstractNumId="73" w15:restartNumberingAfterBreak="0">
     <w:nsid w:val="4E781D1D"/>
     <w:multiLevelType w:val="multilevel"/>
     <w:tmpl w:val="24867A9A"/>
@@ -24864,7 +25123,7 @@
       </w:rPr>
     </w:lvl>
   </w:abstractNum>
-  <w:abstractNum w:abstractNumId="72" w15:restartNumberingAfterBreak="0">
+  <w:abstractNum w:abstractNumId="74" w15:restartNumberingAfterBreak="0">
     <w:nsid w:val="4FB22E1D"/>
     <w:multiLevelType w:val="multilevel"/>
     <w:tmpl w:val="B7826E2A"/>
@@ -24987,7 +25246,7 @@
       </w:rPr>
     </w:lvl>
   </w:abstractNum>
-  <w:abstractNum w:abstractNumId="73" w15:restartNumberingAfterBreak="0">
+  <w:abstractNum w:abstractNumId="75" w15:restartNumberingAfterBreak="0">
     <w:nsid w:val="50FA4542"/>
     <w:multiLevelType w:val="hybridMultilevel"/>
     <w:tmpl w:val="DD0CD3A6"/>
@@ -25076,7 +25335,7 @@
       </w:pPr>
     </w:lvl>
   </w:abstractNum>
-  <w:abstractNum w:abstractNumId="74" w15:restartNumberingAfterBreak="0">
+  <w:abstractNum w:abstractNumId="76" w15:restartNumberingAfterBreak="0">
     <w:nsid w:val="51EB5F0B"/>
     <w:multiLevelType w:val="multilevel"/>
     <w:tmpl w:val="0B6A45C4"/>
@@ -25193,7 +25452,7 @@
       </w:pPr>
     </w:lvl>
   </w:abstractNum>
-  <w:abstractNum w:abstractNumId="75" w15:restartNumberingAfterBreak="0">
+  <w:abstractNum w:abstractNumId="77" w15:restartNumberingAfterBreak="0">
     <w:nsid w:val="51FC759D"/>
     <w:multiLevelType w:val="hybridMultilevel"/>
     <w:tmpl w:val="9678FDEA"/>
@@ -25284,7 +25543,7 @@
       </w:pPr>
     </w:lvl>
   </w:abstractNum>
-  <w:abstractNum w:abstractNumId="76" w15:restartNumberingAfterBreak="0">
+  <w:abstractNum w:abstractNumId="78" w15:restartNumberingAfterBreak="0">
     <w:nsid w:val="541B6228"/>
     <w:multiLevelType w:val="hybridMultilevel"/>
     <w:tmpl w:val="0AB2ADAA"/>
@@ -25375,7 +25634,7 @@
       </w:pPr>
     </w:lvl>
   </w:abstractNum>
-  <w:abstractNum w:abstractNumId="77" w15:restartNumberingAfterBreak="0">
+  <w:abstractNum w:abstractNumId="79" w15:restartNumberingAfterBreak="0">
     <w:nsid w:val="59155139"/>
     <w:multiLevelType w:val="multilevel"/>
     <w:tmpl w:val="ED9AEF5C"/>
@@ -25508,7 +25767,7 @@
       </w:rPr>
     </w:lvl>
   </w:abstractNum>
-  <w:abstractNum w:abstractNumId="78" w15:restartNumberingAfterBreak="0">
+  <w:abstractNum w:abstractNumId="80" w15:restartNumberingAfterBreak="0">
     <w:nsid w:val="5BBE4253"/>
     <w:multiLevelType w:val="multilevel"/>
     <w:tmpl w:val="38CC4846"/>
@@ -25621,7 +25880,7 @@
       </w:rPr>
     </w:lvl>
   </w:abstractNum>
-  <w:abstractNum w:abstractNumId="79" w15:restartNumberingAfterBreak="0">
+  <w:abstractNum w:abstractNumId="81" w15:restartNumberingAfterBreak="0">
     <w:nsid w:val="5DC7631B"/>
     <w:multiLevelType w:val="multilevel"/>
     <w:tmpl w:val="56F0A3FC"/>
@@ -25736,7 +25995,7 @@
       </w:rPr>
     </w:lvl>
   </w:abstractNum>
-  <w:abstractNum w:abstractNumId="80" w15:restartNumberingAfterBreak="0">
+  <w:abstractNum w:abstractNumId="82" w15:restartNumberingAfterBreak="0">
     <w:nsid w:val="601C6556"/>
     <w:multiLevelType w:val="multilevel"/>
     <w:tmpl w:val="3132DA8A"/>
@@ -25859,7 +26118,7 @@
       </w:rPr>
     </w:lvl>
   </w:abstractNum>
-  <w:abstractNum w:abstractNumId="81" w15:restartNumberingAfterBreak="0">
+  <w:abstractNum w:abstractNumId="83" w15:restartNumberingAfterBreak="0">
     <w:nsid w:val="629A762B"/>
     <w:multiLevelType w:val="hybridMultilevel"/>
     <w:tmpl w:val="5A389FFA"/>
@@ -25950,7 +26209,7 @@
       </w:pPr>
     </w:lvl>
   </w:abstractNum>
-  <w:abstractNum w:abstractNumId="82" w15:restartNumberingAfterBreak="0">
+  <w:abstractNum w:abstractNumId="84" w15:restartNumberingAfterBreak="0">
     <w:nsid w:val="639215ED"/>
     <w:multiLevelType w:val="multilevel"/>
     <w:tmpl w:val="A2727172"/>
@@ -26072,7 +26331,7 @@
       </w:rPr>
     </w:lvl>
   </w:abstractNum>
-  <w:abstractNum w:abstractNumId="83" w15:restartNumberingAfterBreak="0">
+  <w:abstractNum w:abstractNumId="85" w15:restartNumberingAfterBreak="0">
     <w:nsid w:val="65217EF0"/>
     <w:multiLevelType w:val="multilevel"/>
     <w:tmpl w:val="38CC4846"/>
@@ -26185,7 +26444,7 @@
       </w:rPr>
     </w:lvl>
   </w:abstractNum>
-  <w:abstractNum w:abstractNumId="84" w15:restartNumberingAfterBreak="0">
+  <w:abstractNum w:abstractNumId="86" w15:restartNumberingAfterBreak="0">
     <w:nsid w:val="65595E74"/>
     <w:multiLevelType w:val="multilevel"/>
     <w:tmpl w:val="83C82F4A"/>
@@ -26298,7 +26557,7 @@
       </w:rPr>
     </w:lvl>
   </w:abstractNum>
-  <w:abstractNum w:abstractNumId="85" w15:restartNumberingAfterBreak="0">
+  <w:abstractNum w:abstractNumId="87" w15:restartNumberingAfterBreak="0">
     <w:nsid w:val="65AF3454"/>
     <w:multiLevelType w:val="hybridMultilevel"/>
     <w:tmpl w:val="C6E6FFE8"/>
@@ -26389,7 +26648,7 @@
       </w:pPr>
     </w:lvl>
   </w:abstractNum>
-  <w:abstractNum w:abstractNumId="86" w15:restartNumberingAfterBreak="0">
+  <w:abstractNum w:abstractNumId="88" w15:restartNumberingAfterBreak="0">
     <w:nsid w:val="6643722D"/>
     <w:multiLevelType w:val="multilevel"/>
     <w:tmpl w:val="229C4282"/>
@@ -26504,7 +26763,7 @@
       </w:rPr>
     </w:lvl>
   </w:abstractNum>
-  <w:abstractNum w:abstractNumId="87" w15:restartNumberingAfterBreak="0">
+  <w:abstractNum w:abstractNumId="89" w15:restartNumberingAfterBreak="0">
     <w:nsid w:val="666879FB"/>
     <w:multiLevelType w:val="hybridMultilevel"/>
     <w:tmpl w:val="61B8543A"/>
@@ -26595,7 +26854,7 @@
       </w:pPr>
     </w:lvl>
   </w:abstractNum>
-  <w:abstractNum w:abstractNumId="88" w15:restartNumberingAfterBreak="0">
+  <w:abstractNum w:abstractNumId="90" w15:restartNumberingAfterBreak="0">
     <w:nsid w:val="67155183"/>
     <w:multiLevelType w:val="multilevel"/>
     <w:tmpl w:val="9DBA5BEE"/>
@@ -26717,7 +26976,7 @@
       </w:rPr>
     </w:lvl>
   </w:abstractNum>
-  <w:abstractNum w:abstractNumId="89" w15:restartNumberingAfterBreak="0">
+  <w:abstractNum w:abstractNumId="91" w15:restartNumberingAfterBreak="0">
     <w:nsid w:val="676152DC"/>
     <w:multiLevelType w:val="multilevel"/>
     <w:tmpl w:val="13286596"/>
@@ -26830,7 +27089,7 @@
       </w:rPr>
     </w:lvl>
   </w:abstractNum>
-  <w:abstractNum w:abstractNumId="90" w15:restartNumberingAfterBreak="0">
+  <w:abstractNum w:abstractNumId="92" w15:restartNumberingAfterBreak="0">
     <w:nsid w:val="686708ED"/>
     <w:multiLevelType w:val="multilevel"/>
     <w:tmpl w:val="A0A081AC"/>
@@ -26945,7 +27204,7 @@
       </w:rPr>
     </w:lvl>
   </w:abstractNum>
-  <w:abstractNum w:abstractNumId="91" w15:restartNumberingAfterBreak="0">
+  <w:abstractNum w:abstractNumId="93" w15:restartNumberingAfterBreak="0">
     <w:nsid w:val="6876334E"/>
     <w:multiLevelType w:val="multilevel"/>
     <w:tmpl w:val="F2FC4190"/>
@@ -27060,7 +27319,7 @@
       </w:rPr>
     </w:lvl>
   </w:abstractNum>
-  <w:abstractNum w:abstractNumId="92" w15:restartNumberingAfterBreak="0">
+  <w:abstractNum w:abstractNumId="94" w15:restartNumberingAfterBreak="0">
     <w:nsid w:val="68B819BF"/>
     <w:multiLevelType w:val="multilevel"/>
     <w:tmpl w:val="D944B7A4"/>
@@ -27173,7 +27432,7 @@
       </w:rPr>
     </w:lvl>
   </w:abstractNum>
-  <w:abstractNum w:abstractNumId="93" w15:restartNumberingAfterBreak="0">
+  <w:abstractNum w:abstractNumId="95" w15:restartNumberingAfterBreak="0">
     <w:nsid w:val="6AD073B0"/>
     <w:multiLevelType w:val="multilevel"/>
     <w:tmpl w:val="F7A2A808"/>
@@ -27286,7 +27545,7 @@
       </w:rPr>
     </w:lvl>
   </w:abstractNum>
-  <w:abstractNum w:abstractNumId="94" w15:restartNumberingAfterBreak="0">
+  <w:abstractNum w:abstractNumId="96" w15:restartNumberingAfterBreak="0">
     <w:nsid w:val="6BDB0507"/>
     <w:multiLevelType w:val="multilevel"/>
     <w:tmpl w:val="F578A4B8"/>
@@ -27399,7 +27658,7 @@
       </w:rPr>
     </w:lvl>
   </w:abstractNum>
-  <w:abstractNum w:abstractNumId="95" w15:restartNumberingAfterBreak="0">
+  <w:abstractNum w:abstractNumId="97" w15:restartNumberingAfterBreak="0">
     <w:nsid w:val="6BFD099D"/>
     <w:multiLevelType w:val="multilevel"/>
     <w:tmpl w:val="040A5C26"/>
@@ -27512,7 +27771,7 @@
       </w:rPr>
     </w:lvl>
   </w:abstractNum>
-  <w:abstractNum w:abstractNumId="96" w15:restartNumberingAfterBreak="0">
+  <w:abstractNum w:abstractNumId="98" w15:restartNumberingAfterBreak="0">
     <w:nsid w:val="6D797B2C"/>
     <w:multiLevelType w:val="multilevel"/>
     <w:tmpl w:val="BEFEA93E"/>
@@ -27635,7 +27894,7 @@
       </w:rPr>
     </w:lvl>
   </w:abstractNum>
-  <w:abstractNum w:abstractNumId="97" w15:restartNumberingAfterBreak="0">
+  <w:abstractNum w:abstractNumId="99" w15:restartNumberingAfterBreak="0">
     <w:nsid w:val="6E630E7A"/>
     <w:multiLevelType w:val="multilevel"/>
     <w:tmpl w:val="2E78358C"/>
@@ -27757,7 +28016,7 @@
       </w:rPr>
     </w:lvl>
   </w:abstractNum>
-  <w:abstractNum w:abstractNumId="98" w15:restartNumberingAfterBreak="0">
+  <w:abstractNum w:abstractNumId="100" w15:restartNumberingAfterBreak="0">
     <w:nsid w:val="6F211D37"/>
     <w:multiLevelType w:val="multilevel"/>
     <w:tmpl w:val="FBF6AF38"/>
@@ -27870,7 +28129,7 @@
       </w:pPr>
     </w:lvl>
   </w:abstractNum>
-  <w:abstractNum w:abstractNumId="99" w15:restartNumberingAfterBreak="0">
+  <w:abstractNum w:abstractNumId="101" w15:restartNumberingAfterBreak="0">
     <w:nsid w:val="703455BA"/>
     <w:multiLevelType w:val="multilevel"/>
     <w:tmpl w:val="0C9C25CE"/>
@@ -27987,7 +28246,7 @@
       </w:pPr>
     </w:lvl>
   </w:abstractNum>
-  <w:abstractNum w:abstractNumId="100" w15:restartNumberingAfterBreak="0">
+  <w:abstractNum w:abstractNumId="102" w15:restartNumberingAfterBreak="0">
     <w:nsid w:val="705D6325"/>
     <w:multiLevelType w:val="multilevel"/>
     <w:tmpl w:val="E2CC458A"/>
@@ -28112,7 +28371,7 @@
       </w:rPr>
     </w:lvl>
   </w:abstractNum>
-  <w:abstractNum w:abstractNumId="101" w15:restartNumberingAfterBreak="0">
+  <w:abstractNum w:abstractNumId="103" w15:restartNumberingAfterBreak="0">
     <w:nsid w:val="73F01D44"/>
     <w:multiLevelType w:val="hybridMultilevel"/>
     <w:tmpl w:val="27AC504C"/>
@@ -28201,7 +28460,7 @@
       </w:pPr>
     </w:lvl>
   </w:abstractNum>
-  <w:abstractNum w:abstractNumId="102" w15:restartNumberingAfterBreak="0">
+  <w:abstractNum w:abstractNumId="104" w15:restartNumberingAfterBreak="0">
     <w:nsid w:val="749417F7"/>
     <w:multiLevelType w:val="hybridMultilevel"/>
     <w:tmpl w:val="4532E670"/>
@@ -28287,7 +28546,7 @@
       </w:pPr>
     </w:lvl>
   </w:abstractNum>
-  <w:abstractNum w:abstractNumId="103" w15:restartNumberingAfterBreak="0">
+  <w:abstractNum w:abstractNumId="105" w15:restartNumberingAfterBreak="0">
     <w:nsid w:val="75AB0172"/>
     <w:multiLevelType w:val="multilevel"/>
     <w:tmpl w:val="2CD40CEC"/>
@@ -28400,7 +28659,7 @@
       </w:pPr>
     </w:lvl>
   </w:abstractNum>
-  <w:abstractNum w:abstractNumId="104" w15:restartNumberingAfterBreak="0">
+  <w:abstractNum w:abstractNumId="106" w15:restartNumberingAfterBreak="0">
     <w:nsid w:val="76352FDD"/>
     <w:multiLevelType w:val="multilevel"/>
     <w:tmpl w:val="D0D61EDE"/>
@@ -28513,7 +28772,7 @@
       </w:pPr>
     </w:lvl>
   </w:abstractNum>
-  <w:abstractNum w:abstractNumId="105" w15:restartNumberingAfterBreak="0">
+  <w:abstractNum w:abstractNumId="107" w15:restartNumberingAfterBreak="0">
     <w:nsid w:val="769D34BC"/>
     <w:multiLevelType w:val="multilevel"/>
     <w:tmpl w:val="A0080588"/>
@@ -28626,7 +28885,7 @@
       </w:rPr>
     </w:lvl>
   </w:abstractNum>
-  <w:abstractNum w:abstractNumId="106" w15:restartNumberingAfterBreak="0">
+  <w:abstractNum w:abstractNumId="108" w15:restartNumberingAfterBreak="0">
     <w:nsid w:val="77026A60"/>
     <w:multiLevelType w:val="multilevel"/>
     <w:tmpl w:val="71809AE6"/>
@@ -28739,7 +28998,7 @@
       </w:rPr>
     </w:lvl>
   </w:abstractNum>
-  <w:abstractNum w:abstractNumId="107" w15:restartNumberingAfterBreak="0">
+  <w:abstractNum w:abstractNumId="109" w15:restartNumberingAfterBreak="0">
     <w:nsid w:val="777F1301"/>
     <w:multiLevelType w:val="multilevel"/>
     <w:tmpl w:val="7BA84922"/>
@@ -28852,7 +29111,7 @@
       </w:rPr>
     </w:lvl>
   </w:abstractNum>
-  <w:abstractNum w:abstractNumId="108" w15:restartNumberingAfterBreak="0">
+  <w:abstractNum w:abstractNumId="110" w15:restartNumberingAfterBreak="0">
     <w:nsid w:val="77DC0AEF"/>
     <w:multiLevelType w:val="multilevel"/>
     <w:tmpl w:val="6D86281C"/>
@@ -28965,7 +29224,7 @@
       </w:rPr>
     </w:lvl>
   </w:abstractNum>
-  <w:abstractNum w:abstractNumId="109" w15:restartNumberingAfterBreak="0">
+  <w:abstractNum w:abstractNumId="111" w15:restartNumberingAfterBreak="0">
     <w:nsid w:val="77EB54FE"/>
     <w:multiLevelType w:val="multilevel"/>
     <w:tmpl w:val="00F4E4EE"/>
@@ -29088,7 +29347,7 @@
       </w:rPr>
     </w:lvl>
   </w:abstractNum>
-  <w:abstractNum w:abstractNumId="110" w15:restartNumberingAfterBreak="0">
+  <w:abstractNum w:abstractNumId="112" w15:restartNumberingAfterBreak="0">
     <w:nsid w:val="7A5C00F6"/>
     <w:multiLevelType w:val="multilevel"/>
     <w:tmpl w:val="20C48456"/>
@@ -29201,7 +29460,7 @@
       </w:rPr>
     </w:lvl>
   </w:abstractNum>
-  <w:abstractNum w:abstractNumId="111" w15:restartNumberingAfterBreak="0">
+  <w:abstractNum w:abstractNumId="113" w15:restartNumberingAfterBreak="0">
     <w:nsid w:val="7C063D01"/>
     <w:multiLevelType w:val="multilevel"/>
     <w:tmpl w:val="1E16A4E2"/>
@@ -29314,7 +29573,7 @@
       </w:rPr>
     </w:lvl>
   </w:abstractNum>
-  <w:abstractNum w:abstractNumId="112" w15:restartNumberingAfterBreak="0">
+  <w:abstractNum w:abstractNumId="114" w15:restartNumberingAfterBreak="0">
     <w:nsid w:val="7D684836"/>
     <w:multiLevelType w:val="multilevel"/>
     <w:tmpl w:val="2648177E"/>
@@ -29427,7 +29686,7 @@
       </w:rPr>
     </w:lvl>
   </w:abstractNum>
-  <w:abstractNum w:abstractNumId="113" w15:restartNumberingAfterBreak="0">
+  <w:abstractNum w:abstractNumId="115" w15:restartNumberingAfterBreak="0">
     <w:nsid w:val="7D9F0EE5"/>
     <w:multiLevelType w:val="multilevel"/>
     <w:tmpl w:val="4168B444"/>
@@ -29540,7 +29799,7 @@
       </w:pPr>
     </w:lvl>
   </w:abstractNum>
-  <w:abstractNum w:abstractNumId="114" w15:restartNumberingAfterBreak="0">
+  <w:abstractNum w:abstractNumId="116" w15:restartNumberingAfterBreak="0">
     <w:nsid w:val="7F8205D0"/>
     <w:multiLevelType w:val="multilevel"/>
     <w:tmpl w:val="7BEA231A"/>
@@ -29654,151 +29913,151 @@
     </w:lvl>
   </w:abstractNum>
   <w:num w:numId="1" w16cid:durableId="1450319723">
-    <w:abstractNumId w:val="67"/>
+    <w:abstractNumId w:val="69"/>
   </w:num>
   <w:num w:numId="2" w16cid:durableId="1647540124">
-    <w:abstractNumId w:val="73"/>
+    <w:abstractNumId w:val="75"/>
   </w:num>
   <w:num w:numId="3" w16cid:durableId="316034318">
-    <w:abstractNumId w:val="87"/>
+    <w:abstractNumId w:val="89"/>
   </w:num>
   <w:num w:numId="4" w16cid:durableId="1364287333">
+    <w:abstractNumId w:val="102"/>
+  </w:num>
+  <w:num w:numId="5" w16cid:durableId="2001690503">
+    <w:abstractNumId w:val="53"/>
+  </w:num>
+  <w:num w:numId="6" w16cid:durableId="713037959">
+    <w:abstractNumId w:val="44"/>
+  </w:num>
+  <w:num w:numId="7" w16cid:durableId="1814449785">
+    <w:abstractNumId w:val="77"/>
+  </w:num>
+  <w:num w:numId="8" w16cid:durableId="1695108006">
     <w:abstractNumId w:val="100"/>
   </w:num>
-  <w:num w:numId="5" w16cid:durableId="2001690503">
-    <w:abstractNumId w:val="51"/>
-  </w:num>
-  <w:num w:numId="6" w16cid:durableId="713037959">
-    <w:abstractNumId w:val="43"/>
-  </w:num>
-  <w:num w:numId="7" w16cid:durableId="1814449785">
-    <w:abstractNumId w:val="75"/>
-  </w:num>
-  <w:num w:numId="8" w16cid:durableId="1695108006">
-    <w:abstractNumId w:val="98"/>
-  </w:num>
   <w:num w:numId="9" w16cid:durableId="85003519">
-    <w:abstractNumId w:val="24"/>
+    <w:abstractNumId w:val="25"/>
   </w:num>
   <w:num w:numId="10" w16cid:durableId="1118598939">
-    <w:abstractNumId w:val="45"/>
+    <w:abstractNumId w:val="46"/>
   </w:num>
   <w:num w:numId="11" w16cid:durableId="305865612">
-    <w:abstractNumId w:val="102"/>
+    <w:abstractNumId w:val="104"/>
   </w:num>
   <w:num w:numId="12" w16cid:durableId="1088117587">
     <w:abstractNumId w:val="0"/>
   </w:num>
   <w:num w:numId="13" w16cid:durableId="91703752">
-    <w:abstractNumId w:val="50"/>
+    <w:abstractNumId w:val="52"/>
   </w:num>
   <w:num w:numId="14" w16cid:durableId="1175802886">
+    <w:abstractNumId w:val="30"/>
+  </w:num>
+  <w:num w:numId="15" w16cid:durableId="775489446">
+    <w:abstractNumId w:val="88"/>
+  </w:num>
+  <w:num w:numId="16" w16cid:durableId="395014470">
+    <w:abstractNumId w:val="70"/>
+  </w:num>
+  <w:num w:numId="17" w16cid:durableId="351077560">
+    <w:abstractNumId w:val="42"/>
+  </w:num>
+  <w:num w:numId="18" w16cid:durableId="249509808">
+    <w:abstractNumId w:val="66"/>
+  </w:num>
+  <w:num w:numId="19" w16cid:durableId="1442990303">
+    <w:abstractNumId w:val="55"/>
+  </w:num>
+  <w:num w:numId="20" w16cid:durableId="1131552594">
+    <w:abstractNumId w:val="94"/>
+  </w:num>
+  <w:num w:numId="21" w16cid:durableId="1968391259">
+    <w:abstractNumId w:val="21"/>
+  </w:num>
+  <w:num w:numId="22" w16cid:durableId="1520510058">
+    <w:abstractNumId w:val="99"/>
+  </w:num>
+  <w:num w:numId="23" w16cid:durableId="1484198193">
+    <w:abstractNumId w:val="105"/>
+  </w:num>
+  <w:num w:numId="24" w16cid:durableId="1376152860">
     <w:abstractNumId w:val="29"/>
   </w:num>
-  <w:num w:numId="15" w16cid:durableId="775489446">
+  <w:num w:numId="25" w16cid:durableId="359673802">
+    <w:abstractNumId w:val="16"/>
+  </w:num>
+  <w:num w:numId="26" w16cid:durableId="772629980">
+    <w:abstractNumId w:val="22"/>
+  </w:num>
+  <w:num w:numId="27" w16cid:durableId="868032485">
+    <w:abstractNumId w:val="115"/>
+  </w:num>
+  <w:num w:numId="28" w16cid:durableId="1298561945">
     <w:abstractNumId w:val="86"/>
   </w:num>
-  <w:num w:numId="16" w16cid:durableId="395014470">
-    <w:abstractNumId w:val="68"/>
-  </w:num>
-  <w:num w:numId="17" w16cid:durableId="351077560">
-    <w:abstractNumId w:val="41"/>
-  </w:num>
-  <w:num w:numId="18" w16cid:durableId="249509808">
-    <w:abstractNumId w:val="64"/>
-  </w:num>
-  <w:num w:numId="19" w16cid:durableId="1442990303">
-    <w:abstractNumId w:val="53"/>
-  </w:num>
-  <w:num w:numId="20" w16cid:durableId="1131552594">
-    <w:abstractNumId w:val="92"/>
-  </w:num>
-  <w:num w:numId="21" w16cid:durableId="1968391259">
-    <w:abstractNumId w:val="20"/>
-  </w:num>
-  <w:num w:numId="22" w16cid:durableId="1520510058">
-    <w:abstractNumId w:val="97"/>
-  </w:num>
-  <w:num w:numId="23" w16cid:durableId="1484198193">
-    <w:abstractNumId w:val="103"/>
-  </w:num>
-  <w:num w:numId="24" w16cid:durableId="1376152860">
-    <w:abstractNumId w:val="28"/>
-  </w:num>
-  <w:num w:numId="25" w16cid:durableId="359673802">
-    <w:abstractNumId w:val="15"/>
-  </w:num>
-  <w:num w:numId="26" w16cid:durableId="772629980">
-    <w:abstractNumId w:val="21"/>
-  </w:num>
-  <w:num w:numId="27" w16cid:durableId="868032485">
-    <w:abstractNumId w:val="113"/>
-  </w:num>
-  <w:num w:numId="28" w16cid:durableId="1298561945">
-    <w:abstractNumId w:val="84"/>
-  </w:num>
   <w:num w:numId="29" w16cid:durableId="1290821048">
-    <w:abstractNumId w:val="105"/>
+    <w:abstractNumId w:val="107"/>
   </w:num>
   <w:num w:numId="30" w16cid:durableId="1949771317">
-    <w:abstractNumId w:val="111"/>
+    <w:abstractNumId w:val="113"/>
   </w:num>
   <w:num w:numId="31" w16cid:durableId="1359424756">
     <w:abstractNumId w:val="1"/>
   </w:num>
   <w:num w:numId="32" w16cid:durableId="412895169">
-    <w:abstractNumId w:val="99"/>
+    <w:abstractNumId w:val="101"/>
   </w:num>
   <w:num w:numId="33" w16cid:durableId="390153951">
-    <w:abstractNumId w:val="74"/>
+    <w:abstractNumId w:val="76"/>
   </w:num>
   <w:num w:numId="34" w16cid:durableId="2040664861">
-    <w:abstractNumId w:val="34"/>
+    <w:abstractNumId w:val="35"/>
   </w:num>
   <w:num w:numId="35" w16cid:durableId="2075470118">
-    <w:abstractNumId w:val="114"/>
+    <w:abstractNumId w:val="116"/>
   </w:num>
   <w:num w:numId="36" w16cid:durableId="1704331365">
-    <w:abstractNumId w:val="11"/>
+    <w:abstractNumId w:val="12"/>
   </w:num>
   <w:num w:numId="37" w16cid:durableId="916131112">
-    <w:abstractNumId w:val="22"/>
+    <w:abstractNumId w:val="23"/>
   </w:num>
   <w:num w:numId="38" w16cid:durableId="1839419642">
+    <w:abstractNumId w:val="59"/>
+  </w:num>
+  <w:num w:numId="39" w16cid:durableId="573399395">
     <w:abstractNumId w:val="57"/>
   </w:num>
-  <w:num w:numId="39" w16cid:durableId="573399395">
-    <w:abstractNumId w:val="55"/>
-  </w:num>
   <w:num w:numId="40" w16cid:durableId="975598628">
-    <w:abstractNumId w:val="12"/>
+    <w:abstractNumId w:val="13"/>
   </w:num>
   <w:num w:numId="41" w16cid:durableId="1876581992">
-    <w:abstractNumId w:val="19"/>
+    <w:abstractNumId w:val="20"/>
   </w:num>
   <w:num w:numId="42" w16cid:durableId="1291787735">
-    <w:abstractNumId w:val="52"/>
+    <w:abstractNumId w:val="54"/>
   </w:num>
   <w:num w:numId="43" w16cid:durableId="508717571">
-    <w:abstractNumId w:val="101"/>
+    <w:abstractNumId w:val="103"/>
   </w:num>
   <w:num w:numId="44" w16cid:durableId="1528908193">
-    <w:abstractNumId w:val="104"/>
+    <w:abstractNumId w:val="106"/>
   </w:num>
   <w:num w:numId="45" w16cid:durableId="996303512">
-    <w:abstractNumId w:val="25"/>
+    <w:abstractNumId w:val="26"/>
   </w:num>
   <w:num w:numId="46" w16cid:durableId="83193130">
-    <w:abstractNumId w:val="66"/>
+    <w:abstractNumId w:val="68"/>
   </w:num>
   <w:num w:numId="47" w16cid:durableId="751901620">
-    <w:abstractNumId w:val="36"/>
+    <w:abstractNumId w:val="37"/>
   </w:num>
   <w:num w:numId="48" w16cid:durableId="243145117">
-    <w:abstractNumId w:val="108"/>
+    <w:abstractNumId w:val="110"/>
   </w:num>
   <w:num w:numId="49" w16cid:durableId="1231690367">
-    <w:abstractNumId w:val="94"/>
+    <w:abstractNumId w:val="96"/>
   </w:num>
   <w:num w:numId="50" w16cid:durableId="2046247181">
     <w:abstractNumId w:val="5"/>
@@ -29807,196 +30066,202 @@
     <w:abstractNumId w:val="2"/>
   </w:num>
   <w:num w:numId="52" w16cid:durableId="1607880119">
-    <w:abstractNumId w:val="112"/>
+    <w:abstractNumId w:val="114"/>
   </w:num>
   <w:num w:numId="53" w16cid:durableId="1362124980">
     <w:abstractNumId w:val="3"/>
   </w:num>
   <w:num w:numId="54" w16cid:durableId="87581441">
-    <w:abstractNumId w:val="71"/>
+    <w:abstractNumId w:val="73"/>
   </w:num>
   <w:num w:numId="55" w16cid:durableId="1816292158">
-    <w:abstractNumId w:val="109"/>
+    <w:abstractNumId w:val="111"/>
   </w:num>
   <w:num w:numId="56" w16cid:durableId="1741750351">
     <w:abstractNumId w:val="6"/>
   </w:num>
   <w:num w:numId="57" w16cid:durableId="1484084959">
-    <w:abstractNumId w:val="9"/>
+    <w:abstractNumId w:val="10"/>
   </w:num>
   <w:num w:numId="58" w16cid:durableId="894127897">
-    <w:abstractNumId w:val="23"/>
+    <w:abstractNumId w:val="24"/>
   </w:num>
   <w:num w:numId="59" w16cid:durableId="307635929">
-    <w:abstractNumId w:val="72"/>
+    <w:abstractNumId w:val="74"/>
   </w:num>
   <w:num w:numId="60" w16cid:durableId="515849158">
-    <w:abstractNumId w:val="76"/>
+    <w:abstractNumId w:val="78"/>
   </w:num>
   <w:num w:numId="61" w16cid:durableId="230503101">
-    <w:abstractNumId w:val="62"/>
+    <w:abstractNumId w:val="64"/>
   </w:num>
   <w:num w:numId="62" w16cid:durableId="1008017288">
-    <w:abstractNumId w:val="18"/>
+    <w:abstractNumId w:val="19"/>
   </w:num>
   <w:num w:numId="63" w16cid:durableId="829250622">
     <w:abstractNumId w:val="4"/>
   </w:num>
   <w:num w:numId="64" w16cid:durableId="1271626722">
-    <w:abstractNumId w:val="54"/>
+    <w:abstractNumId w:val="56"/>
   </w:num>
   <w:num w:numId="65" w16cid:durableId="294529281">
+    <w:abstractNumId w:val="9"/>
+  </w:num>
+  <w:num w:numId="66" w16cid:durableId="661350272">
+    <w:abstractNumId w:val="112"/>
+  </w:num>
+  <w:num w:numId="67" w16cid:durableId="770591044">
+    <w:abstractNumId w:val="18"/>
+  </w:num>
+  <w:num w:numId="68" w16cid:durableId="410932852">
+    <w:abstractNumId w:val="109"/>
+  </w:num>
+  <w:num w:numId="69" w16cid:durableId="583299322">
+    <w:abstractNumId w:val="14"/>
+  </w:num>
+  <w:num w:numId="70" w16cid:durableId="2066559937">
     <w:abstractNumId w:val="8"/>
   </w:num>
-  <w:num w:numId="66" w16cid:durableId="661350272">
-    <w:abstractNumId w:val="110"/>
+  <w:num w:numId="71" w16cid:durableId="168100393">
+    <w:abstractNumId w:val="90"/>
   </w:num>
-  <w:num w:numId="67" w16cid:durableId="770591044">
+  <w:num w:numId="72" w16cid:durableId="1520656620">
+    <w:abstractNumId w:val="62"/>
+  </w:num>
+  <w:num w:numId="73" w16cid:durableId="963075286">
+    <w:abstractNumId w:val="39"/>
+  </w:num>
+  <w:num w:numId="74" w16cid:durableId="438598617">
+    <w:abstractNumId w:val="15"/>
+  </w:num>
+  <w:num w:numId="75" w16cid:durableId="359942260">
+    <w:abstractNumId w:val="67"/>
+  </w:num>
+  <w:num w:numId="76" w16cid:durableId="2093312450">
+    <w:abstractNumId w:val="87"/>
+  </w:num>
+  <w:num w:numId="77" w16cid:durableId="1604610543">
+    <w:abstractNumId w:val="38"/>
+  </w:num>
+  <w:num w:numId="78" w16cid:durableId="107938813">
+    <w:abstractNumId w:val="58"/>
+  </w:num>
+  <w:num w:numId="79" w16cid:durableId="1852066157">
+    <w:abstractNumId w:val="92"/>
+  </w:num>
+  <w:num w:numId="80" w16cid:durableId="415708782">
+    <w:abstractNumId w:val="81"/>
+  </w:num>
+  <w:num w:numId="81" w16cid:durableId="2075472443">
+    <w:abstractNumId w:val="61"/>
+  </w:num>
+  <w:num w:numId="82" w16cid:durableId="1515075778">
+    <w:abstractNumId w:val="43"/>
+  </w:num>
+  <w:num w:numId="83" w16cid:durableId="1365595720">
+    <w:abstractNumId w:val="72"/>
+  </w:num>
+  <w:num w:numId="84" w16cid:durableId="296227787">
+    <w:abstractNumId w:val="41"/>
+  </w:num>
+  <w:num w:numId="85" w16cid:durableId="1341617522">
+    <w:abstractNumId w:val="97"/>
+  </w:num>
+  <w:num w:numId="86" w16cid:durableId="1966504404">
     <w:abstractNumId w:val="17"/>
   </w:num>
-  <w:num w:numId="68" w16cid:durableId="410932852">
-    <w:abstractNumId w:val="107"/>
+  <w:num w:numId="87" w16cid:durableId="269364357">
+    <w:abstractNumId w:val="60"/>
   </w:num>
-  <w:num w:numId="69" w16cid:durableId="583299322">
-    <w:abstractNumId w:val="13"/>
+  <w:num w:numId="88" w16cid:durableId="2133861584">
+    <w:abstractNumId w:val="11"/>
   </w:num>
-  <w:num w:numId="70" w16cid:durableId="2066559937">
+  <w:num w:numId="89" w16cid:durableId="1026642138">
+    <w:abstractNumId w:val="34"/>
+  </w:num>
+  <w:num w:numId="90" w16cid:durableId="1208763063">
+    <w:abstractNumId w:val="40"/>
+  </w:num>
+  <w:num w:numId="91" w16cid:durableId="2068993325">
+    <w:abstractNumId w:val="71"/>
+  </w:num>
+  <w:num w:numId="92" w16cid:durableId="1563977811">
+    <w:abstractNumId w:val="95"/>
+  </w:num>
+  <w:num w:numId="93" w16cid:durableId="857039490">
+    <w:abstractNumId w:val="27"/>
+  </w:num>
+  <w:num w:numId="94" w16cid:durableId="1595703169">
+    <w:abstractNumId w:val="47"/>
+  </w:num>
+  <w:num w:numId="95" w16cid:durableId="1649094623">
+    <w:abstractNumId w:val="50"/>
+  </w:num>
+  <w:num w:numId="96" w16cid:durableId="354313455">
+    <w:abstractNumId w:val="83"/>
+  </w:num>
+  <w:num w:numId="97" w16cid:durableId="1263344401">
+    <w:abstractNumId w:val="49"/>
+  </w:num>
+  <w:num w:numId="98" w16cid:durableId="110053803">
+    <w:abstractNumId w:val="32"/>
+  </w:num>
+  <w:num w:numId="99" w16cid:durableId="779643093">
+    <w:abstractNumId w:val="82"/>
+  </w:num>
+  <w:num w:numId="100" w16cid:durableId="1663922629">
+    <w:abstractNumId w:val="79"/>
+  </w:num>
+  <w:num w:numId="101" w16cid:durableId="1822426860">
+    <w:abstractNumId w:val="36"/>
+  </w:num>
+  <w:num w:numId="102" w16cid:durableId="521746224">
+    <w:abstractNumId w:val="31"/>
+  </w:num>
+  <w:num w:numId="103" w16cid:durableId="79841203">
+    <w:abstractNumId w:val="108"/>
+  </w:num>
+  <w:num w:numId="104" w16cid:durableId="1178228471">
+    <w:abstractNumId w:val="91"/>
+  </w:num>
+  <w:num w:numId="105" w16cid:durableId="177892289">
+    <w:abstractNumId w:val="63"/>
+  </w:num>
+  <w:num w:numId="106" w16cid:durableId="1057704970">
+    <w:abstractNumId w:val="48"/>
+  </w:num>
+  <w:num w:numId="107" w16cid:durableId="1015300837">
+    <w:abstractNumId w:val="28"/>
+  </w:num>
+  <w:num w:numId="108" w16cid:durableId="16005963">
+    <w:abstractNumId w:val="93"/>
+  </w:num>
+  <w:num w:numId="109" w16cid:durableId="1696884735">
+    <w:abstractNumId w:val="84"/>
+  </w:num>
+  <w:num w:numId="110" w16cid:durableId="516575269">
+    <w:abstractNumId w:val="33"/>
+  </w:num>
+  <w:num w:numId="111" w16cid:durableId="1515218626">
+    <w:abstractNumId w:val="80"/>
+  </w:num>
+  <w:num w:numId="112" w16cid:durableId="1568302245">
+    <w:abstractNumId w:val="65"/>
+  </w:num>
+  <w:num w:numId="113" w16cid:durableId="202401101">
+    <w:abstractNumId w:val="85"/>
+  </w:num>
+  <w:num w:numId="114" w16cid:durableId="706568618">
+    <w:abstractNumId w:val="98"/>
+  </w:num>
+  <w:num w:numId="115" w16cid:durableId="1984893337">
+    <w:abstractNumId w:val="45"/>
+  </w:num>
+  <w:num w:numId="116" w16cid:durableId="1139490275">
     <w:abstractNumId w:val="7"/>
   </w:num>
-  <w:num w:numId="71" w16cid:durableId="168100393">
-    <w:abstractNumId w:val="88"/>
-  </w:num>
-  <w:num w:numId="72" w16cid:durableId="1520656620">
-    <w:abstractNumId w:val="60"/>
-  </w:num>
-  <w:num w:numId="73" w16cid:durableId="963075286">
-    <w:abstractNumId w:val="38"/>
-  </w:num>
-  <w:num w:numId="74" w16cid:durableId="438598617">
-    <w:abstractNumId w:val="14"/>
-  </w:num>
-  <w:num w:numId="75" w16cid:durableId="359942260">
-    <w:abstractNumId w:val="65"/>
-  </w:num>
-  <w:num w:numId="76" w16cid:durableId="2093312450">
-    <w:abstractNumId w:val="85"/>
-  </w:num>
-  <w:num w:numId="77" w16cid:durableId="1604610543">
-    <w:abstractNumId w:val="37"/>
-  </w:num>
-  <w:num w:numId="78" w16cid:durableId="107938813">
-    <w:abstractNumId w:val="56"/>
-  </w:num>
-  <w:num w:numId="79" w16cid:durableId="1852066157">
-    <w:abstractNumId w:val="90"/>
-  </w:num>
-  <w:num w:numId="80" w16cid:durableId="415708782">
-    <w:abstractNumId w:val="79"/>
-  </w:num>
-  <w:num w:numId="81" w16cid:durableId="2075472443">
-    <w:abstractNumId w:val="59"/>
-  </w:num>
-  <w:num w:numId="82" w16cid:durableId="1515075778">
-    <w:abstractNumId w:val="42"/>
-  </w:num>
-  <w:num w:numId="83" w16cid:durableId="1365595720">
-    <w:abstractNumId w:val="70"/>
-  </w:num>
-  <w:num w:numId="84" w16cid:durableId="296227787">
-    <w:abstractNumId w:val="40"/>
-  </w:num>
-  <w:num w:numId="85" w16cid:durableId="1341617522">
-    <w:abstractNumId w:val="95"/>
-  </w:num>
-  <w:num w:numId="86" w16cid:durableId="1966504404">
-    <w:abstractNumId w:val="16"/>
-  </w:num>
-  <w:num w:numId="87" w16cid:durableId="269364357">
-    <w:abstractNumId w:val="58"/>
-  </w:num>
-  <w:num w:numId="88" w16cid:durableId="2133861584">
-    <w:abstractNumId w:val="10"/>
-  </w:num>
-  <w:num w:numId="89" w16cid:durableId="1026642138">
-    <w:abstractNumId w:val="33"/>
-  </w:num>
-  <w:num w:numId="90" w16cid:durableId="1208763063">
-    <w:abstractNumId w:val="39"/>
-  </w:num>
-  <w:num w:numId="91" w16cid:durableId="2068993325">
-    <w:abstractNumId w:val="69"/>
-  </w:num>
-  <w:num w:numId="92" w16cid:durableId="1563977811">
-    <w:abstractNumId w:val="93"/>
-  </w:num>
-  <w:num w:numId="93" w16cid:durableId="857039490">
-    <w:abstractNumId w:val="26"/>
-  </w:num>
-  <w:num w:numId="94" w16cid:durableId="1595703169">
-    <w:abstractNumId w:val="46"/>
-  </w:num>
-  <w:num w:numId="95" w16cid:durableId="1649094623">
-    <w:abstractNumId w:val="49"/>
-  </w:num>
-  <w:num w:numId="96" w16cid:durableId="354313455">
-    <w:abstractNumId w:val="81"/>
-  </w:num>
-  <w:num w:numId="97" w16cid:durableId="1263344401">
-    <w:abstractNumId w:val="48"/>
-  </w:num>
-  <w:num w:numId="98" w16cid:durableId="110053803">
-    <w:abstractNumId w:val="31"/>
-  </w:num>
-  <w:num w:numId="99" w16cid:durableId="779643093">
-    <w:abstractNumId w:val="80"/>
-  </w:num>
-  <w:num w:numId="100" w16cid:durableId="1663922629">
-    <w:abstractNumId w:val="77"/>
-  </w:num>
-  <w:num w:numId="101" w16cid:durableId="1822426860">
-    <w:abstractNumId w:val="35"/>
-  </w:num>
-  <w:num w:numId="102" w16cid:durableId="521746224">
-    <w:abstractNumId w:val="30"/>
-  </w:num>
-  <w:num w:numId="103" w16cid:durableId="79841203">
-    <w:abstractNumId w:val="106"/>
-  </w:num>
-  <w:num w:numId="104" w16cid:durableId="1178228471">
-    <w:abstractNumId w:val="89"/>
-  </w:num>
-  <w:num w:numId="105" w16cid:durableId="177892289">
-    <w:abstractNumId w:val="61"/>
-  </w:num>
-  <w:num w:numId="106" w16cid:durableId="1057704970">
-    <w:abstractNumId w:val="47"/>
-  </w:num>
-  <w:num w:numId="107" w16cid:durableId="1015300837">
-    <w:abstractNumId w:val="27"/>
-  </w:num>
-  <w:num w:numId="108" w16cid:durableId="16005963">
-    <w:abstractNumId w:val="91"/>
-  </w:num>
-  <w:num w:numId="109" w16cid:durableId="1696884735">
-    <w:abstractNumId w:val="82"/>
-  </w:num>
-  <w:num w:numId="110" w16cid:durableId="516575269">
-    <w:abstractNumId w:val="32"/>
-  </w:num>
-  <w:num w:numId="111" w16cid:durableId="1515218626">
-    <w:abstractNumId w:val="78"/>
-  </w:num>
-  <w:num w:numId="112" w16cid:durableId="1568302245">
-    <w:abstractNumId w:val="63"/>
-  </w:num>
-  <w:num w:numId="113" w16cid:durableId="202401101">
-    <w:abstractNumId w:val="83"/>
-  </w:num>
-  <w:num w:numId="114" w16cid:durableId="706568618">
-    <w:abstractNumId w:val="96"/>
-  </w:num>
-  <w:num w:numId="115" w16cid:durableId="1984893337">
-    <w:abstractNumId w:val="44"/>
+  <w:num w:numId="117" w16cid:durableId="2116289392">
+    <w:abstractNumId w:val="51"/>
   </w:num>
 </w:numbering>
 </file>

</xml_diff>

<commit_message>
changes in 7,8,9 Use cases
</commit_message>
<xml_diff>
--- a/Παραδοτέο 3/Use Cases v0.3.docx
+++ b/Παραδοτέο 3/Use Cases v0.3.docx
@@ -595,6 +595,63 @@
         </w:rPr>
         <w:t xml:space="preserve"> το οποίο λάβαμε.</w:t>
       </w:r>
+      <w:r>
+        <w:rPr>
+          <w:color w:val="FF0000"/>
+        </w:rPr>
+        <w:t xml:space="preserve"> </w:t>
+      </w:r>
+      <w:r>
+        <w:rPr>
+          <w:color w:val="FF0000"/>
+        </w:rPr>
+        <w:t xml:space="preserve">Επίσης έχει διορθωθεί το </w:t>
+      </w:r>
+      <w:r>
+        <w:rPr>
+          <w:color w:val="FF0000"/>
+          <w:lang w:val="en-US"/>
+        </w:rPr>
+        <w:t>Use</w:t>
+      </w:r>
+      <w:r>
+        <w:rPr>
+          <w:color w:val="FF0000"/>
+        </w:rPr>
+        <w:t xml:space="preserve"> </w:t>
+      </w:r>
+      <w:r>
+        <w:rPr>
+          <w:color w:val="FF0000"/>
+          <w:lang w:val="en-US"/>
+        </w:rPr>
+        <w:t>Case</w:t>
+      </w:r>
+      <w:r>
+        <w:rPr>
+          <w:color w:val="FF0000"/>
+        </w:rPr>
+        <w:t xml:space="preserve"> </w:t>
+      </w:r>
+      <w:r>
+        <w:rPr>
+          <w:color w:val="FF0000"/>
+          <w:lang w:val="en-US"/>
+        </w:rPr>
+        <w:t>Diagram</w:t>
+      </w:r>
+      <w:r>
+        <w:rPr>
+          <w:color w:val="FF0000"/>
+        </w:rPr>
+        <w:t xml:space="preserve"> </w:t>
+      </w:r>
+      <w:r>
+        <w:rPr>
+          <w:color w:val="FF0000"/>
+        </w:rPr>
+        <w:t>και έχουν αλλαχτεί τα μονόδρομα βέλη.</w:t>
+      </w:r>
     </w:p>
     <w:p>
       <w:pPr>
@@ -1120,7 +1177,6 @@
           <w:szCs w:val="32"/>
           <w:lang w:val="en-US"/>
         </w:rPr>
-        <w:lastRenderedPageBreak/>
         <w:drawing>
           <wp:anchor distT="0" distB="0" distL="114300" distR="114300" simplePos="0" relativeHeight="251659264" behindDoc="0" locked="0" layoutInCell="1" allowOverlap="1" wp14:anchorId="1BCA0F00" wp14:editId="2631F57E">
             <wp:simplePos x="0" y="0"/>
@@ -1190,23 +1246,6 @@
     </w:p>
     <w:p>
       <w:pPr>
-        <w:rPr>
-          <w:sz w:val="32"/>
-          <w:szCs w:val="32"/>
-          <w:lang w:val="en-US"/>
-        </w:rPr>
-      </w:pPr>
-      <w:r>
-        <w:rPr>
-          <w:sz w:val="32"/>
-          <w:szCs w:val="32"/>
-          <w:lang w:val="en-US"/>
-        </w:rPr>
-        <w:br w:type="page"/>
-      </w:r>
-    </w:p>
-    <w:p>
-      <w:pPr>
         <w:jc w:val="center"/>
         <w:rPr>
           <w:b/>
@@ -11491,15 +11530,6 @@
           <w:b/>
           <w:bCs/>
           <w:color w:val="000000" w:themeColor="text1"/>
-        </w:rPr>
-      </w:pPr>
-    </w:p>
-    <w:p>
-      <w:pPr>
-        <w:rPr>
-          <w:b/>
-          <w:bCs/>
-          <w:color w:val="000000" w:themeColor="text1"/>
           <w:sz w:val="28"/>
           <w:szCs w:val="28"/>
           <w:lang w:val="en-US"/>
@@ -11523,8 +11553,6 @@
           <w:b/>
           <w:bCs/>
           <w:color w:val="000000" w:themeColor="text1"/>
-          <w:sz w:val="28"/>
-          <w:szCs w:val="28"/>
           <w:lang w:val="en-US"/>
         </w:rPr>
       </w:pPr>
@@ -11700,6 +11728,13 @@
           <w:rFonts w:cstheme="minorHAnsi"/>
           <w:color w:val="000000" w:themeColor="text1"/>
         </w:rPr>
+        <w:t xml:space="preserve"> και διαμορφώνει</w:t>
+      </w:r>
+      <w:r>
+        <w:rPr>
+          <w:rFonts w:cstheme="minorHAnsi"/>
+          <w:color w:val="000000" w:themeColor="text1"/>
+        </w:rPr>
         <w:t xml:space="preserve"> από </w:t>
       </w:r>
       <w:r>
@@ -11750,18 +11785,26 @@
           <w:rFonts w:cstheme="minorHAnsi"/>
           <w:color w:val="000000" w:themeColor="text1"/>
         </w:rPr>
-        <w:t xml:space="preserve">αναρτήσεις </w:t>
+        <w:t xml:space="preserve">τις </w:t>
       </w:r>
       <w:r>
         <w:rPr>
           <w:rFonts w:cstheme="minorHAnsi"/>
           <w:color w:val="000000" w:themeColor="text1"/>
         </w:rPr>
-        <w:t>εμφανίζοντας την αντίστοιχη οθόνη.</w:t>
-      </w:r>
-    </w:p>
-    <w:p>
-      <w:pPr>
+        <w:t>αναρτήσεις</w:t>
+      </w:r>
+      <w:r>
+        <w:rPr>
+          <w:rFonts w:cstheme="minorHAnsi"/>
+          <w:color w:val="000000" w:themeColor="text1"/>
+        </w:rPr>
+        <w:t>.</w:t>
+      </w:r>
+    </w:p>
+    <w:p>
+      <w:pPr>
+        <w:pStyle w:val="a6"/>
         <w:rPr>
           <w:rFonts w:cstheme="minorHAnsi"/>
           <w:color w:val="000000" w:themeColor="text1"/>
@@ -11784,8 +11827,52 @@
         <w:rPr>
           <w:rFonts w:cstheme="minorHAnsi"/>
           <w:color w:val="000000" w:themeColor="text1"/>
-        </w:rPr>
-        <w:t>Ο χρήστης περιηγείται στο περιεχόμενο της σελίδας</w:t>
+          <w:lang w:val="en-US"/>
+        </w:rPr>
+        <w:t>To</w:t>
+      </w:r>
+      <w:r>
+        <w:rPr>
+          <w:rFonts w:cstheme="minorHAnsi"/>
+          <w:color w:val="000000" w:themeColor="text1"/>
+        </w:rPr>
+        <w:t xml:space="preserve"> </w:t>
+      </w:r>
+      <w:r>
+        <w:rPr>
+          <w:rFonts w:cstheme="minorHAnsi"/>
+          <w:color w:val="000000" w:themeColor="text1"/>
+        </w:rPr>
+        <w:t>σύστημα εμφανίζει</w:t>
+      </w:r>
+      <w:r>
+        <w:rPr>
+          <w:rFonts w:cstheme="minorHAnsi"/>
+          <w:color w:val="000000" w:themeColor="text1"/>
+        </w:rPr>
+        <w:t xml:space="preserve"> </w:t>
+      </w:r>
+      <w:r>
+        <w:rPr>
+          <w:rFonts w:cstheme="minorHAnsi"/>
+          <w:color w:val="000000" w:themeColor="text1"/>
+        </w:rPr>
+        <w:t>την οθόνη</w:t>
+      </w:r>
+      <w:r>
+        <w:rPr>
+          <w:rFonts w:cstheme="minorHAnsi"/>
+          <w:color w:val="000000" w:themeColor="text1"/>
+        </w:rPr>
+        <w:t xml:space="preserve"> </w:t>
+      </w:r>
+      <w:r>
+        <w:rPr>
+          <w:rFonts w:cstheme="minorHAnsi"/>
+          <w:color w:val="000000" w:themeColor="text1"/>
+          <w:lang w:val="en-US"/>
+        </w:rPr>
+        <w:t>Community</w:t>
       </w:r>
       <w:r>
         <w:rPr>
@@ -11821,12 +11908,19 @@
           <w:rFonts w:cstheme="minorHAnsi"/>
           <w:color w:val="000000" w:themeColor="text1"/>
         </w:rPr>
-        <w:t xml:space="preserve">Το σύστημα ενημερώνει σε πραγματικό χρόνο τη σελίδα, χρησιμοποιώντας της τεχνολογία </w:t>
+        <w:t xml:space="preserve">Το σύστημα </w:t>
       </w:r>
       <w:r>
         <w:rPr>
           <w:rFonts w:cstheme="minorHAnsi"/>
           <w:color w:val="000000" w:themeColor="text1"/>
+        </w:rPr>
+        <w:t xml:space="preserve">ενεργοποιεί την τεχνολογία </w:t>
+      </w:r>
+      <w:r>
+        <w:rPr>
+          <w:rFonts w:cstheme="minorHAnsi"/>
+          <w:color w:val="000000" w:themeColor="text1"/>
           <w:lang w:val="en-US"/>
         </w:rPr>
         <w:t>WebSocket</w:t>
@@ -11836,17 +11930,30 @@
           <w:rFonts w:cstheme="minorHAnsi"/>
           <w:color w:val="000000" w:themeColor="text1"/>
         </w:rPr>
-        <w:t>.</w:t>
-      </w:r>
-    </w:p>
-    <w:p>
-      <w:pPr>
-        <w:pStyle w:val="a6"/>
+        <w:t xml:space="preserve"> </w:t>
+      </w:r>
+      <w:r>
         <w:rPr>
           <w:rFonts w:cstheme="minorHAnsi"/>
           <w:color w:val="000000" w:themeColor="text1"/>
         </w:rPr>
-      </w:pPr>
+        <w:t>για συνεχή ενημέρωση της οθόνης.</w:t>
+      </w:r>
+    </w:p>
+    <w:p>
+      <w:pPr>
+        <w:rPr>
+          <w:rFonts w:cstheme="minorHAnsi"/>
+          <w:color w:val="000000" w:themeColor="text1"/>
+        </w:rPr>
+      </w:pPr>
+      <w:r>
+        <w:rPr>
+          <w:rFonts w:cstheme="minorHAnsi"/>
+          <w:color w:val="000000" w:themeColor="text1"/>
+        </w:rPr>
+        <w:t xml:space="preserve"> </w:t>
+      </w:r>
     </w:p>
     <w:p>
       <w:pPr>
@@ -11857,8 +11964,6 @@
         </w:numPr>
         <w:rPr>
           <w:rFonts w:cstheme="minorHAnsi"/>
-          <w:b/>
-          <w:bCs/>
           <w:color w:val="000000" w:themeColor="text1"/>
         </w:rPr>
       </w:pPr>
@@ -11866,52 +11971,22 @@
         <w:rPr>
           <w:rFonts w:cstheme="minorHAnsi"/>
           <w:color w:val="000000" w:themeColor="text1"/>
-          <w:lang w:val="en-US"/>
-        </w:rPr>
-        <w:t>O</w:t>
+        </w:rPr>
+        <w:t>Ο χρήστης περιηγείται στο περιεχόμενο της σελίδας</w:t>
       </w:r>
       <w:r>
         <w:rPr>
           <w:rFonts w:cstheme="minorHAnsi"/>
           <w:color w:val="000000" w:themeColor="text1"/>
         </w:rPr>
-        <w:t xml:space="preserve"> χρήστης επιλέγει φίλτρ</w:t>
-      </w:r>
-      <w:r>
+        <w:t>.</w:t>
+      </w:r>
+    </w:p>
+    <w:p>
+      <w:pPr>
+        <w:pStyle w:val="a6"/>
         <w:rPr>
           <w:rFonts w:cstheme="minorHAnsi"/>
-          <w:color w:val="000000" w:themeColor="text1"/>
-        </w:rPr>
-        <w:t>ο</w:t>
-      </w:r>
-      <w:r>
-        <w:rPr>
-          <w:rFonts w:cstheme="minorHAnsi"/>
-          <w:color w:val="000000" w:themeColor="text1"/>
-        </w:rPr>
-        <w:t xml:space="preserve"> στην </w:t>
-      </w:r>
-      <w:r>
-        <w:rPr>
-          <w:rFonts w:cstheme="minorHAnsi"/>
-          <w:color w:val="000000" w:themeColor="text1"/>
-        </w:rPr>
-        <w:t>οθόνη</w:t>
-      </w:r>
-      <w:r>
-        <w:rPr>
-          <w:rFonts w:cstheme="minorHAnsi"/>
-          <w:color w:val="000000" w:themeColor="text1"/>
-        </w:rPr>
-        <w:t>.</w:t>
-      </w:r>
-    </w:p>
-    <w:p>
-      <w:pPr>
-        <w:rPr>
-          <w:rFonts w:cstheme="minorHAnsi"/>
-          <w:b/>
-          <w:bCs/>
           <w:color w:val="000000" w:themeColor="text1"/>
         </w:rPr>
       </w:pPr>
@@ -11934,55 +12009,48 @@
         <w:rPr>
           <w:rFonts w:cstheme="minorHAnsi"/>
           <w:color w:val="000000" w:themeColor="text1"/>
-        </w:rPr>
-        <w:t xml:space="preserve">Το σύστημα </w:t>
+          <w:lang w:val="en-US"/>
+        </w:rPr>
+        <w:t>O</w:t>
       </w:r>
       <w:r>
         <w:rPr>
           <w:rFonts w:cstheme="minorHAnsi"/>
           <w:color w:val="000000" w:themeColor="text1"/>
         </w:rPr>
-        <w:t xml:space="preserve">φιλτράρει το περιεχόμενο </w:t>
+        <w:t xml:space="preserve"> χρήστης επιλέγει φίλτρ</w:t>
       </w:r>
       <w:r>
         <w:rPr>
           <w:rFonts w:cstheme="minorHAnsi"/>
           <w:color w:val="000000" w:themeColor="text1"/>
         </w:rPr>
-        <w:t xml:space="preserve">της οθόνης </w:t>
+        <w:t>ο</w:t>
       </w:r>
       <w:r>
         <w:rPr>
           <w:rFonts w:cstheme="minorHAnsi"/>
           <w:color w:val="000000" w:themeColor="text1"/>
         </w:rPr>
-        <w:t>με βάση</w:t>
+        <w:t xml:space="preserve"> στην </w:t>
       </w:r>
       <w:r>
         <w:rPr>
           <w:rFonts w:cstheme="minorHAnsi"/>
           <w:color w:val="000000" w:themeColor="text1"/>
         </w:rPr>
-        <w:t xml:space="preserve"> </w:t>
+        <w:t>οθόνη</w:t>
       </w:r>
       <w:r>
         <w:rPr>
           <w:rFonts w:cstheme="minorHAnsi"/>
           <w:color w:val="000000" w:themeColor="text1"/>
         </w:rPr>
-        <w:t>το φίλτρο</w:t>
-      </w:r>
-      <w:r>
-        <w:rPr>
-          <w:rFonts w:cstheme="minorHAnsi"/>
-          <w:color w:val="000000" w:themeColor="text1"/>
-        </w:rPr>
         <w:t>.</w:t>
       </w:r>
     </w:p>
     <w:p>
       <w:pPr>
-        <w:pStyle w:val="a6"/>
         <w:rPr>
           <w:rFonts w:cstheme="minorHAnsi"/>
           <w:b/>
@@ -12010,28 +12078,34 @@
           <w:rFonts w:cstheme="minorHAnsi"/>
           <w:color w:val="000000" w:themeColor="text1"/>
         </w:rPr>
-        <w:t xml:space="preserve">Ο χρήστης </w:t>
+        <w:t xml:space="preserve">Το σύστημα </w:t>
       </w:r>
       <w:r>
         <w:rPr>
           <w:rFonts w:cstheme="minorHAnsi"/>
           <w:color w:val="000000" w:themeColor="text1"/>
         </w:rPr>
-        <w:t xml:space="preserve">κάνει </w:t>
+        <w:t xml:space="preserve">φιλτράρει το περιεχόμενο </w:t>
       </w:r>
       <w:r>
         <w:rPr>
           <w:rFonts w:cstheme="minorHAnsi"/>
           <w:color w:val="000000" w:themeColor="text1"/>
-          <w:lang w:val="en-US"/>
-        </w:rPr>
-        <w:t>like</w:t>
+        </w:rPr>
+        <w:t xml:space="preserve">της οθόνης </w:t>
       </w:r>
       <w:r>
         <w:rPr>
           <w:rFonts w:cstheme="minorHAnsi"/>
           <w:color w:val="000000" w:themeColor="text1"/>
         </w:rPr>
+        <w:t>με βάση</w:t>
+      </w:r>
+      <w:r>
+        <w:rPr>
+          <w:rFonts w:cstheme="minorHAnsi"/>
+          <w:color w:val="000000" w:themeColor="text1"/>
+        </w:rPr>
         <w:t xml:space="preserve"> </w:t>
       </w:r>
       <w:r>
@@ -12039,25 +12113,19 @@
           <w:rFonts w:cstheme="minorHAnsi"/>
           <w:color w:val="000000" w:themeColor="text1"/>
         </w:rPr>
-        <w:t>σε δημοσ</w:t>
+        <w:t>το φίλτρο</w:t>
       </w:r>
       <w:r>
         <w:rPr>
           <w:rFonts w:cstheme="minorHAnsi"/>
           <w:color w:val="000000" w:themeColor="text1"/>
         </w:rPr>
-        <w:t>ίευση</w:t>
-      </w:r>
-      <w:r>
-        <w:rPr>
-          <w:rFonts w:cstheme="minorHAnsi"/>
-          <w:color w:val="000000" w:themeColor="text1"/>
-        </w:rPr>
         <w:t>.</w:t>
       </w:r>
     </w:p>
     <w:p>
       <w:pPr>
+        <w:pStyle w:val="a6"/>
         <w:rPr>
           <w:rFonts w:cstheme="minorHAnsi"/>
           <w:b/>
@@ -12085,41 +12153,46 @@
           <w:rFonts w:cstheme="minorHAnsi"/>
           <w:color w:val="000000" w:themeColor="text1"/>
         </w:rPr>
-        <w:t xml:space="preserve">Το σύστημα </w:t>
+        <w:t xml:space="preserve">Ο χρήστης </w:t>
       </w:r>
       <w:r>
         <w:rPr>
           <w:rFonts w:cstheme="minorHAnsi"/>
           <w:color w:val="000000" w:themeColor="text1"/>
         </w:rPr>
-        <w:t>ανατροφοδοτεί το Συστήμα Διαχείρισης Περιεχομένου (</w:t>
+        <w:t>αλληλοεπιδρά</w:t>
       </w:r>
       <w:r>
         <w:rPr>
           <w:rFonts w:cstheme="minorHAnsi"/>
           <w:color w:val="000000" w:themeColor="text1"/>
-          <w:lang w:val="en-US"/>
-        </w:rPr>
-        <w:t>CMS</w:t>
+        </w:rPr>
+        <w:t xml:space="preserve"> </w:t>
       </w:r>
       <w:r>
         <w:rPr>
           <w:rFonts w:cstheme="minorHAnsi"/>
           <w:color w:val="000000" w:themeColor="text1"/>
         </w:rPr>
-        <w:t xml:space="preserve">) </w:t>
+        <w:t>σε δημοσ</w:t>
       </w:r>
       <w:r>
         <w:rPr>
           <w:rFonts w:cstheme="minorHAnsi"/>
           <w:color w:val="000000" w:themeColor="text1"/>
         </w:rPr>
-        <w:t>και ανανεώνει την οθόνη.</w:t>
-      </w:r>
-    </w:p>
-    <w:p>
-      <w:pPr>
-        <w:pStyle w:val="a6"/>
+        <w:t>ίευση</w:t>
+      </w:r>
+      <w:r>
+        <w:rPr>
+          <w:rFonts w:cstheme="minorHAnsi"/>
+          <w:color w:val="000000" w:themeColor="text1"/>
+        </w:rPr>
+        <w:t>.</w:t>
+      </w:r>
+    </w:p>
+    <w:p>
+      <w:pPr>
         <w:rPr>
           <w:rFonts w:cstheme="minorHAnsi"/>
           <w:b/>
@@ -12146,80 +12219,37 @@
         <w:rPr>
           <w:rFonts w:cstheme="minorHAnsi"/>
           <w:color w:val="000000" w:themeColor="text1"/>
-          <w:lang w:val="en-US"/>
-        </w:rPr>
-        <w:t>To</w:t>
+        </w:rPr>
+        <w:t xml:space="preserve">Το σύστημα </w:t>
       </w:r>
       <w:r>
         <w:rPr>
           <w:rFonts w:cstheme="minorHAnsi"/>
           <w:color w:val="000000" w:themeColor="text1"/>
         </w:rPr>
-        <w:t xml:space="preserve"> σύστημα </w:t>
+        <w:t>ανατροφοδοτεί το Συστήμα Διαχείρισης Περιεχομένου (</w:t>
       </w:r>
       <w:r>
         <w:rPr>
           <w:rFonts w:cstheme="minorHAnsi"/>
           <w:color w:val="000000" w:themeColor="text1"/>
-        </w:rPr>
-        <w:t>ανακτά</w:t>
+          <w:lang w:val="en-US"/>
+        </w:rPr>
+        <w:t>CMS</w:t>
       </w:r>
       <w:r>
         <w:rPr>
           <w:rFonts w:cstheme="minorHAnsi"/>
           <w:color w:val="000000" w:themeColor="text1"/>
         </w:rPr>
-        <w:t xml:space="preserve"> τα στοιχεία του</w:t>
+        <w:t xml:space="preserve">) </w:t>
       </w:r>
       <w:r>
         <w:rPr>
           <w:rFonts w:cstheme="minorHAnsi"/>
           <w:color w:val="000000" w:themeColor="text1"/>
         </w:rPr>
-        <w:t xml:space="preserve"> κατόχου της δημοσίευσης</w:t>
-      </w:r>
-      <w:r>
-        <w:rPr>
-          <w:rFonts w:cstheme="minorHAnsi"/>
-          <w:color w:val="000000" w:themeColor="text1"/>
-        </w:rPr>
-        <w:t xml:space="preserve">, </w:t>
-      </w:r>
-      <w:r>
-        <w:rPr>
-          <w:rFonts w:cstheme="minorHAnsi"/>
-          <w:color w:val="000000" w:themeColor="text1"/>
-        </w:rPr>
-        <w:t>και</w:t>
-      </w:r>
-      <w:r>
-        <w:rPr>
-          <w:rFonts w:cstheme="minorHAnsi"/>
-          <w:color w:val="000000" w:themeColor="text1"/>
-        </w:rPr>
-        <w:t xml:space="preserve"> </w:t>
-      </w:r>
-      <w:r>
-        <w:rPr>
-          <w:rFonts w:cstheme="minorHAnsi"/>
-          <w:color w:val="000000" w:themeColor="text1"/>
-        </w:rPr>
-        <w:t xml:space="preserve">αποστέλλει </w:t>
-      </w:r>
-      <w:r>
-        <w:rPr>
-          <w:rFonts w:cstheme="minorHAnsi"/>
-          <w:color w:val="000000" w:themeColor="text1"/>
-          <w:lang w:val="en-US"/>
-        </w:rPr>
-        <w:t>Notification</w:t>
-      </w:r>
-      <w:r>
-        <w:rPr>
-          <w:rFonts w:cstheme="minorHAnsi"/>
-          <w:color w:val="000000" w:themeColor="text1"/>
-        </w:rPr>
-        <w:t>.</w:t>
+        <w:t>και ανανεώνει την οθόνη.</w:t>
       </w:r>
     </w:p>
     <w:p>
@@ -12251,22 +12281,80 @@
         <w:rPr>
           <w:rFonts w:cstheme="minorHAnsi"/>
           <w:color w:val="000000" w:themeColor="text1"/>
-        </w:rPr>
-        <w:t xml:space="preserve">Ο χρήστης </w:t>
+          <w:lang w:val="en-US"/>
+        </w:rPr>
+        <w:t>To</w:t>
       </w:r>
       <w:r>
         <w:rPr>
           <w:rFonts w:cstheme="minorHAnsi"/>
           <w:color w:val="000000" w:themeColor="text1"/>
         </w:rPr>
-        <w:t xml:space="preserve">εξέρχεται </w:t>
+        <w:t xml:space="preserve"> σύστημα </w:t>
       </w:r>
       <w:r>
         <w:rPr>
           <w:rFonts w:cstheme="minorHAnsi"/>
           <w:color w:val="000000" w:themeColor="text1"/>
         </w:rPr>
-        <w:t>της οθόνης.</w:t>
+        <w:t>ανακτά</w:t>
+      </w:r>
+      <w:r>
+        <w:rPr>
+          <w:rFonts w:cstheme="minorHAnsi"/>
+          <w:color w:val="000000" w:themeColor="text1"/>
+        </w:rPr>
+        <w:t xml:space="preserve"> τα στοιχεία του</w:t>
+      </w:r>
+      <w:r>
+        <w:rPr>
+          <w:rFonts w:cstheme="minorHAnsi"/>
+          <w:color w:val="000000" w:themeColor="text1"/>
+        </w:rPr>
+        <w:t xml:space="preserve"> κατόχου της δημοσίευσης</w:t>
+      </w:r>
+      <w:r>
+        <w:rPr>
+          <w:rFonts w:cstheme="minorHAnsi"/>
+          <w:color w:val="000000" w:themeColor="text1"/>
+        </w:rPr>
+        <w:t xml:space="preserve">, </w:t>
+      </w:r>
+      <w:r>
+        <w:rPr>
+          <w:rFonts w:cstheme="minorHAnsi"/>
+          <w:color w:val="000000" w:themeColor="text1"/>
+        </w:rPr>
+        <w:t>και</w:t>
+      </w:r>
+      <w:r>
+        <w:rPr>
+          <w:rFonts w:cstheme="minorHAnsi"/>
+          <w:color w:val="000000" w:themeColor="text1"/>
+        </w:rPr>
+        <w:t xml:space="preserve"> </w:t>
+      </w:r>
+      <w:r>
+        <w:rPr>
+          <w:rFonts w:cstheme="minorHAnsi"/>
+          <w:color w:val="000000" w:themeColor="text1"/>
+        </w:rPr>
+        <w:t xml:space="preserve">αποστέλλει </w:t>
+      </w:r>
+      <w:r>
+        <w:rPr>
+          <w:rFonts w:cstheme="minorHAnsi"/>
+          <w:color w:val="000000" w:themeColor="text1"/>
+          <w:lang w:val="en-US"/>
+        </w:rPr>
+        <w:t>Notification</w:t>
+      </w:r>
+      <w:r>
+        <w:rPr>
+          <w:rFonts w:cstheme="minorHAnsi"/>
+          <w:color w:val="000000" w:themeColor="text1"/>
+        </w:rPr>
+        <w:t>.</w:t>
       </w:r>
     </w:p>
     <w:p>
@@ -12289,6 +12377,8 @@
         </w:numPr>
         <w:rPr>
           <w:rFonts w:cstheme="minorHAnsi"/>
+          <w:b/>
+          <w:bCs/>
           <w:color w:val="000000" w:themeColor="text1"/>
         </w:rPr>
       </w:pPr>
@@ -12296,43 +12386,31 @@
         <w:rPr>
           <w:rFonts w:cstheme="minorHAnsi"/>
           <w:color w:val="000000" w:themeColor="text1"/>
-          <w:lang w:val="en-US"/>
-        </w:rPr>
-        <w:t>To</w:t>
+        </w:rPr>
+        <w:t xml:space="preserve">Ο χρήστης </w:t>
       </w:r>
       <w:r>
         <w:rPr>
           <w:rFonts w:cstheme="minorHAnsi"/>
           <w:color w:val="000000" w:themeColor="text1"/>
         </w:rPr>
-        <w:t xml:space="preserve"> σύστημα </w:t>
+        <w:t xml:space="preserve">εξέρχεται </w:t>
       </w:r>
       <w:r>
         <w:rPr>
           <w:rFonts w:cstheme="minorHAnsi"/>
           <w:color w:val="000000" w:themeColor="text1"/>
         </w:rPr>
-        <w:t>επεξεργάζεται</w:t>
-      </w:r>
-      <w:r>
+        <w:t>της οθόνης.</w:t>
+      </w:r>
+    </w:p>
+    <w:p>
+      <w:pPr>
+        <w:pStyle w:val="a6"/>
         <w:rPr>
           <w:rFonts w:cstheme="minorHAnsi"/>
-          <w:color w:val="000000" w:themeColor="text1"/>
-        </w:rPr>
-        <w:t xml:space="preserve"> τις αλληλεπιδράσεις του χρήστη </w:t>
-      </w:r>
-      <w:r>
-        <w:rPr>
-          <w:rFonts w:cstheme="minorHAnsi"/>
-          <w:color w:val="000000" w:themeColor="text1"/>
-        </w:rPr>
-        <w:t>μέσω Τεχνητής Νοημοσύνης για εξατομικευμένο περιεχόμενο.</w:t>
-      </w:r>
-    </w:p>
-    <w:p>
-      <w:pPr>
-        <w:rPr>
-          <w:rFonts w:cstheme="minorHAnsi"/>
+          <w:b/>
+          <w:bCs/>
           <w:color w:val="000000" w:themeColor="text1"/>
         </w:rPr>
       </w:pPr>
@@ -12354,6 +12432,95 @@
           <w:rFonts w:cstheme="minorHAnsi"/>
           <w:color w:val="000000" w:themeColor="text1"/>
         </w:rPr>
+        <w:t>Το σύστημα ανακτά το ιστορικό αναζήτησης του χρήστη.</w:t>
+      </w:r>
+    </w:p>
+    <w:p>
+      <w:pPr>
+        <w:pStyle w:val="a6"/>
+        <w:rPr>
+          <w:rFonts w:cstheme="minorHAnsi"/>
+          <w:b/>
+          <w:bCs/>
+          <w:color w:val="000000" w:themeColor="text1"/>
+        </w:rPr>
+      </w:pPr>
+    </w:p>
+    <w:p>
+      <w:pPr>
+        <w:pStyle w:val="a6"/>
+        <w:numPr>
+          <w:ilvl w:val="0"/>
+          <w:numId w:val="46"/>
+        </w:numPr>
+        <w:rPr>
+          <w:rFonts w:cstheme="minorHAnsi"/>
+          <w:color w:val="000000" w:themeColor="text1"/>
+        </w:rPr>
+      </w:pPr>
+      <w:r>
+        <w:rPr>
+          <w:rFonts w:cstheme="minorHAnsi"/>
+          <w:color w:val="000000" w:themeColor="text1"/>
+          <w:lang w:val="en-US"/>
+        </w:rPr>
+        <w:lastRenderedPageBreak/>
+        <w:t>To</w:t>
+      </w:r>
+      <w:r>
+        <w:rPr>
+          <w:rFonts w:cstheme="minorHAnsi"/>
+          <w:color w:val="000000" w:themeColor="text1"/>
+        </w:rPr>
+        <w:t xml:space="preserve"> σύστημα </w:t>
+      </w:r>
+      <w:r>
+        <w:rPr>
+          <w:rFonts w:cstheme="minorHAnsi"/>
+          <w:color w:val="000000" w:themeColor="text1"/>
+        </w:rPr>
+        <w:t>επεξεργάζεται</w:t>
+      </w:r>
+      <w:r>
+        <w:rPr>
+          <w:rFonts w:cstheme="minorHAnsi"/>
+          <w:color w:val="000000" w:themeColor="text1"/>
+        </w:rPr>
+        <w:t xml:space="preserve"> τις αλληλεπιδράσεις του χρήστη </w:t>
+      </w:r>
+      <w:r>
+        <w:rPr>
+          <w:rFonts w:cstheme="minorHAnsi"/>
+          <w:color w:val="000000" w:themeColor="text1"/>
+        </w:rPr>
+        <w:t>μέσω Τεχνητής Νοημοσύνης για εξατομικευμένο περιεχόμενο.</w:t>
+      </w:r>
+    </w:p>
+    <w:p>
+      <w:pPr>
+        <w:rPr>
+          <w:rFonts w:cstheme="minorHAnsi"/>
+          <w:color w:val="000000" w:themeColor="text1"/>
+        </w:rPr>
+      </w:pPr>
+    </w:p>
+    <w:p>
+      <w:pPr>
+        <w:pStyle w:val="a6"/>
+        <w:numPr>
+          <w:ilvl w:val="0"/>
+          <w:numId w:val="46"/>
+        </w:numPr>
+        <w:rPr>
+          <w:rFonts w:cstheme="minorHAnsi"/>
+          <w:color w:val="000000" w:themeColor="text1"/>
+        </w:rPr>
+      </w:pPr>
+      <w:r>
+        <w:rPr>
+          <w:rFonts w:cstheme="minorHAnsi"/>
+          <w:color w:val="000000" w:themeColor="text1"/>
+        </w:rPr>
         <w:t xml:space="preserve">Το σύστημα επιστρέφει στην οθόνη </w:t>
       </w:r>
       <w:r>
@@ -12371,6 +12538,24 @@
         </w:rPr>
         <w:t>.</w:t>
       </w:r>
+    </w:p>
+    <w:p>
+      <w:pPr>
+        <w:pStyle w:val="a6"/>
+        <w:rPr>
+          <w:rFonts w:cstheme="minorHAnsi"/>
+          <w:color w:val="000000" w:themeColor="text1"/>
+        </w:rPr>
+      </w:pPr>
+    </w:p>
+    <w:p>
+      <w:pPr>
+        <w:pStyle w:val="a6"/>
+        <w:rPr>
+          <w:rFonts w:cstheme="minorHAnsi"/>
+          <w:color w:val="000000" w:themeColor="text1"/>
+        </w:rPr>
+      </w:pPr>
     </w:p>
     <w:p>
       <w:pPr>
@@ -12473,7 +12658,7 @@
         <w:pStyle w:val="a6"/>
         <w:numPr>
           <w:ilvl w:val="1"/>
-          <w:numId w:val="55"/>
+          <w:numId w:val="118"/>
         </w:numPr>
         <w:rPr>
           <w:rFonts w:cstheme="minorHAnsi"/>
@@ -12497,7 +12682,6 @@
     </w:p>
     <w:p>
       <w:pPr>
-        <w:pStyle w:val="a6"/>
         <w:rPr>
           <w:rFonts w:cstheme="minorHAnsi"/>
           <w:b/>
@@ -12511,7 +12695,7 @@
         <w:pStyle w:val="a6"/>
         <w:numPr>
           <w:ilvl w:val="1"/>
-          <w:numId w:val="55"/>
+          <w:numId w:val="118"/>
         </w:numPr>
         <w:rPr>
           <w:rFonts w:cstheme="minorHAnsi"/>
@@ -12523,20 +12707,30 @@
           <w:rFonts w:cstheme="minorHAnsi"/>
           <w:color w:val="000000" w:themeColor="text1"/>
         </w:rPr>
-        <w:t xml:space="preserve">Το σύστημα δημιουργεί μια φόρμα εισαγωγής περιεχομένου </w:t>
-      </w:r>
-      <w:r>
-        <w:rPr>
+        <w:t xml:space="preserve">Το σύστημα ανακτά από την Βάση Δεδομένων τις Μισθώσεις του χρήστη συμπληρώνοντας με αυτόματο τρόπο τη δημοσίευση </w:t>
+      </w:r>
+      <w:r>
+        <w:rPr>
+          <w:rStyle w:val="a9"/>
           <w:rFonts w:cstheme="minorHAnsi"/>
           <w:color w:val="000000" w:themeColor="text1"/>
         </w:rPr>
-        <w:t>και εμφανίζει την αντίστοιχη οθόνη.</w:t>
-      </w:r>
-    </w:p>
-    <w:p>
-      <w:pPr>
+        <w:footnoteReference w:id="1"/>
+      </w:r>
+      <w:r>
         <w:rPr>
           <w:rFonts w:cstheme="minorHAnsi"/>
+          <w:color w:val="000000" w:themeColor="text1"/>
+        </w:rPr>
+        <w:t xml:space="preserve">. </w:t>
+      </w:r>
+    </w:p>
+    <w:p>
+      <w:pPr>
+        <w:rPr>
+          <w:rFonts w:cstheme="minorHAnsi"/>
+          <w:b/>
+          <w:bCs/>
           <w:color w:val="000000" w:themeColor="text1"/>
         </w:rPr>
       </w:pPr>
@@ -12546,7 +12740,7 @@
         <w:pStyle w:val="a6"/>
         <w:numPr>
           <w:ilvl w:val="1"/>
-          <w:numId w:val="55"/>
+          <w:numId w:val="118"/>
         </w:numPr>
         <w:rPr>
           <w:rFonts w:cstheme="minorHAnsi"/>
@@ -12558,83 +12752,18 @@
           <w:rFonts w:cstheme="minorHAnsi"/>
           <w:color w:val="000000" w:themeColor="text1"/>
         </w:rPr>
-        <w:t xml:space="preserve">Το σύστημα </w:t>
+        <w:t xml:space="preserve">Το σύστημα δημιουργεί μια φόρμα εισαγωγής περιεχομένου </w:t>
       </w:r>
       <w:r>
         <w:rPr>
           <w:rFonts w:cstheme="minorHAnsi"/>
           <w:color w:val="000000" w:themeColor="text1"/>
         </w:rPr>
-        <w:t>ανακτά</w:t>
-      </w:r>
-      <w:r>
-        <w:rPr>
-          <w:rFonts w:cstheme="minorHAnsi"/>
-          <w:color w:val="000000" w:themeColor="text1"/>
-        </w:rPr>
-        <w:t xml:space="preserve"> από την Βάση Δεδομένων </w:t>
-      </w:r>
-      <w:r>
-        <w:rPr>
-          <w:rFonts w:cstheme="minorHAnsi"/>
-          <w:color w:val="000000" w:themeColor="text1"/>
-        </w:rPr>
-        <w:t xml:space="preserve">τις Μισθώσεις </w:t>
-      </w:r>
-      <w:r>
-        <w:rPr>
-          <w:rFonts w:cstheme="minorHAnsi"/>
-          <w:color w:val="000000" w:themeColor="text1"/>
-        </w:rPr>
-        <w:t>του</w:t>
-      </w:r>
-      <w:r>
-        <w:rPr>
-          <w:rFonts w:cstheme="minorHAnsi"/>
-          <w:color w:val="000000" w:themeColor="text1"/>
-        </w:rPr>
-        <w:t xml:space="preserve"> </w:t>
-      </w:r>
-      <w:r>
-        <w:rPr>
-          <w:rFonts w:cstheme="minorHAnsi"/>
-          <w:color w:val="000000" w:themeColor="text1"/>
-        </w:rPr>
-        <w:t xml:space="preserve">χρήστη </w:t>
-      </w:r>
-      <w:r>
-        <w:rPr>
-          <w:rFonts w:cstheme="minorHAnsi"/>
-          <w:color w:val="000000" w:themeColor="text1"/>
-        </w:rPr>
-        <w:t xml:space="preserve">συμπληρώνοντας με αυτόματο τρόπο τη δημοσίευση </w:t>
-      </w:r>
-      <w:r>
-        <w:rPr>
-          <w:rStyle w:val="a9"/>
-          <w:rFonts w:cstheme="minorHAnsi"/>
-          <w:color w:val="000000" w:themeColor="text1"/>
-        </w:rPr>
-        <w:footnoteReference w:id="1"/>
-      </w:r>
-      <w:r>
-        <w:rPr>
-          <w:rFonts w:cstheme="minorHAnsi"/>
-          <w:color w:val="000000" w:themeColor="text1"/>
-        </w:rPr>
-        <w:t>.</w:t>
-      </w:r>
-      <w:r>
-        <w:rPr>
-          <w:rFonts w:cstheme="minorHAnsi"/>
-          <w:color w:val="000000" w:themeColor="text1"/>
-        </w:rPr>
-        <w:t xml:space="preserve"> </w:t>
-      </w:r>
-    </w:p>
-    <w:p>
-      <w:pPr>
-        <w:pStyle w:val="a6"/>
+        <w:t>και εμφανίζει την αντίστοιχη οθόνη.</w:t>
+      </w:r>
+    </w:p>
+    <w:p>
+      <w:pPr>
         <w:rPr>
           <w:rFonts w:cstheme="minorHAnsi"/>
           <w:color w:val="000000" w:themeColor="text1"/>
@@ -12646,7 +12775,7 @@
         <w:pStyle w:val="a6"/>
         <w:numPr>
           <w:ilvl w:val="1"/>
-          <w:numId w:val="55"/>
+          <w:numId w:val="118"/>
         </w:numPr>
         <w:rPr>
           <w:rFonts w:cstheme="minorHAnsi"/>
@@ -12689,7 +12818,7 @@
         <w:pStyle w:val="a6"/>
         <w:numPr>
           <w:ilvl w:val="1"/>
-          <w:numId w:val="55"/>
+          <w:numId w:val="118"/>
         </w:numPr>
         <w:rPr>
           <w:rFonts w:cstheme="minorHAnsi"/>
@@ -12752,7 +12881,7 @@
           <w:color w:val="000000" w:themeColor="text1"/>
           <w:lang w:val="en-US"/>
         </w:rPr>
-        <w:t>AI</w:t>
+        <w:t>Content</w:t>
       </w:r>
       <w:r>
         <w:rPr>
@@ -12791,7 +12920,7 @@
         <w:pStyle w:val="a6"/>
         <w:numPr>
           <w:ilvl w:val="1"/>
-          <w:numId w:val="55"/>
+          <w:numId w:val="118"/>
         </w:numPr>
         <w:rPr>
           <w:rFonts w:cstheme="minorHAnsi"/>
@@ -12820,7 +12949,7 @@
         <w:pStyle w:val="a6"/>
         <w:numPr>
           <w:ilvl w:val="1"/>
-          <w:numId w:val="55"/>
+          <w:numId w:val="118"/>
         </w:numPr>
         <w:rPr>
           <w:rFonts w:cstheme="minorHAnsi"/>
@@ -12832,7 +12961,21 @@
           <w:rFonts w:cstheme="minorHAnsi"/>
           <w:color w:val="000000" w:themeColor="text1"/>
         </w:rPr>
-        <w:t>Το σύστημα επιστρέφει στο Βήμα 4 της Βασικής Ροής.</w:t>
+        <w:t xml:space="preserve">Το σύστημα επιστρέφει στο Βήμα </w:t>
+      </w:r>
+      <w:r>
+        <w:rPr>
+          <w:rFonts w:cstheme="minorHAnsi"/>
+          <w:color w:val="000000" w:themeColor="text1"/>
+        </w:rPr>
+        <w:t>2</w:t>
+      </w:r>
+      <w:r>
+        <w:rPr>
+          <w:rFonts w:cstheme="minorHAnsi"/>
+          <w:color w:val="000000" w:themeColor="text1"/>
+        </w:rPr>
+        <w:t xml:space="preserve"> της Βασικής Ροής.</w:t>
       </w:r>
     </w:p>
     <w:p>
@@ -12943,7 +13086,7 @@
         <w:pStyle w:val="a6"/>
         <w:numPr>
           <w:ilvl w:val="2"/>
-          <w:numId w:val="114"/>
+          <w:numId w:val="119"/>
         </w:numPr>
         <w:rPr>
           <w:rFonts w:cstheme="minorHAnsi"/>
@@ -12983,7 +13126,7 @@
         <w:pStyle w:val="a6"/>
         <w:numPr>
           <w:ilvl w:val="2"/>
-          <w:numId w:val="114"/>
+          <w:numId w:val="119"/>
         </w:numPr>
         <w:rPr>
           <w:rFonts w:cstheme="minorHAnsi"/>
@@ -13023,7 +13166,7 @@
         <w:pStyle w:val="a6"/>
         <w:numPr>
           <w:ilvl w:val="2"/>
-          <w:numId w:val="114"/>
+          <w:numId w:val="119"/>
         </w:numPr>
         <w:rPr>
           <w:rFonts w:cstheme="minorHAnsi"/>
@@ -13042,7 +13185,21 @@
           <w:rFonts w:cstheme="minorHAnsi"/>
           <w:color w:val="000000" w:themeColor="text1"/>
         </w:rPr>
-        <w:t>αναθεωρεί το περιεχόμενο της δημοσίευσης και την αναρτά.</w:t>
+        <w:t>επιλέγει</w:t>
+      </w:r>
+      <w:r>
+        <w:rPr>
+          <w:rFonts w:cstheme="minorHAnsi"/>
+          <w:color w:val="000000" w:themeColor="text1"/>
+        </w:rPr>
+        <w:t xml:space="preserve"> </w:t>
+      </w:r>
+      <w:r>
+        <w:rPr>
+          <w:rFonts w:cstheme="minorHAnsi"/>
+          <w:color w:val="000000" w:themeColor="text1"/>
+        </w:rPr>
+        <w:t>να αναθεωρήσει την δημοσίευση.</w:t>
       </w:r>
     </w:p>
     <w:p>
@@ -13059,7 +13216,7 @@
         <w:pStyle w:val="a6"/>
         <w:numPr>
           <w:ilvl w:val="2"/>
-          <w:numId w:val="114"/>
+          <w:numId w:val="119"/>
         </w:numPr>
         <w:rPr>
           <w:rFonts w:cstheme="minorHAnsi"/>
@@ -13078,13 +13235,20 @@
           <w:rFonts w:cstheme="minorHAnsi"/>
           <w:color w:val="000000" w:themeColor="text1"/>
         </w:rPr>
-        <w:t xml:space="preserve">5 </w:t>
+        <w:t>3</w:t>
       </w:r>
       <w:r>
         <w:rPr>
           <w:rFonts w:cstheme="minorHAnsi"/>
           <w:color w:val="000000" w:themeColor="text1"/>
         </w:rPr>
+        <w:t xml:space="preserve"> </w:t>
+      </w:r>
+      <w:r>
+        <w:rPr>
+          <w:rFonts w:cstheme="minorHAnsi"/>
+          <w:color w:val="000000" w:themeColor="text1"/>
+        </w:rPr>
         <w:t>της εναλλακτικής ροής 1.</w:t>
       </w:r>
     </w:p>
@@ -13126,7 +13290,7 @@
           <w:bCs/>
           <w:color w:val="000000" w:themeColor="text1"/>
           <w:kern w:val="0"/>
-          <w:lang w:eastAsia="el-GR"/>
+          <w:lang w:val="en-US" w:eastAsia="el-GR"/>
           <w14:ligatures w14:val="none"/>
         </w:rPr>
       </w:pPr>
@@ -13420,13 +13584,7 @@
         <w:rPr>
           <w:color w:val="000000" w:themeColor="text1"/>
         </w:rPr>
-        <w:t xml:space="preserve"> </w:t>
-      </w:r>
-      <w:r>
-        <w:rPr>
-          <w:color w:val="000000" w:themeColor="text1"/>
-        </w:rPr>
-        <w:t>και εμφανίζει την αντίστοιχη οθόνη.</w:t>
+        <w:t>.</w:t>
       </w:r>
     </w:p>
     <w:p>
@@ -13478,6 +13636,12 @@
         <w:rPr>
           <w:color w:val="000000" w:themeColor="text1"/>
         </w:rPr>
+        <w:t xml:space="preserve"> και εμφανίζει την αντίστοιχη οθόνη</w:t>
+      </w:r>
+      <w:r>
+        <w:rPr>
+          <w:color w:val="000000" w:themeColor="text1"/>
+        </w:rPr>
         <w:t>.</w:t>
       </w:r>
     </w:p>
@@ -14006,7 +14170,13 @@
         <w:rPr>
           <w:color w:val="000000" w:themeColor="text1"/>
         </w:rPr>
-        <w:t xml:space="preserve">καταθέτει τα </w:t>
+        <w:t>πιστώνει</w:t>
+      </w:r>
+      <w:r>
+        <w:rPr>
+          <w:color w:val="000000" w:themeColor="text1"/>
+        </w:rPr>
+        <w:t xml:space="preserve"> τα </w:t>
       </w:r>
       <w:r>
         <w:rPr>
@@ -15714,20 +15884,14 @@
         <w:rPr>
           <w:color w:val="000000" w:themeColor="text1"/>
         </w:rPr>
-        <w:t xml:space="preserve">Το σύστημα </w:t>
-      </w:r>
-      <w:r>
-        <w:rPr>
-          <w:color w:val="000000" w:themeColor="text1"/>
-        </w:rPr>
-        <w:t xml:space="preserve">ενημερώνει μέσω </w:t>
-      </w:r>
-      <w:r>
-        <w:rPr>
-          <w:color w:val="000000" w:themeColor="text1"/>
-          <w:lang w:val="en-US"/>
-        </w:rPr>
-        <w:t>SMS</w:t>
+        <w:t>Το σύστημα ενεργοποιεί την υπηρεσία παρακολούθησης σταδίων επισκευής (</w:t>
+      </w:r>
+      <w:r>
+        <w:rPr>
+          <w:color w:val="000000" w:themeColor="text1"/>
+          <w:lang w:val="en-US"/>
+        </w:rPr>
+        <w:t>incident</w:t>
       </w:r>
       <w:r>
         <w:rPr>
@@ -15738,30 +15902,39 @@
       <w:r>
         <w:rPr>
           <w:color w:val="000000" w:themeColor="text1"/>
-        </w:rPr>
-        <w:t xml:space="preserve">μηνυμάτων </w:t>
-      </w:r>
-      <w:r>
-        <w:rPr>
-          <w:color w:val="000000" w:themeColor="text1"/>
-        </w:rPr>
-        <w:t xml:space="preserve">για </w:t>
-      </w:r>
-      <w:r>
-        <w:rPr>
-          <w:color w:val="000000" w:themeColor="text1"/>
-        </w:rPr>
-        <w:t xml:space="preserve">την εξέλιξη </w:t>
-      </w:r>
-      <w:r>
-        <w:rPr>
-          <w:color w:val="000000" w:themeColor="text1"/>
-        </w:rPr>
-        <w:t xml:space="preserve">επισκευής. </w:t>
-      </w:r>
-    </w:p>
-    <w:p>
-      <w:pPr>
+          <w:lang w:val="en-US"/>
+        </w:rPr>
+        <w:t>Service</w:t>
+      </w:r>
+      <w:r>
+        <w:rPr>
+          <w:color w:val="000000" w:themeColor="text1"/>
+        </w:rPr>
+        <w:t xml:space="preserve"> </w:t>
+      </w:r>
+      <w:r>
+        <w:rPr>
+          <w:color w:val="000000" w:themeColor="text1"/>
+          <w:lang w:val="en-US"/>
+        </w:rPr>
+        <w:t>System</w:t>
+      </w:r>
+      <w:r>
+        <w:rPr>
+          <w:color w:val="000000" w:themeColor="text1"/>
+        </w:rPr>
+        <w:t>)</w:t>
+      </w:r>
+      <w:r>
+        <w:rPr>
+          <w:color w:val="000000" w:themeColor="text1"/>
+        </w:rPr>
+        <w:t>.</w:t>
+      </w:r>
+    </w:p>
+    <w:p>
+      <w:pPr>
+        <w:pStyle w:val="a6"/>
         <w:rPr>
           <w:color w:val="000000" w:themeColor="text1"/>
         </w:rPr>
@@ -15788,12 +15961,108 @@
         <w:rPr>
           <w:color w:val="000000" w:themeColor="text1"/>
         </w:rPr>
+        <w:t xml:space="preserve">ενημερώνει μέσω </w:t>
+      </w:r>
+      <w:r>
+        <w:rPr>
+          <w:color w:val="000000" w:themeColor="text1"/>
+          <w:lang w:val="en-US"/>
+        </w:rPr>
+        <w:t>SMS</w:t>
+      </w:r>
+      <w:r>
+        <w:rPr>
+          <w:color w:val="000000" w:themeColor="text1"/>
+        </w:rPr>
+        <w:t xml:space="preserve"> </w:t>
+      </w:r>
+      <w:r>
+        <w:rPr>
+          <w:color w:val="000000" w:themeColor="text1"/>
+        </w:rPr>
+        <w:t xml:space="preserve">μηνυμάτων </w:t>
+      </w:r>
+      <w:r>
+        <w:rPr>
+          <w:color w:val="000000" w:themeColor="text1"/>
+        </w:rPr>
+        <w:t xml:space="preserve">για </w:t>
+      </w:r>
+      <w:r>
+        <w:rPr>
+          <w:color w:val="000000" w:themeColor="text1"/>
+        </w:rPr>
+        <w:t xml:space="preserve">την εξέλιξη </w:t>
+      </w:r>
+      <w:r>
+        <w:rPr>
+          <w:color w:val="000000" w:themeColor="text1"/>
+        </w:rPr>
+        <w:t xml:space="preserve">επισκευής. </w:t>
+      </w:r>
+    </w:p>
+    <w:p>
+      <w:pPr>
+        <w:rPr>
+          <w:color w:val="000000" w:themeColor="text1"/>
+        </w:rPr>
+      </w:pPr>
+    </w:p>
+    <w:p>
+      <w:pPr>
+        <w:pStyle w:val="a6"/>
+        <w:numPr>
+          <w:ilvl w:val="0"/>
+          <w:numId w:val="76"/>
+        </w:numPr>
+        <w:rPr>
+          <w:color w:val="000000" w:themeColor="text1"/>
+        </w:rPr>
+      </w:pPr>
+      <w:r>
+        <w:rPr>
+          <w:color w:val="000000" w:themeColor="text1"/>
+        </w:rPr>
+        <w:t xml:space="preserve">Το σύστημα </w:t>
+      </w:r>
+      <w:r>
+        <w:rPr>
+          <w:color w:val="000000" w:themeColor="text1"/>
+        </w:rPr>
         <w:t>επιστρέφει στην αρχική οθόνη.</w:t>
       </w:r>
     </w:p>
     <w:p>
       <w:pPr>
         <w:pStyle w:val="a6"/>
+        <w:rPr>
+          <w:color w:val="000000" w:themeColor="text1"/>
+        </w:rPr>
+      </w:pPr>
+    </w:p>
+    <w:p>
+      <w:pPr>
+        <w:rPr>
+          <w:color w:val="000000" w:themeColor="text1"/>
+        </w:rPr>
+      </w:pPr>
+    </w:p>
+    <w:p>
+      <w:pPr>
+        <w:rPr>
+          <w:color w:val="000000" w:themeColor="text1"/>
+        </w:rPr>
+      </w:pPr>
+    </w:p>
+    <w:p>
+      <w:pPr>
+        <w:rPr>
+          <w:color w:val="000000" w:themeColor="text1"/>
+        </w:rPr>
+      </w:pPr>
+    </w:p>
+    <w:p>
+      <w:pPr>
         <w:rPr>
           <w:color w:val="000000" w:themeColor="text1"/>
         </w:rPr>
@@ -16003,15 +16272,6 @@
     </w:p>
     <w:p>
       <w:pPr>
-        <w:pStyle w:val="a6"/>
-        <w:rPr>
-          <w:color w:val="000000" w:themeColor="text1"/>
-        </w:rPr>
-      </w:pPr>
-    </w:p>
-    <w:p>
-      <w:pPr>
-        <w:pStyle w:val="a6"/>
         <w:rPr>
           <w:color w:val="000000" w:themeColor="text1"/>
         </w:rPr>
@@ -16476,7 +16736,21 @@
         <w:rPr>
           <w:color w:val="000000" w:themeColor="text1"/>
         </w:rPr>
-        <w:t>ανακτά τη Μίσθωση του μέλους βοηθού από τη Βάση Δεδομένων.</w:t>
+        <w:t xml:space="preserve">ανακτά τη Μίσθωση του μέλους βοηθού από τη Βάση </w:t>
+      </w:r>
+    </w:p>
+    <w:p>
+      <w:pPr>
+        <w:ind w:firstLine="720"/>
+        <w:rPr>
+          <w:color w:val="000000" w:themeColor="text1"/>
+        </w:rPr>
+      </w:pPr>
+      <w:r>
+        <w:rPr>
+          <w:color w:val="000000" w:themeColor="text1"/>
+        </w:rPr>
+        <w:t>Δεδομένων.</w:t>
       </w:r>
     </w:p>
     <w:p>
@@ -21596,6 +21870,129 @@
     </w:lvl>
   </w:abstractNum>
   <w:abstractNum w:abstractNumId="42" w15:restartNumberingAfterBreak="0">
+    <w:nsid w:val="30131547"/>
+    <w:multiLevelType w:val="multilevel"/>
+    <w:tmpl w:val="EF96D312"/>
+    <w:lvl w:ilvl="0">
+      <w:start w:val="4"/>
+      <w:numFmt w:val="decimal"/>
+      <w:lvlText w:val="%1."/>
+      <w:lvlJc w:val="left"/>
+      <w:pPr>
+        <w:ind w:left="360" w:hanging="360"/>
+      </w:pPr>
+      <w:rPr>
+        <w:rFonts w:cstheme="minorBidi" w:hint="default"/>
+        <w:b w:val="0"/>
+      </w:rPr>
+    </w:lvl>
+    <w:lvl w:ilvl="1">
+      <w:start w:val="1"/>
+      <w:numFmt w:val="decimal"/>
+      <w:lvlText w:val="%1.%2."/>
+      <w:lvlJc w:val="left"/>
+      <w:pPr>
+        <w:ind w:left="720" w:hanging="720"/>
+      </w:pPr>
+      <w:rPr>
+        <w:rFonts w:cstheme="minorBidi" w:hint="default"/>
+        <w:b/>
+        <w:bCs w:val="0"/>
+      </w:rPr>
+    </w:lvl>
+    <w:lvl w:ilvl="2">
+      <w:start w:val="1"/>
+      <w:numFmt w:val="decimal"/>
+      <w:lvlText w:val="%1.%2.%3."/>
+      <w:lvlJc w:val="left"/>
+      <w:pPr>
+        <w:ind w:left="720" w:hanging="720"/>
+      </w:pPr>
+      <w:rPr>
+        <w:rFonts w:cstheme="minorBidi" w:hint="default"/>
+        <w:b w:val="0"/>
+      </w:rPr>
+    </w:lvl>
+    <w:lvl w:ilvl="3">
+      <w:start w:val="1"/>
+      <w:numFmt w:val="decimal"/>
+      <w:lvlText w:val="%1.%2.%3.%4."/>
+      <w:lvlJc w:val="left"/>
+      <w:pPr>
+        <w:ind w:left="1080" w:hanging="1080"/>
+      </w:pPr>
+      <w:rPr>
+        <w:rFonts w:cstheme="minorBidi" w:hint="default"/>
+        <w:b w:val="0"/>
+      </w:rPr>
+    </w:lvl>
+    <w:lvl w:ilvl="4">
+      <w:start w:val="1"/>
+      <w:numFmt w:val="decimal"/>
+      <w:lvlText w:val="%1.%2.%3.%4.%5."/>
+      <w:lvlJc w:val="left"/>
+      <w:pPr>
+        <w:ind w:left="1080" w:hanging="1080"/>
+      </w:pPr>
+      <w:rPr>
+        <w:rFonts w:cstheme="minorBidi" w:hint="default"/>
+        <w:b w:val="0"/>
+      </w:rPr>
+    </w:lvl>
+    <w:lvl w:ilvl="5">
+      <w:start w:val="1"/>
+      <w:numFmt w:val="decimal"/>
+      <w:lvlText w:val="%1.%2.%3.%4.%5.%6."/>
+      <w:lvlJc w:val="left"/>
+      <w:pPr>
+        <w:ind w:left="1440" w:hanging="1440"/>
+      </w:pPr>
+      <w:rPr>
+        <w:rFonts w:cstheme="minorBidi" w:hint="default"/>
+        <w:b w:val="0"/>
+      </w:rPr>
+    </w:lvl>
+    <w:lvl w:ilvl="6">
+      <w:start w:val="1"/>
+      <w:numFmt w:val="decimal"/>
+      <w:lvlText w:val="%1.%2.%3.%4.%5.%6.%7."/>
+      <w:lvlJc w:val="left"/>
+      <w:pPr>
+        <w:ind w:left="1440" w:hanging="1440"/>
+      </w:pPr>
+      <w:rPr>
+        <w:rFonts w:cstheme="minorBidi" w:hint="default"/>
+        <w:b w:val="0"/>
+      </w:rPr>
+    </w:lvl>
+    <w:lvl w:ilvl="7">
+      <w:start w:val="1"/>
+      <w:numFmt w:val="decimal"/>
+      <w:lvlText w:val="%1.%2.%3.%4.%5.%6.%7.%8."/>
+      <w:lvlJc w:val="left"/>
+      <w:pPr>
+        <w:ind w:left="1800" w:hanging="1800"/>
+      </w:pPr>
+      <w:rPr>
+        <w:rFonts w:cstheme="minorBidi" w:hint="default"/>
+        <w:b w:val="0"/>
+      </w:rPr>
+    </w:lvl>
+    <w:lvl w:ilvl="8">
+      <w:start w:val="1"/>
+      <w:numFmt w:val="decimal"/>
+      <w:lvlText w:val="%1.%2.%3.%4.%5.%6.%7.%8.%9."/>
+      <w:lvlJc w:val="left"/>
+      <w:pPr>
+        <w:ind w:left="1800" w:hanging="1800"/>
+      </w:pPr>
+      <w:rPr>
+        <w:rFonts w:cstheme="minorBidi" w:hint="default"/>
+        <w:b w:val="0"/>
+      </w:rPr>
+    </w:lvl>
+  </w:abstractNum>
+  <w:abstractNum w:abstractNumId="43" w15:restartNumberingAfterBreak="0">
     <w:nsid w:val="303C1C8F"/>
     <w:multiLevelType w:val="multilevel"/>
     <w:tmpl w:val="229C4282"/>
@@ -21710,7 +22107,7 @@
       </w:rPr>
     </w:lvl>
   </w:abstractNum>
-  <w:abstractNum w:abstractNumId="43" w15:restartNumberingAfterBreak="0">
+  <w:abstractNum w:abstractNumId="44" w15:restartNumberingAfterBreak="0">
     <w:nsid w:val="307C3DEA"/>
     <w:multiLevelType w:val="multilevel"/>
     <w:tmpl w:val="56F0A3FC"/>
@@ -21825,7 +22222,7 @@
       </w:rPr>
     </w:lvl>
   </w:abstractNum>
-  <w:abstractNum w:abstractNumId="44" w15:restartNumberingAfterBreak="0">
+  <w:abstractNum w:abstractNumId="45" w15:restartNumberingAfterBreak="0">
     <w:nsid w:val="32A40BEB"/>
     <w:multiLevelType w:val="hybridMultilevel"/>
     <w:tmpl w:val="ADD2CE26"/>
@@ -21918,7 +22315,7 @@
       </w:pPr>
     </w:lvl>
   </w:abstractNum>
-  <w:abstractNum w:abstractNumId="45" w15:restartNumberingAfterBreak="0">
+  <w:abstractNum w:abstractNumId="46" w15:restartNumberingAfterBreak="0">
     <w:nsid w:val="35E27056"/>
     <w:multiLevelType w:val="multilevel"/>
     <w:tmpl w:val="18024E38"/>
@@ -22033,7 +22430,7 @@
       </w:rPr>
     </w:lvl>
   </w:abstractNum>
-  <w:abstractNum w:abstractNumId="46" w15:restartNumberingAfterBreak="0">
+  <w:abstractNum w:abstractNumId="47" w15:restartNumberingAfterBreak="0">
     <w:nsid w:val="35F82E28"/>
     <w:multiLevelType w:val="multilevel"/>
     <w:tmpl w:val="EDC2DC4C"/>
@@ -22150,7 +22547,7 @@
       </w:pPr>
     </w:lvl>
   </w:abstractNum>
-  <w:abstractNum w:abstractNumId="47" w15:restartNumberingAfterBreak="0">
+  <w:abstractNum w:abstractNumId="48" w15:restartNumberingAfterBreak="0">
     <w:nsid w:val="3698177E"/>
     <w:multiLevelType w:val="multilevel"/>
     <w:tmpl w:val="B144FC0E"/>
@@ -22266,7 +22663,7 @@
       </w:rPr>
     </w:lvl>
   </w:abstractNum>
-  <w:abstractNum w:abstractNumId="48" w15:restartNumberingAfterBreak="0">
+  <w:abstractNum w:abstractNumId="49" w15:restartNumberingAfterBreak="0">
     <w:nsid w:val="38332F4B"/>
     <w:multiLevelType w:val="multilevel"/>
     <w:tmpl w:val="2C38AD00"/>
@@ -22379,7 +22776,7 @@
       </w:rPr>
     </w:lvl>
   </w:abstractNum>
-  <w:abstractNum w:abstractNumId="49" w15:restartNumberingAfterBreak="0">
+  <w:abstractNum w:abstractNumId="50" w15:restartNumberingAfterBreak="0">
     <w:nsid w:val="39AF35FB"/>
     <w:multiLevelType w:val="hybridMultilevel"/>
     <w:tmpl w:val="29ACFD40"/>
@@ -22468,7 +22865,7 @@
       </w:pPr>
     </w:lvl>
   </w:abstractNum>
-  <w:abstractNum w:abstractNumId="50" w15:restartNumberingAfterBreak="0">
+  <w:abstractNum w:abstractNumId="51" w15:restartNumberingAfterBreak="0">
     <w:nsid w:val="3ADA6A98"/>
     <w:multiLevelType w:val="hybridMultilevel"/>
     <w:tmpl w:val="52D8850C"/>
@@ -22554,7 +22951,7 @@
       </w:pPr>
     </w:lvl>
   </w:abstractNum>
-  <w:abstractNum w:abstractNumId="51" w15:restartNumberingAfterBreak="0">
+  <w:abstractNum w:abstractNumId="52" w15:restartNumberingAfterBreak="0">
     <w:nsid w:val="3C955816"/>
     <w:multiLevelType w:val="multilevel"/>
     <w:tmpl w:val="F8D0F08C"/>
@@ -22669,7 +23066,7 @@
       </w:rPr>
     </w:lvl>
   </w:abstractNum>
-  <w:abstractNum w:abstractNumId="52" w15:restartNumberingAfterBreak="0">
+  <w:abstractNum w:abstractNumId="53" w15:restartNumberingAfterBreak="0">
     <w:nsid w:val="3C9B38A3"/>
     <w:multiLevelType w:val="multilevel"/>
     <w:tmpl w:val="B3B49098"/>
@@ -22782,7 +23179,7 @@
       </w:rPr>
     </w:lvl>
   </w:abstractNum>
-  <w:abstractNum w:abstractNumId="53" w15:restartNumberingAfterBreak="0">
+  <w:abstractNum w:abstractNumId="54" w15:restartNumberingAfterBreak="0">
     <w:nsid w:val="3CCD3A61"/>
     <w:multiLevelType w:val="multilevel"/>
     <w:tmpl w:val="C0F89DFA"/>
@@ -22909,7 +23306,7 @@
       </w:rPr>
     </w:lvl>
   </w:abstractNum>
-  <w:abstractNum w:abstractNumId="54" w15:restartNumberingAfterBreak="0">
+  <w:abstractNum w:abstractNumId="55" w15:restartNumberingAfterBreak="0">
     <w:nsid w:val="3D4A0BB0"/>
     <w:multiLevelType w:val="multilevel"/>
     <w:tmpl w:val="23D87C8C"/>
@@ -23031,7 +23428,7 @@
       </w:rPr>
     </w:lvl>
   </w:abstractNum>
-  <w:abstractNum w:abstractNumId="55" w15:restartNumberingAfterBreak="0">
+  <w:abstractNum w:abstractNumId="56" w15:restartNumberingAfterBreak="0">
     <w:nsid w:val="404C6882"/>
     <w:multiLevelType w:val="multilevel"/>
     <w:tmpl w:val="2C980CDA"/>
@@ -23144,7 +23541,7 @@
       </w:pPr>
     </w:lvl>
   </w:abstractNum>
-  <w:abstractNum w:abstractNumId="56" w15:restartNumberingAfterBreak="0">
+  <w:abstractNum w:abstractNumId="57" w15:restartNumberingAfterBreak="0">
     <w:nsid w:val="409B2D7D"/>
     <w:multiLevelType w:val="multilevel"/>
     <w:tmpl w:val="873690FA"/>
@@ -23257,7 +23654,7 @@
       </w:pPr>
     </w:lvl>
   </w:abstractNum>
-  <w:abstractNum w:abstractNumId="57" w15:restartNumberingAfterBreak="0">
+  <w:abstractNum w:abstractNumId="58" w15:restartNumberingAfterBreak="0">
     <w:nsid w:val="40A23697"/>
     <w:multiLevelType w:val="multilevel"/>
     <w:tmpl w:val="20362B54"/>
@@ -23370,7 +23767,7 @@
       </w:pPr>
     </w:lvl>
   </w:abstractNum>
-  <w:abstractNum w:abstractNumId="58" w15:restartNumberingAfterBreak="0">
+  <w:abstractNum w:abstractNumId="59" w15:restartNumberingAfterBreak="0">
     <w:nsid w:val="425D2E24"/>
     <w:multiLevelType w:val="multilevel"/>
     <w:tmpl w:val="CEF64436"/>
@@ -23483,7 +23880,7 @@
       </w:pPr>
     </w:lvl>
   </w:abstractNum>
-  <w:abstractNum w:abstractNumId="59" w15:restartNumberingAfterBreak="0">
+  <w:abstractNum w:abstractNumId="60" w15:restartNumberingAfterBreak="0">
     <w:nsid w:val="42921BD1"/>
     <w:multiLevelType w:val="hybridMultilevel"/>
     <w:tmpl w:val="28FA67FE"/>
@@ -23574,7 +23971,7 @@
       </w:pPr>
     </w:lvl>
   </w:abstractNum>
-  <w:abstractNum w:abstractNumId="60" w15:restartNumberingAfterBreak="0">
+  <w:abstractNum w:abstractNumId="61" w15:restartNumberingAfterBreak="0">
     <w:nsid w:val="45267B61"/>
     <w:multiLevelType w:val="multilevel"/>
     <w:tmpl w:val="731A078A"/>
@@ -23697,7 +24094,7 @@
       </w:rPr>
     </w:lvl>
   </w:abstractNum>
-  <w:abstractNum w:abstractNumId="61" w15:restartNumberingAfterBreak="0">
+  <w:abstractNum w:abstractNumId="62" w15:restartNumberingAfterBreak="0">
     <w:nsid w:val="45714731"/>
     <w:multiLevelType w:val="hybridMultilevel"/>
     <w:tmpl w:val="564046FC"/>
@@ -23786,7 +24183,7 @@
       </w:pPr>
     </w:lvl>
   </w:abstractNum>
-  <w:abstractNum w:abstractNumId="62" w15:restartNumberingAfterBreak="0">
+  <w:abstractNum w:abstractNumId="63" w15:restartNumberingAfterBreak="0">
     <w:nsid w:val="477468F5"/>
     <w:multiLevelType w:val="multilevel"/>
     <w:tmpl w:val="7A86FD10"/>
@@ -23899,7 +24296,7 @@
       </w:pPr>
     </w:lvl>
   </w:abstractNum>
-  <w:abstractNum w:abstractNumId="63" w15:restartNumberingAfterBreak="0">
+  <w:abstractNum w:abstractNumId="64" w15:restartNumberingAfterBreak="0">
     <w:nsid w:val="478865A4"/>
     <w:multiLevelType w:val="multilevel"/>
     <w:tmpl w:val="42FC43B0"/>
@@ -24024,7 +24421,7 @@
       </w:rPr>
     </w:lvl>
   </w:abstractNum>
-  <w:abstractNum w:abstractNumId="64" w15:restartNumberingAfterBreak="0">
+  <w:abstractNum w:abstractNumId="65" w15:restartNumberingAfterBreak="0">
     <w:nsid w:val="4892542F"/>
     <w:multiLevelType w:val="multilevel"/>
     <w:tmpl w:val="AF26ED1A"/>
@@ -24137,7 +24534,7 @@
       </w:pPr>
     </w:lvl>
   </w:abstractNum>
-  <w:abstractNum w:abstractNumId="65" w15:restartNumberingAfterBreak="0">
+  <w:abstractNum w:abstractNumId="66" w15:restartNumberingAfterBreak="0">
     <w:nsid w:val="4A3B6B76"/>
     <w:multiLevelType w:val="multilevel"/>
     <w:tmpl w:val="BB3A3146"/>
@@ -24250,7 +24647,7 @@
       </w:rPr>
     </w:lvl>
   </w:abstractNum>
-  <w:abstractNum w:abstractNumId="66" w15:restartNumberingAfterBreak="0">
+  <w:abstractNum w:abstractNumId="67" w15:restartNumberingAfterBreak="0">
     <w:nsid w:val="4C0A5CA6"/>
     <w:multiLevelType w:val="multilevel"/>
     <w:tmpl w:val="8FA42BC0"/>
@@ -24370,7 +24767,7 @@
       </w:pPr>
     </w:lvl>
   </w:abstractNum>
-  <w:abstractNum w:abstractNumId="67" w15:restartNumberingAfterBreak="0">
+  <w:abstractNum w:abstractNumId="68" w15:restartNumberingAfterBreak="0">
     <w:nsid w:val="4CA8116F"/>
     <w:multiLevelType w:val="multilevel"/>
     <w:tmpl w:val="EE6666B6"/>
@@ -24483,7 +24880,7 @@
       </w:pPr>
     </w:lvl>
   </w:abstractNum>
-  <w:abstractNum w:abstractNumId="68" w15:restartNumberingAfterBreak="0">
+  <w:abstractNum w:abstractNumId="69" w15:restartNumberingAfterBreak="0">
     <w:nsid w:val="4CC855E1"/>
     <w:multiLevelType w:val="hybridMultilevel"/>
     <w:tmpl w:val="852EDC76"/>
@@ -24574,7 +24971,7 @@
       </w:pPr>
     </w:lvl>
   </w:abstractNum>
-  <w:abstractNum w:abstractNumId="69" w15:restartNumberingAfterBreak="0">
+  <w:abstractNum w:abstractNumId="70" w15:restartNumberingAfterBreak="0">
     <w:nsid w:val="4CE65B58"/>
     <w:multiLevelType w:val="hybridMultilevel"/>
     <w:tmpl w:val="0360F75C"/>
@@ -24663,7 +25060,7 @@
       </w:pPr>
     </w:lvl>
   </w:abstractNum>
-  <w:abstractNum w:abstractNumId="70" w15:restartNumberingAfterBreak="0">
+  <w:abstractNum w:abstractNumId="71" w15:restartNumberingAfterBreak="0">
     <w:nsid w:val="4D021CE1"/>
     <w:multiLevelType w:val="multilevel"/>
     <w:tmpl w:val="229C4282"/>
@@ -24778,7 +25175,7 @@
       </w:rPr>
     </w:lvl>
   </w:abstractNum>
-  <w:abstractNum w:abstractNumId="71" w15:restartNumberingAfterBreak="0">
+  <w:abstractNum w:abstractNumId="72" w15:restartNumberingAfterBreak="0">
     <w:nsid w:val="4DFB69AF"/>
     <w:multiLevelType w:val="multilevel"/>
     <w:tmpl w:val="EB583B48"/>
@@ -24895,7 +25292,7 @@
       </w:rPr>
     </w:lvl>
   </w:abstractNum>
-  <w:abstractNum w:abstractNumId="72" w15:restartNumberingAfterBreak="0">
+  <w:abstractNum w:abstractNumId="73" w15:restartNumberingAfterBreak="0">
     <w:nsid w:val="4E5B4333"/>
     <w:multiLevelType w:val="multilevel"/>
     <w:tmpl w:val="56F0A3FC"/>
@@ -25010,7 +25407,7 @@
       </w:rPr>
     </w:lvl>
   </w:abstractNum>
-  <w:abstractNum w:abstractNumId="73" w15:restartNumberingAfterBreak="0">
+  <w:abstractNum w:abstractNumId="74" w15:restartNumberingAfterBreak="0">
     <w:nsid w:val="4E781D1D"/>
     <w:multiLevelType w:val="multilevel"/>
     <w:tmpl w:val="24867A9A"/>
@@ -25123,7 +25520,7 @@
       </w:rPr>
     </w:lvl>
   </w:abstractNum>
-  <w:abstractNum w:abstractNumId="74" w15:restartNumberingAfterBreak="0">
+  <w:abstractNum w:abstractNumId="75" w15:restartNumberingAfterBreak="0">
     <w:nsid w:val="4FB22E1D"/>
     <w:multiLevelType w:val="multilevel"/>
     <w:tmpl w:val="B7826E2A"/>
@@ -25246,7 +25643,7 @@
       </w:rPr>
     </w:lvl>
   </w:abstractNum>
-  <w:abstractNum w:abstractNumId="75" w15:restartNumberingAfterBreak="0">
+  <w:abstractNum w:abstractNumId="76" w15:restartNumberingAfterBreak="0">
     <w:nsid w:val="50FA4542"/>
     <w:multiLevelType w:val="hybridMultilevel"/>
     <w:tmpl w:val="DD0CD3A6"/>
@@ -25335,7 +25732,7 @@
       </w:pPr>
     </w:lvl>
   </w:abstractNum>
-  <w:abstractNum w:abstractNumId="76" w15:restartNumberingAfterBreak="0">
+  <w:abstractNum w:abstractNumId="77" w15:restartNumberingAfterBreak="0">
     <w:nsid w:val="51EB5F0B"/>
     <w:multiLevelType w:val="multilevel"/>
     <w:tmpl w:val="0B6A45C4"/>
@@ -25452,7 +25849,7 @@
       </w:pPr>
     </w:lvl>
   </w:abstractNum>
-  <w:abstractNum w:abstractNumId="77" w15:restartNumberingAfterBreak="0">
+  <w:abstractNum w:abstractNumId="78" w15:restartNumberingAfterBreak="0">
     <w:nsid w:val="51FC759D"/>
     <w:multiLevelType w:val="hybridMultilevel"/>
     <w:tmpl w:val="9678FDEA"/>
@@ -25543,7 +25940,7 @@
       </w:pPr>
     </w:lvl>
   </w:abstractNum>
-  <w:abstractNum w:abstractNumId="78" w15:restartNumberingAfterBreak="0">
+  <w:abstractNum w:abstractNumId="79" w15:restartNumberingAfterBreak="0">
     <w:nsid w:val="541B6228"/>
     <w:multiLevelType w:val="hybridMultilevel"/>
     <w:tmpl w:val="0AB2ADAA"/>
@@ -25634,7 +26031,7 @@
       </w:pPr>
     </w:lvl>
   </w:abstractNum>
-  <w:abstractNum w:abstractNumId="79" w15:restartNumberingAfterBreak="0">
+  <w:abstractNum w:abstractNumId="80" w15:restartNumberingAfterBreak="0">
     <w:nsid w:val="59155139"/>
     <w:multiLevelType w:val="multilevel"/>
     <w:tmpl w:val="ED9AEF5C"/>
@@ -25767,7 +26164,7 @@
       </w:rPr>
     </w:lvl>
   </w:abstractNum>
-  <w:abstractNum w:abstractNumId="80" w15:restartNumberingAfterBreak="0">
+  <w:abstractNum w:abstractNumId="81" w15:restartNumberingAfterBreak="0">
     <w:nsid w:val="5BBE4253"/>
     <w:multiLevelType w:val="multilevel"/>
     <w:tmpl w:val="38CC4846"/>
@@ -25880,7 +26277,7 @@
       </w:rPr>
     </w:lvl>
   </w:abstractNum>
-  <w:abstractNum w:abstractNumId="81" w15:restartNumberingAfterBreak="0">
+  <w:abstractNum w:abstractNumId="82" w15:restartNumberingAfterBreak="0">
     <w:nsid w:val="5DC7631B"/>
     <w:multiLevelType w:val="multilevel"/>
     <w:tmpl w:val="56F0A3FC"/>
@@ -25995,7 +26392,7 @@
       </w:rPr>
     </w:lvl>
   </w:abstractNum>
-  <w:abstractNum w:abstractNumId="82" w15:restartNumberingAfterBreak="0">
+  <w:abstractNum w:abstractNumId="83" w15:restartNumberingAfterBreak="0">
     <w:nsid w:val="601C6556"/>
     <w:multiLevelType w:val="multilevel"/>
     <w:tmpl w:val="3132DA8A"/>
@@ -26118,7 +26515,7 @@
       </w:rPr>
     </w:lvl>
   </w:abstractNum>
-  <w:abstractNum w:abstractNumId="83" w15:restartNumberingAfterBreak="0">
+  <w:abstractNum w:abstractNumId="84" w15:restartNumberingAfterBreak="0">
     <w:nsid w:val="629A762B"/>
     <w:multiLevelType w:val="hybridMultilevel"/>
     <w:tmpl w:val="5A389FFA"/>
@@ -26209,7 +26606,7 @@
       </w:pPr>
     </w:lvl>
   </w:abstractNum>
-  <w:abstractNum w:abstractNumId="84" w15:restartNumberingAfterBreak="0">
+  <w:abstractNum w:abstractNumId="85" w15:restartNumberingAfterBreak="0">
     <w:nsid w:val="639215ED"/>
     <w:multiLevelType w:val="multilevel"/>
     <w:tmpl w:val="A2727172"/>
@@ -26331,7 +26728,7 @@
       </w:rPr>
     </w:lvl>
   </w:abstractNum>
-  <w:abstractNum w:abstractNumId="85" w15:restartNumberingAfterBreak="0">
+  <w:abstractNum w:abstractNumId="86" w15:restartNumberingAfterBreak="0">
     <w:nsid w:val="65217EF0"/>
     <w:multiLevelType w:val="multilevel"/>
     <w:tmpl w:val="38CC4846"/>
@@ -26444,7 +26841,7 @@
       </w:rPr>
     </w:lvl>
   </w:abstractNum>
-  <w:abstractNum w:abstractNumId="86" w15:restartNumberingAfterBreak="0">
+  <w:abstractNum w:abstractNumId="87" w15:restartNumberingAfterBreak="0">
     <w:nsid w:val="65595E74"/>
     <w:multiLevelType w:val="multilevel"/>
     <w:tmpl w:val="83C82F4A"/>
@@ -26557,7 +26954,7 @@
       </w:rPr>
     </w:lvl>
   </w:abstractNum>
-  <w:abstractNum w:abstractNumId="87" w15:restartNumberingAfterBreak="0">
+  <w:abstractNum w:abstractNumId="88" w15:restartNumberingAfterBreak="0">
     <w:nsid w:val="65AF3454"/>
     <w:multiLevelType w:val="hybridMultilevel"/>
     <w:tmpl w:val="C6E6FFE8"/>
@@ -26648,7 +27045,7 @@
       </w:pPr>
     </w:lvl>
   </w:abstractNum>
-  <w:abstractNum w:abstractNumId="88" w15:restartNumberingAfterBreak="0">
+  <w:abstractNum w:abstractNumId="89" w15:restartNumberingAfterBreak="0">
     <w:nsid w:val="6643722D"/>
     <w:multiLevelType w:val="multilevel"/>
     <w:tmpl w:val="229C4282"/>
@@ -26763,7 +27160,7 @@
       </w:rPr>
     </w:lvl>
   </w:abstractNum>
-  <w:abstractNum w:abstractNumId="89" w15:restartNumberingAfterBreak="0">
+  <w:abstractNum w:abstractNumId="90" w15:restartNumberingAfterBreak="0">
     <w:nsid w:val="666879FB"/>
     <w:multiLevelType w:val="hybridMultilevel"/>
     <w:tmpl w:val="61B8543A"/>
@@ -26854,7 +27251,130 @@
       </w:pPr>
     </w:lvl>
   </w:abstractNum>
-  <w:abstractNum w:abstractNumId="90" w15:restartNumberingAfterBreak="0">
+  <w:abstractNum w:abstractNumId="91" w15:restartNumberingAfterBreak="0">
+    <w:nsid w:val="668260E6"/>
+    <w:multiLevelType w:val="multilevel"/>
+    <w:tmpl w:val="2CC85854"/>
+    <w:lvl w:ilvl="0">
+      <w:start w:val="4"/>
+      <w:numFmt w:val="decimal"/>
+      <w:lvlText w:val="%1."/>
+      <w:lvlJc w:val="left"/>
+      <w:pPr>
+        <w:ind w:left="540" w:hanging="540"/>
+      </w:pPr>
+      <w:rPr>
+        <w:rFonts w:hint="default"/>
+        <w:b w:val="0"/>
+      </w:rPr>
+    </w:lvl>
+    <w:lvl w:ilvl="1">
+      <w:start w:val="6"/>
+      <w:numFmt w:val="decimal"/>
+      <w:lvlText w:val="%1.%2."/>
+      <w:lvlJc w:val="left"/>
+      <w:pPr>
+        <w:ind w:left="720" w:hanging="720"/>
+      </w:pPr>
+      <w:rPr>
+        <w:rFonts w:hint="default"/>
+        <w:b w:val="0"/>
+      </w:rPr>
+    </w:lvl>
+    <w:lvl w:ilvl="2">
+      <w:start w:val="1"/>
+      <w:numFmt w:val="decimal"/>
+      <w:lvlText w:val="%1.%2.%3."/>
+      <w:lvlJc w:val="left"/>
+      <w:pPr>
+        <w:ind w:left="720" w:hanging="720"/>
+      </w:pPr>
+      <w:rPr>
+        <w:rFonts w:hint="default"/>
+        <w:b/>
+        <w:bCs w:val="0"/>
+      </w:rPr>
+    </w:lvl>
+    <w:lvl w:ilvl="3">
+      <w:start w:val="1"/>
+      <w:numFmt w:val="decimal"/>
+      <w:lvlText w:val="%1.%2.%3.%4."/>
+      <w:lvlJc w:val="left"/>
+      <w:pPr>
+        <w:ind w:left="1080" w:hanging="1080"/>
+      </w:pPr>
+      <w:rPr>
+        <w:rFonts w:hint="default"/>
+        <w:b w:val="0"/>
+      </w:rPr>
+    </w:lvl>
+    <w:lvl w:ilvl="4">
+      <w:start w:val="1"/>
+      <w:numFmt w:val="decimal"/>
+      <w:lvlText w:val="%1.%2.%3.%4.%5."/>
+      <w:lvlJc w:val="left"/>
+      <w:pPr>
+        <w:ind w:left="1080" w:hanging="1080"/>
+      </w:pPr>
+      <w:rPr>
+        <w:rFonts w:hint="default"/>
+        <w:b w:val="0"/>
+      </w:rPr>
+    </w:lvl>
+    <w:lvl w:ilvl="5">
+      <w:start w:val="1"/>
+      <w:numFmt w:val="decimal"/>
+      <w:lvlText w:val="%1.%2.%3.%4.%5.%6."/>
+      <w:lvlJc w:val="left"/>
+      <w:pPr>
+        <w:ind w:left="1440" w:hanging="1440"/>
+      </w:pPr>
+      <w:rPr>
+        <w:rFonts w:hint="default"/>
+        <w:b w:val="0"/>
+      </w:rPr>
+    </w:lvl>
+    <w:lvl w:ilvl="6">
+      <w:start w:val="1"/>
+      <w:numFmt w:val="decimal"/>
+      <w:lvlText w:val="%1.%2.%3.%4.%5.%6.%7."/>
+      <w:lvlJc w:val="left"/>
+      <w:pPr>
+        <w:ind w:left="1440" w:hanging="1440"/>
+      </w:pPr>
+      <w:rPr>
+        <w:rFonts w:hint="default"/>
+        <w:b w:val="0"/>
+      </w:rPr>
+    </w:lvl>
+    <w:lvl w:ilvl="7">
+      <w:start w:val="1"/>
+      <w:numFmt w:val="decimal"/>
+      <w:lvlText w:val="%1.%2.%3.%4.%5.%6.%7.%8."/>
+      <w:lvlJc w:val="left"/>
+      <w:pPr>
+        <w:ind w:left="1800" w:hanging="1800"/>
+      </w:pPr>
+      <w:rPr>
+        <w:rFonts w:hint="default"/>
+        <w:b w:val="0"/>
+      </w:rPr>
+    </w:lvl>
+    <w:lvl w:ilvl="8">
+      <w:start w:val="1"/>
+      <w:numFmt w:val="decimal"/>
+      <w:lvlText w:val="%1.%2.%3.%4.%5.%6.%7.%8.%9."/>
+      <w:lvlJc w:val="left"/>
+      <w:pPr>
+        <w:ind w:left="1800" w:hanging="1800"/>
+      </w:pPr>
+      <w:rPr>
+        <w:rFonts w:hint="default"/>
+        <w:b w:val="0"/>
+      </w:rPr>
+    </w:lvl>
+  </w:abstractNum>
+  <w:abstractNum w:abstractNumId="92" w15:restartNumberingAfterBreak="0">
     <w:nsid w:val="67155183"/>
     <w:multiLevelType w:val="multilevel"/>
     <w:tmpl w:val="9DBA5BEE"/>
@@ -26976,7 +27496,7 @@
       </w:rPr>
     </w:lvl>
   </w:abstractNum>
-  <w:abstractNum w:abstractNumId="91" w15:restartNumberingAfterBreak="0">
+  <w:abstractNum w:abstractNumId="93" w15:restartNumberingAfterBreak="0">
     <w:nsid w:val="676152DC"/>
     <w:multiLevelType w:val="multilevel"/>
     <w:tmpl w:val="13286596"/>
@@ -27089,7 +27609,7 @@
       </w:rPr>
     </w:lvl>
   </w:abstractNum>
-  <w:abstractNum w:abstractNumId="92" w15:restartNumberingAfterBreak="0">
+  <w:abstractNum w:abstractNumId="94" w15:restartNumberingAfterBreak="0">
     <w:nsid w:val="686708ED"/>
     <w:multiLevelType w:val="multilevel"/>
     <w:tmpl w:val="A0A081AC"/>
@@ -27204,7 +27724,7 @@
       </w:rPr>
     </w:lvl>
   </w:abstractNum>
-  <w:abstractNum w:abstractNumId="93" w15:restartNumberingAfterBreak="0">
+  <w:abstractNum w:abstractNumId="95" w15:restartNumberingAfterBreak="0">
     <w:nsid w:val="6876334E"/>
     <w:multiLevelType w:val="multilevel"/>
     <w:tmpl w:val="F2FC4190"/>
@@ -27319,7 +27839,7 @@
       </w:rPr>
     </w:lvl>
   </w:abstractNum>
-  <w:abstractNum w:abstractNumId="94" w15:restartNumberingAfterBreak="0">
+  <w:abstractNum w:abstractNumId="96" w15:restartNumberingAfterBreak="0">
     <w:nsid w:val="68B819BF"/>
     <w:multiLevelType w:val="multilevel"/>
     <w:tmpl w:val="D944B7A4"/>
@@ -27432,7 +27952,7 @@
       </w:rPr>
     </w:lvl>
   </w:abstractNum>
-  <w:abstractNum w:abstractNumId="95" w15:restartNumberingAfterBreak="0">
+  <w:abstractNum w:abstractNumId="97" w15:restartNumberingAfterBreak="0">
     <w:nsid w:val="6AD073B0"/>
     <w:multiLevelType w:val="multilevel"/>
     <w:tmpl w:val="F7A2A808"/>
@@ -27545,7 +28065,7 @@
       </w:rPr>
     </w:lvl>
   </w:abstractNum>
-  <w:abstractNum w:abstractNumId="96" w15:restartNumberingAfterBreak="0">
+  <w:abstractNum w:abstractNumId="98" w15:restartNumberingAfterBreak="0">
     <w:nsid w:val="6BDB0507"/>
     <w:multiLevelType w:val="multilevel"/>
     <w:tmpl w:val="F578A4B8"/>
@@ -27658,7 +28178,7 @@
       </w:rPr>
     </w:lvl>
   </w:abstractNum>
-  <w:abstractNum w:abstractNumId="97" w15:restartNumberingAfterBreak="0">
+  <w:abstractNum w:abstractNumId="99" w15:restartNumberingAfterBreak="0">
     <w:nsid w:val="6BFD099D"/>
     <w:multiLevelType w:val="multilevel"/>
     <w:tmpl w:val="040A5C26"/>
@@ -27771,7 +28291,7 @@
       </w:rPr>
     </w:lvl>
   </w:abstractNum>
-  <w:abstractNum w:abstractNumId="98" w15:restartNumberingAfterBreak="0">
+  <w:abstractNum w:abstractNumId="100" w15:restartNumberingAfterBreak="0">
     <w:nsid w:val="6D797B2C"/>
     <w:multiLevelType w:val="multilevel"/>
     <w:tmpl w:val="BEFEA93E"/>
@@ -27894,7 +28414,7 @@
       </w:rPr>
     </w:lvl>
   </w:abstractNum>
-  <w:abstractNum w:abstractNumId="99" w15:restartNumberingAfterBreak="0">
+  <w:abstractNum w:abstractNumId="101" w15:restartNumberingAfterBreak="0">
     <w:nsid w:val="6E630E7A"/>
     <w:multiLevelType w:val="multilevel"/>
     <w:tmpl w:val="2E78358C"/>
@@ -28016,7 +28536,7 @@
       </w:rPr>
     </w:lvl>
   </w:abstractNum>
-  <w:abstractNum w:abstractNumId="100" w15:restartNumberingAfterBreak="0">
+  <w:abstractNum w:abstractNumId="102" w15:restartNumberingAfterBreak="0">
     <w:nsid w:val="6F211D37"/>
     <w:multiLevelType w:val="multilevel"/>
     <w:tmpl w:val="FBF6AF38"/>
@@ -28129,7 +28649,7 @@
       </w:pPr>
     </w:lvl>
   </w:abstractNum>
-  <w:abstractNum w:abstractNumId="101" w15:restartNumberingAfterBreak="0">
+  <w:abstractNum w:abstractNumId="103" w15:restartNumberingAfterBreak="0">
     <w:nsid w:val="703455BA"/>
     <w:multiLevelType w:val="multilevel"/>
     <w:tmpl w:val="0C9C25CE"/>
@@ -28246,7 +28766,7 @@
       </w:pPr>
     </w:lvl>
   </w:abstractNum>
-  <w:abstractNum w:abstractNumId="102" w15:restartNumberingAfterBreak="0">
+  <w:abstractNum w:abstractNumId="104" w15:restartNumberingAfterBreak="0">
     <w:nsid w:val="705D6325"/>
     <w:multiLevelType w:val="multilevel"/>
     <w:tmpl w:val="E2CC458A"/>
@@ -28371,7 +28891,7 @@
       </w:rPr>
     </w:lvl>
   </w:abstractNum>
-  <w:abstractNum w:abstractNumId="103" w15:restartNumberingAfterBreak="0">
+  <w:abstractNum w:abstractNumId="105" w15:restartNumberingAfterBreak="0">
     <w:nsid w:val="73F01D44"/>
     <w:multiLevelType w:val="hybridMultilevel"/>
     <w:tmpl w:val="27AC504C"/>
@@ -28460,7 +28980,7 @@
       </w:pPr>
     </w:lvl>
   </w:abstractNum>
-  <w:abstractNum w:abstractNumId="104" w15:restartNumberingAfterBreak="0">
+  <w:abstractNum w:abstractNumId="106" w15:restartNumberingAfterBreak="0">
     <w:nsid w:val="749417F7"/>
     <w:multiLevelType w:val="hybridMultilevel"/>
     <w:tmpl w:val="4532E670"/>
@@ -28546,7 +29066,7 @@
       </w:pPr>
     </w:lvl>
   </w:abstractNum>
-  <w:abstractNum w:abstractNumId="105" w15:restartNumberingAfterBreak="0">
+  <w:abstractNum w:abstractNumId="107" w15:restartNumberingAfterBreak="0">
     <w:nsid w:val="75AB0172"/>
     <w:multiLevelType w:val="multilevel"/>
     <w:tmpl w:val="2CD40CEC"/>
@@ -28659,7 +29179,7 @@
       </w:pPr>
     </w:lvl>
   </w:abstractNum>
-  <w:abstractNum w:abstractNumId="106" w15:restartNumberingAfterBreak="0">
+  <w:abstractNum w:abstractNumId="108" w15:restartNumberingAfterBreak="0">
     <w:nsid w:val="76352FDD"/>
     <w:multiLevelType w:val="multilevel"/>
     <w:tmpl w:val="D0D61EDE"/>
@@ -28772,7 +29292,7 @@
       </w:pPr>
     </w:lvl>
   </w:abstractNum>
-  <w:abstractNum w:abstractNumId="107" w15:restartNumberingAfterBreak="0">
+  <w:abstractNum w:abstractNumId="109" w15:restartNumberingAfterBreak="0">
     <w:nsid w:val="769D34BC"/>
     <w:multiLevelType w:val="multilevel"/>
     <w:tmpl w:val="A0080588"/>
@@ -28885,7 +29405,7 @@
       </w:rPr>
     </w:lvl>
   </w:abstractNum>
-  <w:abstractNum w:abstractNumId="108" w15:restartNumberingAfterBreak="0">
+  <w:abstractNum w:abstractNumId="110" w15:restartNumberingAfterBreak="0">
     <w:nsid w:val="77026A60"/>
     <w:multiLevelType w:val="multilevel"/>
     <w:tmpl w:val="71809AE6"/>
@@ -28998,7 +29518,7 @@
       </w:rPr>
     </w:lvl>
   </w:abstractNum>
-  <w:abstractNum w:abstractNumId="109" w15:restartNumberingAfterBreak="0">
+  <w:abstractNum w:abstractNumId="111" w15:restartNumberingAfterBreak="0">
     <w:nsid w:val="777F1301"/>
     <w:multiLevelType w:val="multilevel"/>
     <w:tmpl w:val="7BA84922"/>
@@ -29111,7 +29631,7 @@
       </w:rPr>
     </w:lvl>
   </w:abstractNum>
-  <w:abstractNum w:abstractNumId="110" w15:restartNumberingAfterBreak="0">
+  <w:abstractNum w:abstractNumId="112" w15:restartNumberingAfterBreak="0">
     <w:nsid w:val="77DC0AEF"/>
     <w:multiLevelType w:val="multilevel"/>
     <w:tmpl w:val="6D86281C"/>
@@ -29224,7 +29744,7 @@
       </w:rPr>
     </w:lvl>
   </w:abstractNum>
-  <w:abstractNum w:abstractNumId="111" w15:restartNumberingAfterBreak="0">
+  <w:abstractNum w:abstractNumId="113" w15:restartNumberingAfterBreak="0">
     <w:nsid w:val="77EB54FE"/>
     <w:multiLevelType w:val="multilevel"/>
     <w:tmpl w:val="00F4E4EE"/>
@@ -29347,7 +29867,7 @@
       </w:rPr>
     </w:lvl>
   </w:abstractNum>
-  <w:abstractNum w:abstractNumId="112" w15:restartNumberingAfterBreak="0">
+  <w:abstractNum w:abstractNumId="114" w15:restartNumberingAfterBreak="0">
     <w:nsid w:val="7A5C00F6"/>
     <w:multiLevelType w:val="multilevel"/>
     <w:tmpl w:val="20C48456"/>
@@ -29460,7 +29980,7 @@
       </w:rPr>
     </w:lvl>
   </w:abstractNum>
-  <w:abstractNum w:abstractNumId="113" w15:restartNumberingAfterBreak="0">
+  <w:abstractNum w:abstractNumId="115" w15:restartNumberingAfterBreak="0">
     <w:nsid w:val="7C063D01"/>
     <w:multiLevelType w:val="multilevel"/>
     <w:tmpl w:val="1E16A4E2"/>
@@ -29573,7 +30093,7 @@
       </w:rPr>
     </w:lvl>
   </w:abstractNum>
-  <w:abstractNum w:abstractNumId="114" w15:restartNumberingAfterBreak="0">
+  <w:abstractNum w:abstractNumId="116" w15:restartNumberingAfterBreak="0">
     <w:nsid w:val="7D684836"/>
     <w:multiLevelType w:val="multilevel"/>
     <w:tmpl w:val="2648177E"/>
@@ -29686,7 +30206,7 @@
       </w:rPr>
     </w:lvl>
   </w:abstractNum>
-  <w:abstractNum w:abstractNumId="115" w15:restartNumberingAfterBreak="0">
+  <w:abstractNum w:abstractNumId="117" w15:restartNumberingAfterBreak="0">
     <w:nsid w:val="7D9F0EE5"/>
     <w:multiLevelType w:val="multilevel"/>
     <w:tmpl w:val="4168B444"/>
@@ -29799,7 +30319,7 @@
       </w:pPr>
     </w:lvl>
   </w:abstractNum>
-  <w:abstractNum w:abstractNumId="116" w15:restartNumberingAfterBreak="0">
+  <w:abstractNum w:abstractNumId="118" w15:restartNumberingAfterBreak="0">
     <w:nsid w:val="7F8205D0"/>
     <w:multiLevelType w:val="multilevel"/>
     <w:tmpl w:val="7BEA231A"/>
@@ -29913,73 +30433,73 @@
     </w:lvl>
   </w:abstractNum>
   <w:num w:numId="1" w16cid:durableId="1450319723">
-    <w:abstractNumId w:val="69"/>
+    <w:abstractNumId w:val="70"/>
   </w:num>
   <w:num w:numId="2" w16cid:durableId="1647540124">
-    <w:abstractNumId w:val="75"/>
+    <w:abstractNumId w:val="76"/>
   </w:num>
   <w:num w:numId="3" w16cid:durableId="316034318">
-    <w:abstractNumId w:val="89"/>
+    <w:abstractNumId w:val="90"/>
   </w:num>
   <w:num w:numId="4" w16cid:durableId="1364287333">
-    <w:abstractNumId w:val="102"/>
+    <w:abstractNumId w:val="104"/>
   </w:num>
   <w:num w:numId="5" w16cid:durableId="2001690503">
-    <w:abstractNumId w:val="53"/>
+    <w:abstractNumId w:val="54"/>
   </w:num>
   <w:num w:numId="6" w16cid:durableId="713037959">
-    <w:abstractNumId w:val="44"/>
+    <w:abstractNumId w:val="45"/>
   </w:num>
   <w:num w:numId="7" w16cid:durableId="1814449785">
-    <w:abstractNumId w:val="77"/>
+    <w:abstractNumId w:val="78"/>
   </w:num>
   <w:num w:numId="8" w16cid:durableId="1695108006">
-    <w:abstractNumId w:val="100"/>
+    <w:abstractNumId w:val="102"/>
   </w:num>
   <w:num w:numId="9" w16cid:durableId="85003519">
     <w:abstractNumId w:val="25"/>
   </w:num>
   <w:num w:numId="10" w16cid:durableId="1118598939">
-    <w:abstractNumId w:val="46"/>
+    <w:abstractNumId w:val="47"/>
   </w:num>
   <w:num w:numId="11" w16cid:durableId="305865612">
-    <w:abstractNumId w:val="104"/>
+    <w:abstractNumId w:val="106"/>
   </w:num>
   <w:num w:numId="12" w16cid:durableId="1088117587">
     <w:abstractNumId w:val="0"/>
   </w:num>
   <w:num w:numId="13" w16cid:durableId="91703752">
-    <w:abstractNumId w:val="52"/>
+    <w:abstractNumId w:val="53"/>
   </w:num>
   <w:num w:numId="14" w16cid:durableId="1175802886">
     <w:abstractNumId w:val="30"/>
   </w:num>
   <w:num w:numId="15" w16cid:durableId="775489446">
-    <w:abstractNumId w:val="88"/>
+    <w:abstractNumId w:val="89"/>
   </w:num>
   <w:num w:numId="16" w16cid:durableId="395014470">
-    <w:abstractNumId w:val="70"/>
+    <w:abstractNumId w:val="71"/>
   </w:num>
   <w:num w:numId="17" w16cid:durableId="351077560">
-    <w:abstractNumId w:val="42"/>
+    <w:abstractNumId w:val="43"/>
   </w:num>
   <w:num w:numId="18" w16cid:durableId="249509808">
-    <w:abstractNumId w:val="66"/>
+    <w:abstractNumId w:val="67"/>
   </w:num>
   <w:num w:numId="19" w16cid:durableId="1442990303">
-    <w:abstractNumId w:val="55"/>
+    <w:abstractNumId w:val="56"/>
   </w:num>
   <w:num w:numId="20" w16cid:durableId="1131552594">
-    <w:abstractNumId w:val="94"/>
+    <w:abstractNumId w:val="96"/>
   </w:num>
   <w:num w:numId="21" w16cid:durableId="1968391259">
     <w:abstractNumId w:val="21"/>
   </w:num>
   <w:num w:numId="22" w16cid:durableId="1520510058">
-    <w:abstractNumId w:val="99"/>
+    <w:abstractNumId w:val="101"/>
   </w:num>
   <w:num w:numId="23" w16cid:durableId="1484198193">
-    <w:abstractNumId w:val="105"/>
+    <w:abstractNumId w:val="107"/>
   </w:num>
   <w:num w:numId="24" w16cid:durableId="1376152860">
     <w:abstractNumId w:val="29"/>
@@ -29991,31 +30511,31 @@
     <w:abstractNumId w:val="22"/>
   </w:num>
   <w:num w:numId="27" w16cid:durableId="868032485">
-    <w:abstractNumId w:val="115"/>
+    <w:abstractNumId w:val="117"/>
   </w:num>
   <w:num w:numId="28" w16cid:durableId="1298561945">
-    <w:abstractNumId w:val="86"/>
+    <w:abstractNumId w:val="87"/>
   </w:num>
   <w:num w:numId="29" w16cid:durableId="1290821048">
-    <w:abstractNumId w:val="107"/>
+    <w:abstractNumId w:val="109"/>
   </w:num>
   <w:num w:numId="30" w16cid:durableId="1949771317">
-    <w:abstractNumId w:val="113"/>
+    <w:abstractNumId w:val="115"/>
   </w:num>
   <w:num w:numId="31" w16cid:durableId="1359424756">
     <w:abstractNumId w:val="1"/>
   </w:num>
   <w:num w:numId="32" w16cid:durableId="412895169">
-    <w:abstractNumId w:val="101"/>
+    <w:abstractNumId w:val="103"/>
   </w:num>
   <w:num w:numId="33" w16cid:durableId="390153951">
-    <w:abstractNumId w:val="76"/>
+    <w:abstractNumId w:val="77"/>
   </w:num>
   <w:num w:numId="34" w16cid:durableId="2040664861">
     <w:abstractNumId w:val="35"/>
   </w:num>
   <w:num w:numId="35" w16cid:durableId="2075470118">
-    <w:abstractNumId w:val="116"/>
+    <w:abstractNumId w:val="118"/>
   </w:num>
   <w:num w:numId="36" w16cid:durableId="1704331365">
     <w:abstractNumId w:val="12"/>
@@ -30024,10 +30544,10 @@
     <w:abstractNumId w:val="23"/>
   </w:num>
   <w:num w:numId="38" w16cid:durableId="1839419642">
-    <w:abstractNumId w:val="59"/>
+    <w:abstractNumId w:val="60"/>
   </w:num>
   <w:num w:numId="39" w16cid:durableId="573399395">
-    <w:abstractNumId w:val="57"/>
+    <w:abstractNumId w:val="58"/>
   </w:num>
   <w:num w:numId="40" w16cid:durableId="975598628">
     <w:abstractNumId w:val="13"/>
@@ -30036,28 +30556,28 @@
     <w:abstractNumId w:val="20"/>
   </w:num>
   <w:num w:numId="42" w16cid:durableId="1291787735">
-    <w:abstractNumId w:val="54"/>
+    <w:abstractNumId w:val="55"/>
   </w:num>
   <w:num w:numId="43" w16cid:durableId="508717571">
-    <w:abstractNumId w:val="103"/>
+    <w:abstractNumId w:val="105"/>
   </w:num>
   <w:num w:numId="44" w16cid:durableId="1528908193">
-    <w:abstractNumId w:val="106"/>
+    <w:abstractNumId w:val="108"/>
   </w:num>
   <w:num w:numId="45" w16cid:durableId="996303512">
     <w:abstractNumId w:val="26"/>
   </w:num>
   <w:num w:numId="46" w16cid:durableId="83193130">
-    <w:abstractNumId w:val="68"/>
+    <w:abstractNumId w:val="69"/>
   </w:num>
   <w:num w:numId="47" w16cid:durableId="751901620">
     <w:abstractNumId w:val="37"/>
   </w:num>
   <w:num w:numId="48" w16cid:durableId="243145117">
-    <w:abstractNumId w:val="110"/>
+    <w:abstractNumId w:val="112"/>
   </w:num>
   <w:num w:numId="49" w16cid:durableId="1231690367">
-    <w:abstractNumId w:val="96"/>
+    <w:abstractNumId w:val="98"/>
   </w:num>
   <w:num w:numId="50" w16cid:durableId="2046247181">
     <w:abstractNumId w:val="5"/>
@@ -30066,16 +30586,16 @@
     <w:abstractNumId w:val="2"/>
   </w:num>
   <w:num w:numId="52" w16cid:durableId="1607880119">
-    <w:abstractNumId w:val="114"/>
+    <w:abstractNumId w:val="116"/>
   </w:num>
   <w:num w:numId="53" w16cid:durableId="1362124980">
     <w:abstractNumId w:val="3"/>
   </w:num>
   <w:num w:numId="54" w16cid:durableId="87581441">
-    <w:abstractNumId w:val="73"/>
+    <w:abstractNumId w:val="74"/>
   </w:num>
   <w:num w:numId="55" w16cid:durableId="1816292158">
-    <w:abstractNumId w:val="111"/>
+    <w:abstractNumId w:val="113"/>
   </w:num>
   <w:num w:numId="56" w16cid:durableId="1741750351">
     <w:abstractNumId w:val="6"/>
@@ -30087,13 +30607,13 @@
     <w:abstractNumId w:val="24"/>
   </w:num>
   <w:num w:numId="59" w16cid:durableId="307635929">
-    <w:abstractNumId w:val="74"/>
+    <w:abstractNumId w:val="75"/>
   </w:num>
   <w:num w:numId="60" w16cid:durableId="515849158">
-    <w:abstractNumId w:val="78"/>
+    <w:abstractNumId w:val="79"/>
   </w:num>
   <w:num w:numId="61" w16cid:durableId="230503101">
-    <w:abstractNumId w:val="64"/>
+    <w:abstractNumId w:val="65"/>
   </w:num>
   <w:num w:numId="62" w16cid:durableId="1008017288">
     <w:abstractNumId w:val="19"/>
@@ -30102,19 +30622,19 @@
     <w:abstractNumId w:val="4"/>
   </w:num>
   <w:num w:numId="64" w16cid:durableId="1271626722">
-    <w:abstractNumId w:val="56"/>
+    <w:abstractNumId w:val="57"/>
   </w:num>
   <w:num w:numId="65" w16cid:durableId="294529281">
     <w:abstractNumId w:val="9"/>
   </w:num>
   <w:num w:numId="66" w16cid:durableId="661350272">
-    <w:abstractNumId w:val="112"/>
+    <w:abstractNumId w:val="114"/>
   </w:num>
   <w:num w:numId="67" w16cid:durableId="770591044">
     <w:abstractNumId w:val="18"/>
   </w:num>
   <w:num w:numId="68" w16cid:durableId="410932852">
-    <w:abstractNumId w:val="109"/>
+    <w:abstractNumId w:val="111"/>
   </w:num>
   <w:num w:numId="69" w16cid:durableId="583299322">
     <w:abstractNumId w:val="14"/>
@@ -30123,10 +30643,10 @@
     <w:abstractNumId w:val="8"/>
   </w:num>
   <w:num w:numId="71" w16cid:durableId="168100393">
-    <w:abstractNumId w:val="90"/>
+    <w:abstractNumId w:val="92"/>
   </w:num>
   <w:num w:numId="72" w16cid:durableId="1520656620">
-    <w:abstractNumId w:val="62"/>
+    <w:abstractNumId w:val="63"/>
   </w:num>
   <w:num w:numId="73" w16cid:durableId="963075286">
     <w:abstractNumId w:val="39"/>
@@ -30135,43 +30655,43 @@
     <w:abstractNumId w:val="15"/>
   </w:num>
   <w:num w:numId="75" w16cid:durableId="359942260">
-    <w:abstractNumId w:val="67"/>
+    <w:abstractNumId w:val="68"/>
   </w:num>
   <w:num w:numId="76" w16cid:durableId="2093312450">
-    <w:abstractNumId w:val="87"/>
+    <w:abstractNumId w:val="88"/>
   </w:num>
   <w:num w:numId="77" w16cid:durableId="1604610543">
     <w:abstractNumId w:val="38"/>
   </w:num>
   <w:num w:numId="78" w16cid:durableId="107938813">
-    <w:abstractNumId w:val="58"/>
+    <w:abstractNumId w:val="59"/>
   </w:num>
   <w:num w:numId="79" w16cid:durableId="1852066157">
-    <w:abstractNumId w:val="92"/>
+    <w:abstractNumId w:val="94"/>
   </w:num>
   <w:num w:numId="80" w16cid:durableId="415708782">
-    <w:abstractNumId w:val="81"/>
+    <w:abstractNumId w:val="82"/>
   </w:num>
   <w:num w:numId="81" w16cid:durableId="2075472443">
-    <w:abstractNumId w:val="61"/>
+    <w:abstractNumId w:val="62"/>
   </w:num>
   <w:num w:numId="82" w16cid:durableId="1515075778">
-    <w:abstractNumId w:val="43"/>
+    <w:abstractNumId w:val="44"/>
   </w:num>
   <w:num w:numId="83" w16cid:durableId="1365595720">
-    <w:abstractNumId w:val="72"/>
+    <w:abstractNumId w:val="73"/>
   </w:num>
   <w:num w:numId="84" w16cid:durableId="296227787">
     <w:abstractNumId w:val="41"/>
   </w:num>
   <w:num w:numId="85" w16cid:durableId="1341617522">
-    <w:abstractNumId w:val="97"/>
+    <w:abstractNumId w:val="99"/>
   </w:num>
   <w:num w:numId="86" w16cid:durableId="1966504404">
     <w:abstractNumId w:val="17"/>
   </w:num>
   <w:num w:numId="87" w16cid:durableId="269364357">
-    <w:abstractNumId w:val="60"/>
+    <w:abstractNumId w:val="61"/>
   </w:num>
   <w:num w:numId="88" w16cid:durableId="2133861584">
     <w:abstractNumId w:val="11"/>
@@ -30183,34 +30703,34 @@
     <w:abstractNumId w:val="40"/>
   </w:num>
   <w:num w:numId="91" w16cid:durableId="2068993325">
-    <w:abstractNumId w:val="71"/>
+    <w:abstractNumId w:val="72"/>
   </w:num>
   <w:num w:numId="92" w16cid:durableId="1563977811">
-    <w:abstractNumId w:val="95"/>
+    <w:abstractNumId w:val="97"/>
   </w:num>
   <w:num w:numId="93" w16cid:durableId="857039490">
     <w:abstractNumId w:val="27"/>
   </w:num>
   <w:num w:numId="94" w16cid:durableId="1595703169">
-    <w:abstractNumId w:val="47"/>
+    <w:abstractNumId w:val="48"/>
   </w:num>
   <w:num w:numId="95" w16cid:durableId="1649094623">
-    <w:abstractNumId w:val="50"/>
+    <w:abstractNumId w:val="51"/>
   </w:num>
   <w:num w:numId="96" w16cid:durableId="354313455">
-    <w:abstractNumId w:val="83"/>
+    <w:abstractNumId w:val="84"/>
   </w:num>
   <w:num w:numId="97" w16cid:durableId="1263344401">
-    <w:abstractNumId w:val="49"/>
+    <w:abstractNumId w:val="50"/>
   </w:num>
   <w:num w:numId="98" w16cid:durableId="110053803">
     <w:abstractNumId w:val="32"/>
   </w:num>
   <w:num w:numId="99" w16cid:durableId="779643093">
-    <w:abstractNumId w:val="82"/>
+    <w:abstractNumId w:val="83"/>
   </w:num>
   <w:num w:numId="100" w16cid:durableId="1663922629">
-    <w:abstractNumId w:val="79"/>
+    <w:abstractNumId w:val="80"/>
   </w:num>
   <w:num w:numId="101" w16cid:durableId="1822426860">
     <w:abstractNumId w:val="36"/>
@@ -30219,49 +30739,55 @@
     <w:abstractNumId w:val="31"/>
   </w:num>
   <w:num w:numId="103" w16cid:durableId="79841203">
-    <w:abstractNumId w:val="108"/>
+    <w:abstractNumId w:val="110"/>
   </w:num>
   <w:num w:numId="104" w16cid:durableId="1178228471">
-    <w:abstractNumId w:val="91"/>
+    <w:abstractNumId w:val="93"/>
   </w:num>
   <w:num w:numId="105" w16cid:durableId="177892289">
-    <w:abstractNumId w:val="63"/>
+    <w:abstractNumId w:val="64"/>
   </w:num>
   <w:num w:numId="106" w16cid:durableId="1057704970">
-    <w:abstractNumId w:val="48"/>
+    <w:abstractNumId w:val="49"/>
   </w:num>
   <w:num w:numId="107" w16cid:durableId="1015300837">
     <w:abstractNumId w:val="28"/>
   </w:num>
   <w:num w:numId="108" w16cid:durableId="16005963">
-    <w:abstractNumId w:val="93"/>
+    <w:abstractNumId w:val="95"/>
   </w:num>
   <w:num w:numId="109" w16cid:durableId="1696884735">
-    <w:abstractNumId w:val="84"/>
+    <w:abstractNumId w:val="85"/>
   </w:num>
   <w:num w:numId="110" w16cid:durableId="516575269">
     <w:abstractNumId w:val="33"/>
   </w:num>
   <w:num w:numId="111" w16cid:durableId="1515218626">
-    <w:abstractNumId w:val="80"/>
+    <w:abstractNumId w:val="81"/>
   </w:num>
   <w:num w:numId="112" w16cid:durableId="1568302245">
-    <w:abstractNumId w:val="65"/>
+    <w:abstractNumId w:val="66"/>
   </w:num>
   <w:num w:numId="113" w16cid:durableId="202401101">
-    <w:abstractNumId w:val="85"/>
+    <w:abstractNumId w:val="86"/>
   </w:num>
   <w:num w:numId="114" w16cid:durableId="706568618">
-    <w:abstractNumId w:val="98"/>
+    <w:abstractNumId w:val="100"/>
   </w:num>
   <w:num w:numId="115" w16cid:durableId="1984893337">
-    <w:abstractNumId w:val="45"/>
+    <w:abstractNumId w:val="46"/>
   </w:num>
   <w:num w:numId="116" w16cid:durableId="1139490275">
     <w:abstractNumId w:val="7"/>
   </w:num>
   <w:num w:numId="117" w16cid:durableId="2116289392">
-    <w:abstractNumId w:val="51"/>
+    <w:abstractNumId w:val="52"/>
+  </w:num>
+  <w:num w:numId="118" w16cid:durableId="936182483">
+    <w:abstractNumId w:val="42"/>
+  </w:num>
+  <w:num w:numId="119" w16cid:durableId="128714178">
+    <w:abstractNumId w:val="91"/>
   </w:num>
 </w:numbering>
 </file>

</xml_diff>